<commit_message>
Added GetProperties and SetProperties
* Added implementation for GetProperties and SetProperties overridden
methods.
* Added proper documentation in the docx file and in the README markdown
document
</commit_message>
<xml_diff>
--- a/Using Sitefinity Amazon S3 Blob Storage Provider.docx
+++ b/Using Sitefinity Amazon S3 Blob Storage Provider.docx
@@ -6,8 +6,6 @@
       <w:pPr>
         <w:pStyle w:val="Title"/>
       </w:pPr>
-      <w:bookmarkStart w:id="0" w:name="_GoBack"/>
-      <w:bookmarkEnd w:id="0"/>
       <w:r>
         <w:t xml:space="preserve">Using </w:t>
       </w:r>
@@ -24,11 +22,11 @@
       <w:pPr>
         <w:pStyle w:val="Heading1"/>
       </w:pPr>
-      <w:bookmarkStart w:id="1" w:name="_Toc345420374"/>
+      <w:bookmarkStart w:id="0" w:name="_Toc345932547"/>
       <w:r>
         <w:t>Table of Contents</w:t>
       </w:r>
-      <w:bookmarkEnd w:id="1"/>
+      <w:bookmarkEnd w:id="0"/>
     </w:p>
     <w:p/>
     <w:p>
@@ -73,7 +71,7 @@
         <w:rPr>
           <w:noProof/>
         </w:rPr>
-        <w:instrText xml:space="preserve"> PAGEREF _Toc345420374 \h </w:instrText>
+        <w:instrText xml:space="preserve"> PAGEREF _Toc345932547 \h </w:instrText>
       </w:r>
       <w:r>
         <w:rPr>
@@ -132,7 +130,7 @@
         <w:rPr>
           <w:noProof/>
         </w:rPr>
-        <w:instrText xml:space="preserve"> PAGEREF _Toc345420375 \h </w:instrText>
+        <w:instrText xml:space="preserve"> PAGEREF _Toc345932548 \h </w:instrText>
       </w:r>
       <w:r>
         <w:rPr>
@@ -191,7 +189,7 @@
         <w:rPr>
           <w:noProof/>
         </w:rPr>
-        <w:instrText xml:space="preserve"> PAGEREF _Toc345420376 \h </w:instrText>
+        <w:instrText xml:space="preserve"> PAGEREF _Toc345932549 \h </w:instrText>
       </w:r>
       <w:r>
         <w:rPr>
@@ -232,7 +230,7 @@
         <w:rPr>
           <w:noProof/>
         </w:rPr>
-        <w:t>Using the Sitefinity Amazon S3 Blob Storage Provider in your Sitefinity project</w:t>
+        <w:t>Getting and Setting Properties (HTTP Headers)</w:t>
       </w:r>
       <w:r>
         <w:rPr>
@@ -250,7 +248,7 @@
         <w:rPr>
           <w:noProof/>
         </w:rPr>
-        <w:instrText xml:space="preserve"> PAGEREF _Toc345420377 \h </w:instrText>
+        <w:instrText xml:space="preserve"> PAGEREF _Toc345932550 \h </w:instrText>
       </w:r>
       <w:r>
         <w:rPr>
@@ -267,7 +265,7 @@
         <w:rPr>
           <w:noProof/>
         </w:rPr>
-        <w:t>4</w:t>
+        <w:t>3</w:t>
       </w:r>
       <w:r>
         <w:rPr>
@@ -291,7 +289,7 @@
         <w:rPr>
           <w:noProof/>
         </w:rPr>
-        <w:t>A Helper JavaScript Bookmarklet</w:t>
+        <w:t>Using the Sitefinity Amazon S3 Blob Storage Provider in your Sitefinity project</w:t>
       </w:r>
       <w:r>
         <w:rPr>
@@ -309,7 +307,66 @@
         <w:rPr>
           <w:noProof/>
         </w:rPr>
-        <w:instrText xml:space="preserve"> PAGEREF _Toc345420378 \h </w:instrText>
+        <w:instrText xml:space="preserve"> PAGEREF _Toc345932551 \h </w:instrText>
+      </w:r>
+      <w:r>
+        <w:rPr>
+          <w:noProof/>
+        </w:rPr>
+      </w:r>
+      <w:r>
+        <w:rPr>
+          <w:noProof/>
+        </w:rPr>
+        <w:fldChar w:fldCharType="separate"/>
+      </w:r>
+      <w:r>
+        <w:rPr>
+          <w:noProof/>
+        </w:rPr>
+        <w:t>4</w:t>
+      </w:r>
+      <w:r>
+        <w:rPr>
+          <w:noProof/>
+        </w:rPr>
+        <w:fldChar w:fldCharType="end"/>
+      </w:r>
+    </w:p>
+    <w:p>
+      <w:pPr>
+        <w:pStyle w:val="TOC1"/>
+        <w:tabs>
+          <w:tab w:val="right" w:leader="dot" w:pos="9350"/>
+        </w:tabs>
+        <w:rPr>
+          <w:rFonts w:eastAsiaTheme="minorEastAsia"/>
+          <w:noProof/>
+        </w:rPr>
+      </w:pPr>
+      <w:r>
+        <w:rPr>
+          <w:noProof/>
+        </w:rPr>
+        <w:t>A Helper JavaScript Bookmarklet</w:t>
+      </w:r>
+      <w:r>
+        <w:rPr>
+          <w:noProof/>
+        </w:rPr>
+        <w:tab/>
+      </w:r>
+      <w:r>
+        <w:rPr>
+          <w:noProof/>
+        </w:rPr>
+        <w:fldChar w:fldCharType="begin"/>
+      </w:r>
+      <w:r>
+        <w:rPr>
+          <w:noProof/>
+        </w:rPr>
+        <w:instrText xml:space="preserve"> PAGEREF _Toc345932552 \h </w:instrText>
       </w:r>
       <w:r>
         <w:rPr>
@@ -368,7 +425,7 @@
         <w:rPr>
           <w:noProof/>
         </w:rPr>
-        <w:instrText xml:space="preserve"> PAGEREF _Toc345420379 \h </w:instrText>
+        <w:instrText xml:space="preserve"> PAGEREF _Toc345932553 \h </w:instrText>
       </w:r>
       <w:r>
         <w:rPr>
@@ -427,7 +484,7 @@
         <w:rPr>
           <w:noProof/>
         </w:rPr>
-        <w:instrText xml:space="preserve"> PAGEREF _Toc345420380 \h </w:instrText>
+        <w:instrText xml:space="preserve"> PAGEREF _Toc345932554 \h </w:instrText>
       </w:r>
       <w:r>
         <w:rPr>
@@ -486,7 +543,7 @@
         <w:rPr>
           <w:noProof/>
         </w:rPr>
-        <w:instrText xml:space="preserve"> PAGEREF _Toc345420381 \h </w:instrText>
+        <w:instrText xml:space="preserve"> PAGEREF _Toc345932555 \h </w:instrText>
       </w:r>
       <w:r>
         <w:rPr>
@@ -536,12 +593,12 @@
       <w:pPr>
         <w:pStyle w:val="Heading1"/>
       </w:pPr>
-      <w:bookmarkStart w:id="2" w:name="_Toc345420375"/>
+      <w:bookmarkStart w:id="1" w:name="_Toc345932548"/>
       <w:r>
         <w:lastRenderedPageBreak/>
         <w:t>Overview</w:t>
       </w:r>
-      <w:bookmarkEnd w:id="2"/>
+      <w:bookmarkEnd w:id="1"/>
     </w:p>
     <w:p/>
     <w:p>
@@ -551,10 +608,7 @@
       </w:r>
       <w:proofErr w:type="spellEnd"/>
       <w:r>
-        <w:t xml:space="preserve"> Amazon S3 Blob Storage Provider</w:t>
-      </w:r>
-      <w:r>
-        <w:t xml:space="preserve"> is an implementation of a cloud blob storage provider, which stores </w:t>
+        <w:t xml:space="preserve"> Amazon S3 Blob Storage Provider is an implementation of a cloud blob storage provider, which stores </w:t>
       </w:r>
       <w:r>
         <w:t xml:space="preserve">the binary blob data of </w:t>
@@ -632,19 +686,7 @@
     </w:p>
     <w:p>
       <w:r>
-        <w:t xml:space="preserve">For additional information about Amazon's S3 and </w:t>
-      </w:r>
-      <w:r>
-        <w:t>to obtain</w:t>
-      </w:r>
-      <w:r>
-        <w:t xml:space="preserve"> the Amazon S3 SDK, </w:t>
-      </w:r>
-      <w:r>
-        <w:t>please refer to</w:t>
-      </w:r>
-      <w:r>
-        <w:t xml:space="preserve">: </w:t>
+        <w:t xml:space="preserve">For additional information about Amazon's S3 and to obtain the Amazon S3 SDK, please refer to: </w:t>
       </w:r>
       <w:hyperlink r:id="rId9" w:history="1">
         <w:r>
@@ -657,13 +699,7 @@
     </w:p>
     <w:p>
       <w:r>
-        <w:t xml:space="preserve">For debug </w:t>
-      </w:r>
-      <w:r>
-        <w:t>(and other)</w:t>
-      </w:r>
-      <w:r>
-        <w:t xml:space="preserve"> purposes, you may also interact with your Amazon S3 with external clients, such as </w:t>
+        <w:t xml:space="preserve">For debug (and other) purposes, you may also interact with your Amazon S3 with external clients, such as </w:t>
       </w:r>
       <w:proofErr w:type="spellStart"/>
       <w:r>
@@ -705,12 +741,12 @@
       <w:pPr>
         <w:pStyle w:val="Heading1"/>
       </w:pPr>
-      <w:bookmarkStart w:id="3" w:name="_Toc345420376"/>
+      <w:bookmarkStart w:id="2" w:name="_Toc345932549"/>
       <w:r>
         <w:lastRenderedPageBreak/>
         <w:t>Code and Notable Features</w:t>
       </w:r>
-      <w:bookmarkEnd w:id="3"/>
+      <w:bookmarkEnd w:id="2"/>
     </w:p>
     <w:p/>
     <w:p>
@@ -925,17 +961,1237 @@
         <w:t xml:space="preserve"> library are stored in that bucket, under a folder which matches the name of the library.</w:t>
       </w:r>
     </w:p>
-    <w:p/>
     <w:p>
-      <w:r>
-        <w:br w:type="page"/>
-      </w:r>
+      <w:pPr>
+        <w:pStyle w:val="ListParagraph"/>
+      </w:pPr>
     </w:p>
     <w:p>
       <w:pPr>
         <w:pStyle w:val="Heading1"/>
       </w:pPr>
-      <w:bookmarkStart w:id="4" w:name="_Toc345420377"/>
+      <w:bookmarkStart w:id="3" w:name="_Toc345932550"/>
+      <w:bookmarkStart w:id="4" w:name="_GoBack"/>
+      <w:r>
+        <w:t>Getting and Setting Properties (HTTP Headers)</w:t>
+      </w:r>
+      <w:bookmarkEnd w:id="3"/>
+    </w:p>
+    <w:p>
+      <w:r>
+        <w:t xml:space="preserve">The methods </w:t>
+      </w:r>
+      <w:proofErr w:type="spellStart"/>
+      <w:r>
+        <w:t>GetProperties</w:t>
+      </w:r>
+      <w:proofErr w:type="spellEnd"/>
+      <w:r>
+        <w:t xml:space="preserve"> and </w:t>
+      </w:r>
+      <w:proofErr w:type="spellStart"/>
+      <w:r>
+        <w:t>SetProperties</w:t>
+      </w:r>
+      <w:proofErr w:type="spellEnd"/>
+      <w:r>
+        <w:t xml:space="preserve"> are used to set and retrieve information blob item's </w:t>
+      </w:r>
+      <w:proofErr w:type="gramStart"/>
+      <w:r>
+        <w:t>headers  respectively</w:t>
+      </w:r>
+      <w:proofErr w:type="gramEnd"/>
+      <w:r>
+        <w:t>.</w:t>
+      </w:r>
+    </w:p>
+    <w:p>
+      <w:r>
+        <w:t xml:space="preserve">By default (see </w:t>
+      </w:r>
+      <w:proofErr w:type="spellStart"/>
+      <w:r>
+        <w:t>AmazonBlobStorageProvider.cs</w:t>
+      </w:r>
+      <w:proofErr w:type="spellEnd"/>
+      <w:r>
+        <w:t xml:space="preserve">) </w:t>
+      </w:r>
+      <w:proofErr w:type="spellStart"/>
+      <w:r>
+        <w:t>SetProperties</w:t>
+      </w:r>
+      <w:proofErr w:type="spellEnd"/>
+      <w:r>
+        <w:t xml:space="preserve"> is used for storing headers regarding cache-control and content-type. This happens when the object is uploaded to Amazon's S3.</w:t>
+      </w:r>
+    </w:p>
+    <w:p>
+      <w:proofErr w:type="spellStart"/>
+      <w:r>
+        <w:t>GetProperties</w:t>
+      </w:r>
+      <w:proofErr w:type="spellEnd"/>
+      <w:r>
+        <w:t xml:space="preserve"> can retrieve the information in those headers at any time. Here is an example how it may be invoked:</w:t>
+      </w:r>
+    </w:p>
+    <w:tbl>
+      <w:tblPr>
+        <w:tblStyle w:val="TableGrid"/>
+        <w:tblW w:w="0" w:type="auto"/>
+        <w:tblLook w:val="04A0" w:firstRow="1" w:lastRow="0" w:firstColumn="1" w:lastColumn="0" w:noHBand="0" w:noVBand="1"/>
+      </w:tblPr>
+      <w:tblGrid>
+        <w:gridCol w:w="9576"/>
+      </w:tblGrid>
+      <w:tr>
+        <w:tc>
+          <w:tcPr>
+            <w:tcW w:w="9576" w:type="dxa"/>
+          </w:tcPr>
+          <w:p>
+            <w:pPr>
+              <w:autoSpaceDE w:val="0"/>
+              <w:autoSpaceDN w:val="0"/>
+              <w:adjustRightInd w:val="0"/>
+              <w:rPr>
+                <w:rFonts w:ascii="Consolas" w:hAnsi="Consolas" w:cs="Consolas"/>
+                <w:color w:val="000000"/>
+                <w:sz w:val="19"/>
+                <w:szCs w:val="19"/>
+                <w:highlight w:val="white"/>
+              </w:rPr>
+            </w:pPr>
+            <w:proofErr w:type="spellStart"/>
+            <w:r>
+              <w:rPr>
+                <w:rFonts w:ascii="Consolas" w:hAnsi="Consolas" w:cs="Consolas"/>
+                <w:color w:val="2B91AF"/>
+                <w:sz w:val="19"/>
+                <w:szCs w:val="19"/>
+                <w:highlight w:val="white"/>
+              </w:rPr>
+              <w:t>IBlobProperties</w:t>
+            </w:r>
+            <w:proofErr w:type="spellEnd"/>
+            <w:r>
+              <w:rPr>
+                <w:rFonts w:ascii="Consolas" w:hAnsi="Consolas" w:cs="Consolas"/>
+                <w:color w:val="000000"/>
+                <w:sz w:val="19"/>
+                <w:szCs w:val="19"/>
+                <w:highlight w:val="white"/>
+              </w:rPr>
+              <w:t xml:space="preserve"> </w:t>
+            </w:r>
+            <w:proofErr w:type="spellStart"/>
+            <w:r>
+              <w:rPr>
+                <w:rFonts w:ascii="Consolas" w:hAnsi="Consolas" w:cs="Consolas"/>
+                <w:color w:val="000000"/>
+                <w:sz w:val="19"/>
+                <w:szCs w:val="19"/>
+                <w:highlight w:val="white"/>
+              </w:rPr>
+              <w:t>GetBlobPropertiesForDocument</w:t>
+            </w:r>
+            <w:proofErr w:type="spellEnd"/>
+            <w:r>
+              <w:rPr>
+                <w:rFonts w:ascii="Consolas" w:hAnsi="Consolas" w:cs="Consolas"/>
+                <w:color w:val="000000"/>
+                <w:sz w:val="19"/>
+                <w:szCs w:val="19"/>
+                <w:highlight w:val="white"/>
+              </w:rPr>
+              <w:t>(</w:t>
+            </w:r>
+            <w:r>
+              <w:rPr>
+                <w:rFonts w:ascii="Consolas" w:hAnsi="Consolas" w:cs="Consolas"/>
+                <w:color w:val="0000FF"/>
+                <w:sz w:val="19"/>
+                <w:szCs w:val="19"/>
+                <w:highlight w:val="white"/>
+              </w:rPr>
+              <w:t>string</w:t>
+            </w:r>
+            <w:r>
+              <w:rPr>
+                <w:rFonts w:ascii="Consolas" w:hAnsi="Consolas" w:cs="Consolas"/>
+                <w:color w:val="000000"/>
+                <w:sz w:val="19"/>
+                <w:szCs w:val="19"/>
+                <w:highlight w:val="white"/>
+              </w:rPr>
+              <w:t xml:space="preserve"> </w:t>
+            </w:r>
+            <w:proofErr w:type="spellStart"/>
+            <w:r>
+              <w:rPr>
+                <w:rFonts w:ascii="Consolas" w:hAnsi="Consolas" w:cs="Consolas"/>
+                <w:color w:val="000000"/>
+                <w:sz w:val="19"/>
+                <w:szCs w:val="19"/>
+                <w:highlight w:val="white"/>
+              </w:rPr>
+              <w:t>blobPrviderName</w:t>
+            </w:r>
+            <w:proofErr w:type="spellEnd"/>
+            <w:r>
+              <w:rPr>
+                <w:rFonts w:ascii="Consolas" w:hAnsi="Consolas" w:cs="Consolas"/>
+                <w:color w:val="000000"/>
+                <w:sz w:val="19"/>
+                <w:szCs w:val="19"/>
+                <w:highlight w:val="white"/>
+              </w:rPr>
+              <w:t xml:space="preserve">, </w:t>
+            </w:r>
+            <w:r>
+              <w:rPr>
+                <w:rFonts w:ascii="Consolas" w:hAnsi="Consolas" w:cs="Consolas"/>
+                <w:color w:val="0000FF"/>
+                <w:sz w:val="19"/>
+                <w:szCs w:val="19"/>
+                <w:highlight w:val="white"/>
+              </w:rPr>
+              <w:t>string</w:t>
+            </w:r>
+            <w:r>
+              <w:rPr>
+                <w:rFonts w:ascii="Consolas" w:hAnsi="Consolas" w:cs="Consolas"/>
+                <w:color w:val="000000"/>
+                <w:sz w:val="19"/>
+                <w:szCs w:val="19"/>
+                <w:highlight w:val="white"/>
+              </w:rPr>
+              <w:t xml:space="preserve"> </w:t>
+            </w:r>
+            <w:proofErr w:type="spellStart"/>
+            <w:r>
+              <w:rPr>
+                <w:rFonts w:ascii="Consolas" w:hAnsi="Consolas" w:cs="Consolas"/>
+                <w:color w:val="000000"/>
+                <w:sz w:val="19"/>
+                <w:szCs w:val="19"/>
+                <w:highlight w:val="white"/>
+              </w:rPr>
+              <w:t>documentTitle</w:t>
+            </w:r>
+            <w:proofErr w:type="spellEnd"/>
+            <w:r>
+              <w:rPr>
+                <w:rFonts w:ascii="Consolas" w:hAnsi="Consolas" w:cs="Consolas"/>
+                <w:color w:val="000000"/>
+                <w:sz w:val="19"/>
+                <w:szCs w:val="19"/>
+                <w:highlight w:val="white"/>
+              </w:rPr>
+              <w:t>)</w:t>
+            </w:r>
+          </w:p>
+          <w:p>
+            <w:pPr>
+              <w:autoSpaceDE w:val="0"/>
+              <w:autoSpaceDN w:val="0"/>
+              <w:adjustRightInd w:val="0"/>
+              <w:rPr>
+                <w:rFonts w:ascii="Consolas" w:hAnsi="Consolas" w:cs="Consolas"/>
+                <w:color w:val="000000"/>
+                <w:sz w:val="19"/>
+                <w:szCs w:val="19"/>
+                <w:highlight w:val="white"/>
+              </w:rPr>
+            </w:pPr>
+            <w:r>
+              <w:rPr>
+                <w:rFonts w:ascii="Consolas" w:hAnsi="Consolas" w:cs="Consolas"/>
+                <w:color w:val="000000"/>
+                <w:sz w:val="19"/>
+                <w:szCs w:val="19"/>
+                <w:highlight w:val="white"/>
+              </w:rPr>
+              <w:t>{</w:t>
+            </w:r>
+          </w:p>
+          <w:p>
+            <w:pPr>
+              <w:autoSpaceDE w:val="0"/>
+              <w:autoSpaceDN w:val="0"/>
+              <w:adjustRightInd w:val="0"/>
+              <w:rPr>
+                <w:rFonts w:ascii="Consolas" w:hAnsi="Consolas" w:cs="Consolas"/>
+                <w:color w:val="000000"/>
+                <w:sz w:val="19"/>
+                <w:szCs w:val="19"/>
+                <w:highlight w:val="white"/>
+              </w:rPr>
+            </w:pPr>
+            <w:r>
+              <w:rPr>
+                <w:rFonts w:ascii="Consolas" w:hAnsi="Consolas" w:cs="Consolas"/>
+                <w:color w:val="000000"/>
+                <w:sz w:val="19"/>
+                <w:szCs w:val="19"/>
+                <w:highlight w:val="white"/>
+              </w:rPr>
+              <w:t xml:space="preserve">    </w:t>
+            </w:r>
+            <w:proofErr w:type="spellStart"/>
+            <w:r>
+              <w:rPr>
+                <w:rFonts w:ascii="Consolas" w:hAnsi="Consolas" w:cs="Consolas"/>
+                <w:color w:val="2B91AF"/>
+                <w:sz w:val="19"/>
+                <w:szCs w:val="19"/>
+                <w:highlight w:val="white"/>
+              </w:rPr>
+              <w:t>BlobStorageManager</w:t>
+            </w:r>
+            <w:proofErr w:type="spellEnd"/>
+            <w:r>
+              <w:rPr>
+                <w:rFonts w:ascii="Consolas" w:hAnsi="Consolas" w:cs="Consolas"/>
+                <w:color w:val="000000"/>
+                <w:sz w:val="19"/>
+                <w:szCs w:val="19"/>
+                <w:highlight w:val="white"/>
+              </w:rPr>
+              <w:t xml:space="preserve"> </w:t>
+            </w:r>
+            <w:proofErr w:type="spellStart"/>
+            <w:r>
+              <w:rPr>
+                <w:rFonts w:ascii="Consolas" w:hAnsi="Consolas" w:cs="Consolas"/>
+                <w:color w:val="000000"/>
+                <w:sz w:val="19"/>
+                <w:szCs w:val="19"/>
+                <w:highlight w:val="white"/>
+              </w:rPr>
+              <w:t>mgr</w:t>
+            </w:r>
+            <w:proofErr w:type="spellEnd"/>
+            <w:r>
+              <w:rPr>
+                <w:rFonts w:ascii="Consolas" w:hAnsi="Consolas" w:cs="Consolas"/>
+                <w:color w:val="000000"/>
+                <w:sz w:val="19"/>
+                <w:szCs w:val="19"/>
+                <w:highlight w:val="white"/>
+              </w:rPr>
+              <w:t xml:space="preserve"> = </w:t>
+            </w:r>
+            <w:proofErr w:type="spellStart"/>
+            <w:r>
+              <w:rPr>
+                <w:rFonts w:ascii="Consolas" w:hAnsi="Consolas" w:cs="Consolas"/>
+                <w:color w:val="2B91AF"/>
+                <w:sz w:val="19"/>
+                <w:szCs w:val="19"/>
+                <w:highlight w:val="white"/>
+              </w:rPr>
+              <w:t>BlobStorageManager</w:t>
+            </w:r>
+            <w:r>
+              <w:rPr>
+                <w:rFonts w:ascii="Consolas" w:hAnsi="Consolas" w:cs="Consolas"/>
+                <w:color w:val="000000"/>
+                <w:sz w:val="19"/>
+                <w:szCs w:val="19"/>
+                <w:highlight w:val="white"/>
+              </w:rPr>
+              <w:t>.GetManager</w:t>
+            </w:r>
+            <w:proofErr w:type="spellEnd"/>
+            <w:r>
+              <w:rPr>
+                <w:rFonts w:ascii="Consolas" w:hAnsi="Consolas" w:cs="Consolas"/>
+                <w:color w:val="000000"/>
+                <w:sz w:val="19"/>
+                <w:szCs w:val="19"/>
+                <w:highlight w:val="white"/>
+              </w:rPr>
+              <w:t>(</w:t>
+            </w:r>
+            <w:proofErr w:type="spellStart"/>
+            <w:r>
+              <w:rPr>
+                <w:rFonts w:ascii="Consolas" w:hAnsi="Consolas" w:cs="Consolas"/>
+                <w:color w:val="000000"/>
+                <w:sz w:val="19"/>
+                <w:szCs w:val="19"/>
+                <w:highlight w:val="white"/>
+              </w:rPr>
+              <w:t>blobPrviderName</w:t>
+            </w:r>
+            <w:proofErr w:type="spellEnd"/>
+            <w:r>
+              <w:rPr>
+                <w:rFonts w:ascii="Consolas" w:hAnsi="Consolas" w:cs="Consolas"/>
+                <w:color w:val="000000"/>
+                <w:sz w:val="19"/>
+                <w:szCs w:val="19"/>
+                <w:highlight w:val="white"/>
+              </w:rPr>
+              <w:t>);</w:t>
+            </w:r>
+          </w:p>
+          <w:p>
+            <w:pPr>
+              <w:autoSpaceDE w:val="0"/>
+              <w:autoSpaceDN w:val="0"/>
+              <w:adjustRightInd w:val="0"/>
+              <w:rPr>
+                <w:rFonts w:ascii="Consolas" w:hAnsi="Consolas" w:cs="Consolas"/>
+                <w:color w:val="000000"/>
+                <w:sz w:val="19"/>
+                <w:szCs w:val="19"/>
+                <w:highlight w:val="white"/>
+              </w:rPr>
+            </w:pPr>
+            <w:r>
+              <w:rPr>
+                <w:rFonts w:ascii="Consolas" w:hAnsi="Consolas" w:cs="Consolas"/>
+                <w:color w:val="000000"/>
+                <w:sz w:val="19"/>
+                <w:szCs w:val="19"/>
+                <w:highlight w:val="white"/>
+              </w:rPr>
+              <w:t xml:space="preserve">    </w:t>
+            </w:r>
+            <w:proofErr w:type="spellStart"/>
+            <w:r>
+              <w:rPr>
+                <w:rFonts w:ascii="Consolas" w:hAnsi="Consolas" w:cs="Consolas"/>
+                <w:color w:val="2B91AF"/>
+                <w:sz w:val="19"/>
+                <w:szCs w:val="19"/>
+                <w:highlight w:val="white"/>
+              </w:rPr>
+              <w:t>IBlobProperties</w:t>
+            </w:r>
+            <w:proofErr w:type="spellEnd"/>
+            <w:r>
+              <w:rPr>
+                <w:rFonts w:ascii="Consolas" w:hAnsi="Consolas" w:cs="Consolas"/>
+                <w:color w:val="000000"/>
+                <w:sz w:val="19"/>
+                <w:szCs w:val="19"/>
+                <w:highlight w:val="white"/>
+              </w:rPr>
+              <w:t xml:space="preserve"> props = </w:t>
+            </w:r>
+            <w:r>
+              <w:rPr>
+                <w:rFonts w:ascii="Consolas" w:hAnsi="Consolas" w:cs="Consolas"/>
+                <w:color w:val="0000FF"/>
+                <w:sz w:val="19"/>
+                <w:szCs w:val="19"/>
+                <w:highlight w:val="white"/>
+              </w:rPr>
+              <w:t>null</w:t>
+            </w:r>
+            <w:r>
+              <w:rPr>
+                <w:rFonts w:ascii="Consolas" w:hAnsi="Consolas" w:cs="Consolas"/>
+                <w:color w:val="000000"/>
+                <w:sz w:val="19"/>
+                <w:szCs w:val="19"/>
+                <w:highlight w:val="white"/>
+              </w:rPr>
+              <w:t>;</w:t>
+            </w:r>
+          </w:p>
+          <w:p>
+            <w:pPr>
+              <w:autoSpaceDE w:val="0"/>
+              <w:autoSpaceDN w:val="0"/>
+              <w:adjustRightInd w:val="0"/>
+              <w:rPr>
+                <w:rFonts w:ascii="Consolas" w:hAnsi="Consolas" w:cs="Consolas"/>
+                <w:color w:val="000000"/>
+                <w:sz w:val="19"/>
+                <w:szCs w:val="19"/>
+                <w:highlight w:val="white"/>
+              </w:rPr>
+            </w:pPr>
+            <w:r>
+              <w:rPr>
+                <w:rFonts w:ascii="Consolas" w:hAnsi="Consolas" w:cs="Consolas"/>
+                <w:color w:val="000000"/>
+                <w:sz w:val="19"/>
+                <w:szCs w:val="19"/>
+                <w:highlight w:val="white"/>
+              </w:rPr>
+              <w:t xml:space="preserve">    </w:t>
+            </w:r>
+            <w:r>
+              <w:rPr>
+                <w:rFonts w:ascii="Consolas" w:hAnsi="Consolas" w:cs="Consolas"/>
+                <w:color w:val="0000FF"/>
+                <w:sz w:val="19"/>
+                <w:szCs w:val="19"/>
+                <w:highlight w:val="white"/>
+              </w:rPr>
+              <w:t>if</w:t>
+            </w:r>
+            <w:r>
+              <w:rPr>
+                <w:rFonts w:ascii="Consolas" w:hAnsi="Consolas" w:cs="Consolas"/>
+                <w:color w:val="000000"/>
+                <w:sz w:val="19"/>
+                <w:szCs w:val="19"/>
+                <w:highlight w:val="white"/>
+              </w:rPr>
+              <w:t xml:space="preserve"> (</w:t>
+            </w:r>
+            <w:proofErr w:type="spellStart"/>
+            <w:r>
+              <w:rPr>
+                <w:rFonts w:ascii="Consolas" w:hAnsi="Consolas" w:cs="Consolas"/>
+                <w:color w:val="000000"/>
+                <w:sz w:val="19"/>
+                <w:szCs w:val="19"/>
+                <w:highlight w:val="white"/>
+              </w:rPr>
+              <w:t>mgr.Provider</w:t>
+            </w:r>
+            <w:proofErr w:type="spellEnd"/>
+            <w:r>
+              <w:rPr>
+                <w:rFonts w:ascii="Consolas" w:hAnsi="Consolas" w:cs="Consolas"/>
+                <w:color w:val="000000"/>
+                <w:sz w:val="19"/>
+                <w:szCs w:val="19"/>
+                <w:highlight w:val="white"/>
+              </w:rPr>
+              <w:t xml:space="preserve"> </w:t>
+            </w:r>
+            <w:r>
+              <w:rPr>
+                <w:rFonts w:ascii="Consolas" w:hAnsi="Consolas" w:cs="Consolas"/>
+                <w:color w:val="0000FF"/>
+                <w:sz w:val="19"/>
+                <w:szCs w:val="19"/>
+                <w:highlight w:val="white"/>
+              </w:rPr>
+              <w:t>is</w:t>
+            </w:r>
+            <w:r>
+              <w:rPr>
+                <w:rFonts w:ascii="Consolas" w:hAnsi="Consolas" w:cs="Consolas"/>
+                <w:color w:val="000000"/>
+                <w:sz w:val="19"/>
+                <w:szCs w:val="19"/>
+                <w:highlight w:val="white"/>
+              </w:rPr>
+              <w:t xml:space="preserve"> </w:t>
+            </w:r>
+            <w:proofErr w:type="spellStart"/>
+            <w:r>
+              <w:rPr>
+                <w:rFonts w:ascii="Consolas" w:hAnsi="Consolas" w:cs="Consolas"/>
+                <w:color w:val="2B91AF"/>
+                <w:sz w:val="19"/>
+                <w:szCs w:val="19"/>
+                <w:highlight w:val="white"/>
+              </w:rPr>
+              <w:t>AmazonBlobStorageProvider</w:t>
+            </w:r>
+            <w:proofErr w:type="spellEnd"/>
+            <w:r>
+              <w:rPr>
+                <w:rFonts w:ascii="Consolas" w:hAnsi="Consolas" w:cs="Consolas"/>
+                <w:color w:val="000000"/>
+                <w:sz w:val="19"/>
+                <w:szCs w:val="19"/>
+                <w:highlight w:val="white"/>
+              </w:rPr>
+              <w:t>)</w:t>
+            </w:r>
+          </w:p>
+          <w:p>
+            <w:pPr>
+              <w:autoSpaceDE w:val="0"/>
+              <w:autoSpaceDN w:val="0"/>
+              <w:adjustRightInd w:val="0"/>
+              <w:rPr>
+                <w:rFonts w:ascii="Consolas" w:hAnsi="Consolas" w:cs="Consolas"/>
+                <w:color w:val="000000"/>
+                <w:sz w:val="19"/>
+                <w:szCs w:val="19"/>
+                <w:highlight w:val="white"/>
+              </w:rPr>
+            </w:pPr>
+            <w:r>
+              <w:rPr>
+                <w:rFonts w:ascii="Consolas" w:hAnsi="Consolas" w:cs="Consolas"/>
+                <w:color w:val="000000"/>
+                <w:sz w:val="19"/>
+                <w:szCs w:val="19"/>
+                <w:highlight w:val="white"/>
+              </w:rPr>
+              <w:t xml:space="preserve">    {</w:t>
+            </w:r>
+          </w:p>
+          <w:p>
+            <w:pPr>
+              <w:autoSpaceDE w:val="0"/>
+              <w:autoSpaceDN w:val="0"/>
+              <w:adjustRightInd w:val="0"/>
+              <w:rPr>
+                <w:rFonts w:ascii="Consolas" w:hAnsi="Consolas" w:cs="Consolas"/>
+                <w:color w:val="000000"/>
+                <w:sz w:val="19"/>
+                <w:szCs w:val="19"/>
+                <w:highlight w:val="white"/>
+              </w:rPr>
+            </w:pPr>
+            <w:r>
+              <w:rPr>
+                <w:rFonts w:ascii="Consolas" w:hAnsi="Consolas" w:cs="Consolas"/>
+                <w:color w:val="000000"/>
+                <w:sz w:val="19"/>
+                <w:szCs w:val="19"/>
+                <w:highlight w:val="white"/>
+              </w:rPr>
+              <w:t xml:space="preserve">        </w:t>
+            </w:r>
+            <w:proofErr w:type="spellStart"/>
+            <w:r>
+              <w:rPr>
+                <w:rFonts w:ascii="Consolas" w:hAnsi="Consolas" w:cs="Consolas"/>
+                <w:color w:val="2B91AF"/>
+                <w:sz w:val="19"/>
+                <w:szCs w:val="19"/>
+                <w:highlight w:val="white"/>
+              </w:rPr>
+              <w:t>LibrariesManager</w:t>
+            </w:r>
+            <w:proofErr w:type="spellEnd"/>
+            <w:r>
+              <w:rPr>
+                <w:rFonts w:ascii="Consolas" w:hAnsi="Consolas" w:cs="Consolas"/>
+                <w:color w:val="000000"/>
+                <w:sz w:val="19"/>
+                <w:szCs w:val="19"/>
+                <w:highlight w:val="white"/>
+              </w:rPr>
+              <w:t xml:space="preserve"> </w:t>
+            </w:r>
+            <w:proofErr w:type="spellStart"/>
+            <w:r>
+              <w:rPr>
+                <w:rFonts w:ascii="Consolas" w:hAnsi="Consolas" w:cs="Consolas"/>
+                <w:color w:val="000000"/>
+                <w:sz w:val="19"/>
+                <w:szCs w:val="19"/>
+                <w:highlight w:val="white"/>
+              </w:rPr>
+              <w:t>libMan</w:t>
+            </w:r>
+            <w:proofErr w:type="spellEnd"/>
+            <w:r>
+              <w:rPr>
+                <w:rFonts w:ascii="Consolas" w:hAnsi="Consolas" w:cs="Consolas"/>
+                <w:color w:val="000000"/>
+                <w:sz w:val="19"/>
+                <w:szCs w:val="19"/>
+                <w:highlight w:val="white"/>
+              </w:rPr>
+              <w:t xml:space="preserve"> = </w:t>
+            </w:r>
+            <w:proofErr w:type="spellStart"/>
+            <w:r>
+              <w:rPr>
+                <w:rFonts w:ascii="Consolas" w:hAnsi="Consolas" w:cs="Consolas"/>
+                <w:color w:val="2B91AF"/>
+                <w:sz w:val="19"/>
+                <w:szCs w:val="19"/>
+                <w:highlight w:val="white"/>
+              </w:rPr>
+              <w:t>LibrariesManager</w:t>
+            </w:r>
+            <w:r>
+              <w:rPr>
+                <w:rFonts w:ascii="Consolas" w:hAnsi="Consolas" w:cs="Consolas"/>
+                <w:color w:val="000000"/>
+                <w:sz w:val="19"/>
+                <w:szCs w:val="19"/>
+                <w:highlight w:val="white"/>
+              </w:rPr>
+              <w:t>.GetManager</w:t>
+            </w:r>
+            <w:proofErr w:type="spellEnd"/>
+            <w:r>
+              <w:rPr>
+                <w:rFonts w:ascii="Consolas" w:hAnsi="Consolas" w:cs="Consolas"/>
+                <w:color w:val="000000"/>
+                <w:sz w:val="19"/>
+                <w:szCs w:val="19"/>
+                <w:highlight w:val="white"/>
+              </w:rPr>
+              <w:t>();</w:t>
+            </w:r>
+          </w:p>
+          <w:p>
+            <w:pPr>
+              <w:autoSpaceDE w:val="0"/>
+              <w:autoSpaceDN w:val="0"/>
+              <w:adjustRightInd w:val="0"/>
+              <w:rPr>
+                <w:rFonts w:ascii="Consolas" w:hAnsi="Consolas" w:cs="Consolas"/>
+                <w:color w:val="000000"/>
+                <w:sz w:val="19"/>
+                <w:szCs w:val="19"/>
+                <w:highlight w:val="white"/>
+              </w:rPr>
+            </w:pPr>
+            <w:r>
+              <w:rPr>
+                <w:rFonts w:ascii="Consolas" w:hAnsi="Consolas" w:cs="Consolas"/>
+                <w:color w:val="000000"/>
+                <w:sz w:val="19"/>
+                <w:szCs w:val="19"/>
+                <w:highlight w:val="white"/>
+              </w:rPr>
+              <w:t xml:space="preserve">        </w:t>
+            </w:r>
+            <w:proofErr w:type="spellStart"/>
+            <w:r>
+              <w:rPr>
+                <w:rFonts w:ascii="Consolas" w:hAnsi="Consolas" w:cs="Consolas"/>
+                <w:color w:val="0000FF"/>
+                <w:sz w:val="19"/>
+                <w:szCs w:val="19"/>
+                <w:highlight w:val="white"/>
+              </w:rPr>
+              <w:t>var</w:t>
+            </w:r>
+            <w:proofErr w:type="spellEnd"/>
+            <w:r>
+              <w:rPr>
+                <w:rFonts w:ascii="Consolas" w:hAnsi="Consolas" w:cs="Consolas"/>
+                <w:color w:val="000000"/>
+                <w:sz w:val="19"/>
+                <w:szCs w:val="19"/>
+                <w:highlight w:val="white"/>
+              </w:rPr>
+              <w:t xml:space="preserve"> doc = </w:t>
+            </w:r>
+            <w:proofErr w:type="spellStart"/>
+            <w:r>
+              <w:rPr>
+                <w:rFonts w:ascii="Consolas" w:hAnsi="Consolas" w:cs="Consolas"/>
+                <w:color w:val="000000"/>
+                <w:sz w:val="19"/>
+                <w:szCs w:val="19"/>
+                <w:highlight w:val="white"/>
+              </w:rPr>
+              <w:t>libMan.GetDocuments</w:t>
+            </w:r>
+            <w:proofErr w:type="spellEnd"/>
+            <w:r>
+              <w:rPr>
+                <w:rFonts w:ascii="Consolas" w:hAnsi="Consolas" w:cs="Consolas"/>
+                <w:color w:val="000000"/>
+                <w:sz w:val="19"/>
+                <w:szCs w:val="19"/>
+                <w:highlight w:val="white"/>
+              </w:rPr>
+              <w:t>().</w:t>
+            </w:r>
+            <w:proofErr w:type="spellStart"/>
+            <w:r>
+              <w:rPr>
+                <w:rFonts w:ascii="Consolas" w:hAnsi="Consolas" w:cs="Consolas"/>
+                <w:color w:val="000000"/>
+                <w:sz w:val="19"/>
+                <w:szCs w:val="19"/>
+                <w:highlight w:val="white"/>
+              </w:rPr>
+              <w:t>FirstOrDefault</w:t>
+            </w:r>
+            <w:proofErr w:type="spellEnd"/>
+            <w:r>
+              <w:rPr>
+                <w:rFonts w:ascii="Consolas" w:hAnsi="Consolas" w:cs="Consolas"/>
+                <w:color w:val="000000"/>
+                <w:sz w:val="19"/>
+                <w:szCs w:val="19"/>
+                <w:highlight w:val="white"/>
+              </w:rPr>
+              <w:t xml:space="preserve">(d =&gt; </w:t>
+            </w:r>
+            <w:proofErr w:type="spellStart"/>
+            <w:r>
+              <w:rPr>
+                <w:rFonts w:ascii="Consolas" w:hAnsi="Consolas" w:cs="Consolas"/>
+                <w:color w:val="000000"/>
+                <w:sz w:val="19"/>
+                <w:szCs w:val="19"/>
+                <w:highlight w:val="white"/>
+              </w:rPr>
+              <w:t>d.Title</w:t>
+            </w:r>
+            <w:proofErr w:type="spellEnd"/>
+            <w:r>
+              <w:rPr>
+                <w:rFonts w:ascii="Consolas" w:hAnsi="Consolas" w:cs="Consolas"/>
+                <w:color w:val="000000"/>
+                <w:sz w:val="19"/>
+                <w:szCs w:val="19"/>
+                <w:highlight w:val="white"/>
+              </w:rPr>
+              <w:t xml:space="preserve"> == </w:t>
+            </w:r>
+            <w:proofErr w:type="spellStart"/>
+            <w:r>
+              <w:rPr>
+                <w:rFonts w:ascii="Consolas" w:hAnsi="Consolas" w:cs="Consolas"/>
+                <w:color w:val="000000"/>
+                <w:sz w:val="19"/>
+                <w:szCs w:val="19"/>
+                <w:highlight w:val="white"/>
+              </w:rPr>
+              <w:t>documentTitle</w:t>
+            </w:r>
+            <w:proofErr w:type="spellEnd"/>
+            <w:r>
+              <w:rPr>
+                <w:rFonts w:ascii="Consolas" w:hAnsi="Consolas" w:cs="Consolas"/>
+                <w:color w:val="000000"/>
+                <w:sz w:val="19"/>
+                <w:szCs w:val="19"/>
+                <w:highlight w:val="white"/>
+              </w:rPr>
+              <w:t>);</w:t>
+            </w:r>
+          </w:p>
+          <w:p>
+            <w:pPr>
+              <w:autoSpaceDE w:val="0"/>
+              <w:autoSpaceDN w:val="0"/>
+              <w:adjustRightInd w:val="0"/>
+              <w:rPr>
+                <w:rFonts w:ascii="Consolas" w:hAnsi="Consolas" w:cs="Consolas"/>
+                <w:color w:val="000000"/>
+                <w:sz w:val="19"/>
+                <w:szCs w:val="19"/>
+                <w:highlight w:val="white"/>
+              </w:rPr>
+            </w:pPr>
+            <w:r>
+              <w:rPr>
+                <w:rFonts w:ascii="Consolas" w:hAnsi="Consolas" w:cs="Consolas"/>
+                <w:color w:val="000000"/>
+                <w:sz w:val="19"/>
+                <w:szCs w:val="19"/>
+                <w:highlight w:val="white"/>
+              </w:rPr>
+              <w:t xml:space="preserve">        </w:t>
+            </w:r>
+            <w:r>
+              <w:rPr>
+                <w:rFonts w:ascii="Consolas" w:hAnsi="Consolas" w:cs="Consolas"/>
+                <w:color w:val="0000FF"/>
+                <w:sz w:val="19"/>
+                <w:szCs w:val="19"/>
+                <w:highlight w:val="white"/>
+              </w:rPr>
+              <w:t>if</w:t>
+            </w:r>
+            <w:r>
+              <w:rPr>
+                <w:rFonts w:ascii="Consolas" w:hAnsi="Consolas" w:cs="Consolas"/>
+                <w:color w:val="000000"/>
+                <w:sz w:val="19"/>
+                <w:szCs w:val="19"/>
+                <w:highlight w:val="white"/>
+              </w:rPr>
+              <w:t xml:space="preserve"> (doc != </w:t>
+            </w:r>
+            <w:r>
+              <w:rPr>
+                <w:rFonts w:ascii="Consolas" w:hAnsi="Consolas" w:cs="Consolas"/>
+                <w:color w:val="0000FF"/>
+                <w:sz w:val="19"/>
+                <w:szCs w:val="19"/>
+                <w:highlight w:val="white"/>
+              </w:rPr>
+              <w:t>null</w:t>
+            </w:r>
+            <w:r>
+              <w:rPr>
+                <w:rFonts w:ascii="Consolas" w:hAnsi="Consolas" w:cs="Consolas"/>
+                <w:color w:val="000000"/>
+                <w:sz w:val="19"/>
+                <w:szCs w:val="19"/>
+                <w:highlight w:val="white"/>
+              </w:rPr>
+              <w:t>)</w:t>
+            </w:r>
+          </w:p>
+          <w:p>
+            <w:pPr>
+              <w:autoSpaceDE w:val="0"/>
+              <w:autoSpaceDN w:val="0"/>
+              <w:adjustRightInd w:val="0"/>
+              <w:rPr>
+                <w:rFonts w:ascii="Consolas" w:hAnsi="Consolas" w:cs="Consolas"/>
+                <w:color w:val="000000"/>
+                <w:sz w:val="19"/>
+                <w:szCs w:val="19"/>
+                <w:highlight w:val="white"/>
+              </w:rPr>
+            </w:pPr>
+            <w:r>
+              <w:rPr>
+                <w:rFonts w:ascii="Consolas" w:hAnsi="Consolas" w:cs="Consolas"/>
+                <w:color w:val="000000"/>
+                <w:sz w:val="19"/>
+                <w:szCs w:val="19"/>
+                <w:highlight w:val="white"/>
+              </w:rPr>
+              <w:t xml:space="preserve">        {</w:t>
+            </w:r>
+          </w:p>
+          <w:p>
+            <w:pPr>
+              <w:autoSpaceDE w:val="0"/>
+              <w:autoSpaceDN w:val="0"/>
+              <w:adjustRightInd w:val="0"/>
+              <w:rPr>
+                <w:rFonts w:ascii="Consolas" w:hAnsi="Consolas" w:cs="Consolas"/>
+                <w:color w:val="000000"/>
+                <w:sz w:val="19"/>
+                <w:szCs w:val="19"/>
+                <w:highlight w:val="white"/>
+              </w:rPr>
+            </w:pPr>
+            <w:r>
+              <w:rPr>
+                <w:rFonts w:ascii="Consolas" w:hAnsi="Consolas" w:cs="Consolas"/>
+                <w:color w:val="000000"/>
+                <w:sz w:val="19"/>
+                <w:szCs w:val="19"/>
+                <w:highlight w:val="white"/>
+              </w:rPr>
+              <w:t xml:space="preserve">            </w:t>
+            </w:r>
+            <w:proofErr w:type="spellStart"/>
+            <w:r>
+              <w:rPr>
+                <w:rFonts w:ascii="Consolas" w:hAnsi="Consolas" w:cs="Consolas"/>
+                <w:color w:val="2B91AF"/>
+                <w:sz w:val="19"/>
+                <w:szCs w:val="19"/>
+                <w:highlight w:val="white"/>
+              </w:rPr>
+              <w:t>AmazonBlobStorageProvider</w:t>
+            </w:r>
+            <w:proofErr w:type="spellEnd"/>
+            <w:r>
+              <w:rPr>
+                <w:rFonts w:ascii="Consolas" w:hAnsi="Consolas" w:cs="Consolas"/>
+                <w:color w:val="000000"/>
+                <w:sz w:val="19"/>
+                <w:szCs w:val="19"/>
+                <w:highlight w:val="white"/>
+              </w:rPr>
+              <w:t xml:space="preserve"> </w:t>
+            </w:r>
+            <w:proofErr w:type="spellStart"/>
+            <w:r>
+              <w:rPr>
+                <w:rFonts w:ascii="Consolas" w:hAnsi="Consolas" w:cs="Consolas"/>
+                <w:color w:val="000000"/>
+                <w:sz w:val="19"/>
+                <w:szCs w:val="19"/>
+                <w:highlight w:val="white"/>
+              </w:rPr>
+              <w:t>amznProv</w:t>
+            </w:r>
+            <w:proofErr w:type="spellEnd"/>
+            <w:r>
+              <w:rPr>
+                <w:rFonts w:ascii="Consolas" w:hAnsi="Consolas" w:cs="Consolas"/>
+                <w:color w:val="000000"/>
+                <w:sz w:val="19"/>
+                <w:szCs w:val="19"/>
+                <w:highlight w:val="white"/>
+              </w:rPr>
+              <w:t xml:space="preserve"> = </w:t>
+            </w:r>
+            <w:proofErr w:type="spellStart"/>
+            <w:r>
+              <w:rPr>
+                <w:rFonts w:ascii="Consolas" w:hAnsi="Consolas" w:cs="Consolas"/>
+                <w:color w:val="000000"/>
+                <w:sz w:val="19"/>
+                <w:szCs w:val="19"/>
+                <w:highlight w:val="white"/>
+              </w:rPr>
+              <w:t>mgr.Provider</w:t>
+            </w:r>
+            <w:proofErr w:type="spellEnd"/>
+            <w:r>
+              <w:rPr>
+                <w:rFonts w:ascii="Consolas" w:hAnsi="Consolas" w:cs="Consolas"/>
+                <w:color w:val="000000"/>
+                <w:sz w:val="19"/>
+                <w:szCs w:val="19"/>
+                <w:highlight w:val="white"/>
+              </w:rPr>
+              <w:t xml:space="preserve"> </w:t>
+            </w:r>
+            <w:r>
+              <w:rPr>
+                <w:rFonts w:ascii="Consolas" w:hAnsi="Consolas" w:cs="Consolas"/>
+                <w:color w:val="0000FF"/>
+                <w:sz w:val="19"/>
+                <w:szCs w:val="19"/>
+                <w:highlight w:val="white"/>
+              </w:rPr>
+              <w:t>as</w:t>
+            </w:r>
+            <w:r>
+              <w:rPr>
+                <w:rFonts w:ascii="Consolas" w:hAnsi="Consolas" w:cs="Consolas"/>
+                <w:color w:val="000000"/>
+                <w:sz w:val="19"/>
+                <w:szCs w:val="19"/>
+                <w:highlight w:val="white"/>
+              </w:rPr>
+              <w:t xml:space="preserve"> </w:t>
+            </w:r>
+            <w:proofErr w:type="spellStart"/>
+            <w:r>
+              <w:rPr>
+                <w:rFonts w:ascii="Consolas" w:hAnsi="Consolas" w:cs="Consolas"/>
+                <w:color w:val="2B91AF"/>
+                <w:sz w:val="19"/>
+                <w:szCs w:val="19"/>
+                <w:highlight w:val="white"/>
+              </w:rPr>
+              <w:t>AmazonBlobStorageProvider</w:t>
+            </w:r>
+            <w:proofErr w:type="spellEnd"/>
+            <w:r>
+              <w:rPr>
+                <w:rFonts w:ascii="Consolas" w:hAnsi="Consolas" w:cs="Consolas"/>
+                <w:color w:val="000000"/>
+                <w:sz w:val="19"/>
+                <w:szCs w:val="19"/>
+                <w:highlight w:val="white"/>
+              </w:rPr>
+              <w:t>;</w:t>
+            </w:r>
+          </w:p>
+          <w:p>
+            <w:pPr>
+              <w:autoSpaceDE w:val="0"/>
+              <w:autoSpaceDN w:val="0"/>
+              <w:adjustRightInd w:val="0"/>
+              <w:rPr>
+                <w:rFonts w:ascii="Consolas" w:hAnsi="Consolas" w:cs="Consolas"/>
+                <w:color w:val="000000"/>
+                <w:sz w:val="19"/>
+                <w:szCs w:val="19"/>
+                <w:highlight w:val="white"/>
+              </w:rPr>
+            </w:pPr>
+            <w:r>
+              <w:rPr>
+                <w:rFonts w:ascii="Consolas" w:hAnsi="Consolas" w:cs="Consolas"/>
+                <w:color w:val="000000"/>
+                <w:sz w:val="19"/>
+                <w:szCs w:val="19"/>
+                <w:highlight w:val="white"/>
+              </w:rPr>
+              <w:t xml:space="preserve">            props = </w:t>
+            </w:r>
+            <w:proofErr w:type="spellStart"/>
+            <w:r>
+              <w:rPr>
+                <w:rFonts w:ascii="Consolas" w:hAnsi="Consolas" w:cs="Consolas"/>
+                <w:color w:val="000000"/>
+                <w:sz w:val="19"/>
+                <w:szCs w:val="19"/>
+                <w:highlight w:val="white"/>
+              </w:rPr>
+              <w:t>amznProv.GetProperties</w:t>
+            </w:r>
+            <w:proofErr w:type="spellEnd"/>
+            <w:r>
+              <w:rPr>
+                <w:rFonts w:ascii="Consolas" w:hAnsi="Consolas" w:cs="Consolas"/>
+                <w:color w:val="000000"/>
+                <w:sz w:val="19"/>
+                <w:szCs w:val="19"/>
+                <w:highlight w:val="white"/>
+              </w:rPr>
+              <w:t>(</w:t>
+            </w:r>
+            <w:r>
+              <w:rPr>
+                <w:rFonts w:ascii="Consolas" w:hAnsi="Consolas" w:cs="Consolas"/>
+                <w:color w:val="0000FF"/>
+                <w:sz w:val="19"/>
+                <w:szCs w:val="19"/>
+                <w:highlight w:val="white"/>
+              </w:rPr>
+              <w:t>new</w:t>
+            </w:r>
+            <w:r>
+              <w:rPr>
+                <w:rFonts w:ascii="Consolas" w:hAnsi="Consolas" w:cs="Consolas"/>
+                <w:color w:val="000000"/>
+                <w:sz w:val="19"/>
+                <w:szCs w:val="19"/>
+                <w:highlight w:val="white"/>
+              </w:rPr>
+              <w:t xml:space="preserve"> </w:t>
+            </w:r>
+            <w:proofErr w:type="spellStart"/>
+            <w:r>
+              <w:rPr>
+                <w:rFonts w:ascii="Consolas" w:hAnsi="Consolas" w:cs="Consolas"/>
+                <w:color w:val="2B91AF"/>
+                <w:sz w:val="19"/>
+                <w:szCs w:val="19"/>
+                <w:highlight w:val="white"/>
+              </w:rPr>
+              <w:t>BlobContentLocation</w:t>
+            </w:r>
+            <w:proofErr w:type="spellEnd"/>
+            <w:r>
+              <w:rPr>
+                <w:rFonts w:ascii="Consolas" w:hAnsi="Consolas" w:cs="Consolas"/>
+                <w:color w:val="000000"/>
+                <w:sz w:val="19"/>
+                <w:szCs w:val="19"/>
+                <w:highlight w:val="white"/>
+              </w:rPr>
+              <w:t>(doc));</w:t>
+            </w:r>
+          </w:p>
+          <w:p>
+            <w:pPr>
+              <w:autoSpaceDE w:val="0"/>
+              <w:autoSpaceDN w:val="0"/>
+              <w:adjustRightInd w:val="0"/>
+              <w:rPr>
+                <w:rFonts w:ascii="Consolas" w:hAnsi="Consolas" w:cs="Consolas"/>
+                <w:color w:val="000000"/>
+                <w:sz w:val="19"/>
+                <w:szCs w:val="19"/>
+                <w:highlight w:val="white"/>
+              </w:rPr>
+            </w:pPr>
+            <w:r>
+              <w:rPr>
+                <w:rFonts w:ascii="Consolas" w:hAnsi="Consolas" w:cs="Consolas"/>
+                <w:color w:val="000000"/>
+                <w:sz w:val="19"/>
+                <w:szCs w:val="19"/>
+                <w:highlight w:val="white"/>
+              </w:rPr>
+              <w:t xml:space="preserve">        }</w:t>
+            </w:r>
+          </w:p>
+          <w:p>
+            <w:pPr>
+              <w:autoSpaceDE w:val="0"/>
+              <w:autoSpaceDN w:val="0"/>
+              <w:adjustRightInd w:val="0"/>
+              <w:rPr>
+                <w:rFonts w:ascii="Consolas" w:hAnsi="Consolas" w:cs="Consolas"/>
+                <w:color w:val="000000"/>
+                <w:sz w:val="19"/>
+                <w:szCs w:val="19"/>
+                <w:highlight w:val="white"/>
+              </w:rPr>
+            </w:pPr>
+            <w:r>
+              <w:rPr>
+                <w:rFonts w:ascii="Consolas" w:hAnsi="Consolas" w:cs="Consolas"/>
+                <w:color w:val="000000"/>
+                <w:sz w:val="19"/>
+                <w:szCs w:val="19"/>
+                <w:highlight w:val="white"/>
+              </w:rPr>
+              <w:t xml:space="preserve">    }</w:t>
+            </w:r>
+          </w:p>
+          <w:p>
+            <w:pPr>
+              <w:autoSpaceDE w:val="0"/>
+              <w:autoSpaceDN w:val="0"/>
+              <w:adjustRightInd w:val="0"/>
+              <w:rPr>
+                <w:rFonts w:ascii="Consolas" w:hAnsi="Consolas" w:cs="Consolas"/>
+                <w:color w:val="000000"/>
+                <w:sz w:val="19"/>
+                <w:szCs w:val="19"/>
+                <w:highlight w:val="white"/>
+              </w:rPr>
+            </w:pPr>
+            <w:r>
+              <w:rPr>
+                <w:rFonts w:ascii="Consolas" w:hAnsi="Consolas" w:cs="Consolas"/>
+                <w:color w:val="000000"/>
+                <w:sz w:val="19"/>
+                <w:szCs w:val="19"/>
+                <w:highlight w:val="white"/>
+              </w:rPr>
+              <w:t xml:space="preserve">    </w:t>
+            </w:r>
+            <w:r>
+              <w:rPr>
+                <w:rFonts w:ascii="Consolas" w:hAnsi="Consolas" w:cs="Consolas"/>
+                <w:color w:val="0000FF"/>
+                <w:sz w:val="19"/>
+                <w:szCs w:val="19"/>
+                <w:highlight w:val="white"/>
+              </w:rPr>
+              <w:t>return</w:t>
+            </w:r>
+            <w:r>
+              <w:rPr>
+                <w:rFonts w:ascii="Consolas" w:hAnsi="Consolas" w:cs="Consolas"/>
+                <w:color w:val="000000"/>
+                <w:sz w:val="19"/>
+                <w:szCs w:val="19"/>
+                <w:highlight w:val="white"/>
+              </w:rPr>
+              <w:t xml:space="preserve"> props;</w:t>
+            </w:r>
+          </w:p>
+          <w:p>
+            <w:r>
+              <w:rPr>
+                <w:rFonts w:ascii="Consolas" w:hAnsi="Consolas" w:cs="Consolas"/>
+                <w:color w:val="000000"/>
+                <w:sz w:val="19"/>
+                <w:szCs w:val="19"/>
+                <w:highlight w:val="white"/>
+              </w:rPr>
+              <w:t>}</w:t>
+            </w:r>
+          </w:p>
+        </w:tc>
+      </w:tr>
+    </w:tbl>
+    <w:p>
+      <w:pPr>
+        <w:pStyle w:val="Heading1"/>
+      </w:pPr>
+      <w:bookmarkStart w:id="5" w:name="_Toc345932551"/>
+      <w:bookmarkEnd w:id="4"/>
       <w:r>
         <w:lastRenderedPageBreak/>
         <w:t xml:space="preserve">Using the </w:t>
@@ -959,7 +2215,7 @@
       <w:r>
         <w:t xml:space="preserve"> project</w:t>
       </w:r>
-      <w:bookmarkEnd w:id="4"/>
+      <w:bookmarkEnd w:id="5"/>
     </w:p>
     <w:p/>
     <w:p>
@@ -1231,25 +2487,13 @@
         </w:numPr>
       </w:pPr>
       <w:r>
-        <w:t xml:space="preserve">On the tree navigate </w:t>
-      </w:r>
-      <w:r>
-        <w:t xml:space="preserve">again </w:t>
-      </w:r>
-      <w:r>
-        <w:t xml:space="preserve">to your newly created provider </w:t>
+        <w:t xml:space="preserve">On the tree navigate again to your newly created provider </w:t>
       </w:r>
       <w:r>
         <w:sym w:font="Wingdings" w:char="F0E0"/>
       </w:r>
       <w:r>
-        <w:t xml:space="preserve"> Parameters and </w:t>
-      </w:r>
-      <w:r>
-        <w:t xml:space="preserve">again </w:t>
-      </w:r>
-      <w:r>
-        <w:t>click Create new.</w:t>
+        <w:t xml:space="preserve"> Parameters and again click Create new.</w:t>
       </w:r>
       <w:r>
         <w:br/>
@@ -1272,13 +2516,7 @@
       </w:r>
       <w:proofErr w:type="gramEnd"/>
       <w:r>
-        <w:t xml:space="preserve"> in the Value field enter your Amazon S3 </w:t>
-      </w:r>
-      <w:r>
-        <w:t>Secret</w:t>
-      </w:r>
-      <w:r>
-        <w:t xml:space="preserve"> Key.</w:t>
+        <w:t xml:space="preserve"> in the Value field enter your Amazon S3 Secret Key.</w:t>
       </w:r>
       <w:r>
         <w:br/>
@@ -1320,13 +2558,7 @@
       </w:r>
       <w:proofErr w:type="gramEnd"/>
       <w:r>
-        <w:t xml:space="preserve"> in the Value field enter </w:t>
-      </w:r>
-      <w:r>
-        <w:t>the name of the Amazon S3 bucket which you wish to associate with this provider</w:t>
-      </w:r>
-      <w:r>
-        <w:t>.</w:t>
+        <w:t xml:space="preserve"> in the Value field enter the name of the Amazon S3 bucket which you wish to associate with this provider.</w:t>
       </w:r>
       <w:r>
         <w:br/>
@@ -1370,10 +2602,7 @@
       </w:r>
       <w:proofErr w:type="spellEnd"/>
       <w:r>
-        <w:t xml:space="preserve"> main menu go to </w:t>
-      </w:r>
-      <w:r>
-        <w:t>one of the library modules</w:t>
+        <w:t xml:space="preserve"> main menu go to one of the library modules</w:t>
       </w:r>
       <w:proofErr w:type="gramStart"/>
       <w:r>
@@ -1412,13 +2641,7 @@
         </w:numPr>
       </w:pPr>
       <w:r>
-        <w:t>On the Libraries grid, choose the library you wish to a</w:t>
-      </w:r>
-      <w:r>
-        <w:t xml:space="preserve">ssociate a library with </w:t>
-      </w:r>
-      <w:r>
-        <w:t xml:space="preserve">Amazon S3 Blob storage. Expand the Actions menu and select Move to </w:t>
+        <w:t xml:space="preserve">On the Libraries grid, choose the library you wish to associate a library with Amazon S3 Blob storage. Expand the Actions menu and select Move to </w:t>
       </w:r>
       <w:proofErr w:type="gramStart"/>
       <w:r>
@@ -1561,7 +2784,7 @@
       <w:pPr>
         <w:pStyle w:val="Heading1"/>
       </w:pPr>
-      <w:bookmarkStart w:id="5" w:name="_Toc345420378"/>
+      <w:bookmarkStart w:id="6" w:name="_Toc345932552"/>
       <w:r>
         <w:lastRenderedPageBreak/>
         <w:t xml:space="preserve">A Helper JavaScript </w:t>
@@ -1570,7 +2793,7 @@
       <w:r>
         <w:t>Bookmarklet</w:t>
       </w:r>
-      <w:bookmarkEnd w:id="5"/>
+      <w:bookmarkEnd w:id="6"/>
       <w:proofErr w:type="spellEnd"/>
     </w:p>
     <w:p/>
@@ -1603,11 +2826,11 @@
       <w:pPr>
         <w:pStyle w:val="Heading2"/>
       </w:pPr>
-      <w:bookmarkStart w:id="6" w:name="_Toc345420379"/>
+      <w:bookmarkStart w:id="7" w:name="_Toc345932553"/>
       <w:r>
         <w:t>How to use the code:</w:t>
       </w:r>
-      <w:bookmarkEnd w:id="6"/>
+      <w:bookmarkEnd w:id="7"/>
     </w:p>
     <w:p>
       <w:r>
@@ -1767,13 +2990,7 @@
         </w:numPr>
       </w:pPr>
       <w:r>
-        <w:t xml:space="preserve">Right-click the created bookmark and in the context menu select </w:t>
-      </w:r>
-      <w:r>
-        <w:t>Edit..</w:t>
-      </w:r>
-      <w:r>
-        <w:t>.</w:t>
+        <w:t>Right-click the created bookmark and in the context menu select Edit...</w:t>
       </w:r>
     </w:p>
     <w:p>
@@ -1811,13 +3028,7 @@
         </w:numPr>
       </w:pPr>
       <w:r>
-        <w:t xml:space="preserve">In the </w:t>
-      </w:r>
-      <w:r>
-        <w:t>URL</w:t>
-      </w:r>
-      <w:r>
-        <w:t xml:space="preserve"> field paste the whole code listed below.</w:t>
+        <w:t>In the URL field paste the whole code listed below.</w:t>
       </w:r>
     </w:p>
     <w:p>
@@ -1849,13 +3060,7 @@
       </w:r>
       <w:proofErr w:type="spellEnd"/>
       <w:r>
-        <w:t>, simply click</w:t>
-      </w:r>
-      <w:r>
-        <w:t xml:space="preserve"> </w:t>
-      </w:r>
-      <w:r>
-        <w:t>it.</w:t>
+        <w:t>, simply click it.</w:t>
       </w:r>
     </w:p>
     <w:p>
@@ -1880,7 +3085,7 @@
       <w:pPr>
         <w:pStyle w:val="Heading2"/>
       </w:pPr>
-      <w:bookmarkStart w:id="7" w:name="_Toc345420380"/>
+      <w:bookmarkStart w:id="8" w:name="_Toc345932554"/>
       <w:r>
         <w:lastRenderedPageBreak/>
         <w:t xml:space="preserve">What this </w:t>
@@ -1893,7 +3098,7 @@
       <w:r>
         <w:t xml:space="preserve"> can do for you when you click it:</w:t>
       </w:r>
-      <w:bookmarkEnd w:id="7"/>
+      <w:bookmarkEnd w:id="8"/>
     </w:p>
     <w:p>
       <w:pPr>
@@ -2322,11 +3527,11 @@
       <w:pPr>
         <w:pStyle w:val="Heading2"/>
       </w:pPr>
-      <w:bookmarkStart w:id="8" w:name="_Toc345420381"/>
+      <w:bookmarkStart w:id="9" w:name="_Toc345932555"/>
       <w:r>
         <w:t>The script</w:t>
       </w:r>
-      <w:bookmarkEnd w:id="8"/>
+      <w:bookmarkEnd w:id="9"/>
     </w:p>
     <w:tbl>
       <w:tblPr>
@@ -10281,7 +11486,7 @@
         <w:rFonts w:asciiTheme="majorHAnsi" w:eastAsiaTheme="majorEastAsia" w:hAnsiTheme="majorHAnsi" w:cstheme="majorBidi"/>
         <w:noProof/>
       </w:rPr>
-      <w:t>1</w:t>
+      <w:t>3</w:t>
     </w:r>
     <w:r>
       <w:rPr>

</xml_diff>

<commit_message>
Update documentation to reflect New UseIamInstanceRole and keyPrefix parameters
</commit_message>
<xml_diff>
--- a/Using Sitefinity Amazon S3 Blob Storage Provider.docx
+++ b/Using Sitefinity Amazon S3 Blob Storage Provider.docx
@@ -1,6 +1,6 @@
 
 <file path=word/document.xml><?xml version="1.0" encoding="utf-8"?>
-<w:document xmlns:wpc="http://schemas.microsoft.com/office/word/2010/wordprocessingCanvas" xmlns:mc="http://schemas.openxmlformats.org/markup-compatibility/2006" xmlns:o="urn:schemas-microsoft-com:office:office" xmlns:r="http://schemas.openxmlformats.org/officeDocument/2006/relationships" xmlns:m="http://schemas.openxmlformats.org/officeDocument/2006/math" xmlns:v="urn:schemas-microsoft-com:vml" xmlns:wp14="http://schemas.microsoft.com/office/word/2010/wordprocessingDrawing" xmlns:wp="http://schemas.openxmlformats.org/drawingml/2006/wordprocessingDrawing" xmlns:w10="urn:schemas-microsoft-com:office:word" xmlns:w="http://schemas.openxmlformats.org/wordprocessingml/2006/main" xmlns:w14="http://schemas.microsoft.com/office/word/2010/wordml" xmlns:wpg="http://schemas.microsoft.com/office/word/2010/wordprocessingGroup" xmlns:wpi="http://schemas.microsoft.com/office/word/2010/wordprocessingInk" xmlns:wne="http://schemas.microsoft.com/office/word/2006/wordml" xmlns:wps="http://schemas.microsoft.com/office/word/2010/wordprocessingShape" mc:Ignorable="w14 wp14">
+<w:document xmlns:wpc="http://schemas.microsoft.com/office/word/2010/wordprocessingCanvas" xmlns:cx="http://schemas.microsoft.com/office/drawing/2014/chartex" xmlns:cx1="http://schemas.microsoft.com/office/drawing/2015/9/8/chartex" xmlns:cx2="http://schemas.microsoft.com/office/drawing/2015/10/21/chartex" xmlns:cx3="http://schemas.microsoft.com/office/drawing/2016/5/9/chartex" xmlns:cx4="http://schemas.microsoft.com/office/drawing/2016/5/10/chartex" xmlns:cx5="http://schemas.microsoft.com/office/drawing/2016/5/11/chartex" xmlns:cx6="http://schemas.microsoft.com/office/drawing/2016/5/12/chartex" xmlns:cx7="http://schemas.microsoft.com/office/drawing/2016/5/13/chartex" xmlns:cx8="http://schemas.microsoft.com/office/drawing/2016/5/14/chartex" xmlns:mc="http://schemas.openxmlformats.org/markup-compatibility/2006" xmlns:aink="http://schemas.microsoft.com/office/drawing/2016/ink" xmlns:am3d="http://schemas.microsoft.com/office/drawing/2017/model3d" xmlns:o="urn:schemas-microsoft-com:office:office" xmlns:r="http://schemas.openxmlformats.org/officeDocument/2006/relationships" xmlns:m="http://schemas.openxmlformats.org/officeDocument/2006/math" xmlns:v="urn:schemas-microsoft-com:vml" xmlns:wp14="http://schemas.microsoft.com/office/word/2010/wordprocessingDrawing" xmlns:wp="http://schemas.openxmlformats.org/drawingml/2006/wordprocessingDrawing" xmlns:w10="urn:schemas-microsoft-com:office:word" xmlns:w="http://schemas.openxmlformats.org/wordprocessingml/2006/main" xmlns:w14="http://schemas.microsoft.com/office/word/2010/wordml" xmlns:w15="http://schemas.microsoft.com/office/word/2012/wordml" xmlns:w16cid="http://schemas.microsoft.com/office/word/2016/wordml/cid" xmlns:w16se="http://schemas.microsoft.com/office/word/2015/wordml/symex" xmlns:wpg="http://schemas.microsoft.com/office/word/2010/wordprocessingGroup" xmlns:wpi="http://schemas.microsoft.com/office/word/2010/wordprocessingInk" xmlns:wne="http://schemas.microsoft.com/office/word/2006/wordml" xmlns:wps="http://schemas.microsoft.com/office/word/2010/wordprocessingShape" mc:Ignorable="w14 w15 w16se w16cid wp14">
   <w:body>
     <w:p>
       <w:pPr>
@@ -675,7 +675,7 @@
       <w:r>
         <w:t xml:space="preserve"> documentation at: </w:t>
       </w:r>
-      <w:hyperlink r:id="rId8" w:history="1">
+      <w:hyperlink r:id="rId7" w:history="1">
         <w:r>
           <w:rPr>
             <w:rStyle w:val="Hyperlink"/>
@@ -688,7 +688,7 @@
       <w:r>
         <w:t xml:space="preserve">For additional information about Amazon's S3 and to obtain the Amazon S3 SDK, please refer to: </w:t>
       </w:r>
-      <w:hyperlink r:id="rId9" w:history="1">
+      <w:hyperlink r:id="rId8" w:history="1">
         <w:r>
           <w:rPr>
             <w:rStyle w:val="Hyperlink"/>
@@ -712,7 +712,7 @@
       <w:r>
         <w:t xml:space="preserve">for Amazon S3 Free tool: </w:t>
       </w:r>
-      <w:hyperlink r:id="rId10" w:history="1">
+      <w:hyperlink r:id="rId9" w:history="1">
         <w:r>
           <w:rPr>
             <w:rStyle w:val="Hyperlink"/>
@@ -971,7 +971,6 @@
         <w:pStyle w:val="Heading1"/>
       </w:pPr>
       <w:bookmarkStart w:id="3" w:name="_Toc345932550"/>
-      <w:bookmarkStart w:id="4" w:name="_GoBack"/>
       <w:r>
         <w:t>Getting and Setting Properties (HTTP Headers)</w:t>
       </w:r>
@@ -2190,8 +2189,7 @@
       <w:pPr>
         <w:pStyle w:val="Heading1"/>
       </w:pPr>
-      <w:bookmarkStart w:id="5" w:name="_Toc345932551"/>
-      <w:bookmarkEnd w:id="4"/>
+      <w:bookmarkStart w:id="4" w:name="_Toc345932551"/>
       <w:r>
         <w:lastRenderedPageBreak/>
         <w:t xml:space="preserve">Using the </w:t>
@@ -2215,7 +2213,7 @@
       <w:r>
         <w:t xml:space="preserve"> project</w:t>
       </w:r>
-      <w:bookmarkEnd w:id="5"/>
+      <w:bookmarkEnd w:id="4"/>
     </w:p>
     <w:p/>
     <w:p>
@@ -2318,7 +2316,7 @@
                     <pic:cNvPicPr/>
                   </pic:nvPicPr>
                   <pic:blipFill>
-                    <a:blip r:embed="rId11"/>
+                    <a:blip r:embed="rId10"/>
                     <a:stretch>
                       <a:fillRect/>
                     </a:stretch>
@@ -2372,13 +2370,8 @@
       </w:r>
       <w:proofErr w:type="spellEnd"/>
       <w:r>
-        <w:t xml:space="preserve"> main menu go to the advanced Settings</w:t>
-      </w:r>
-      <w:proofErr w:type="gramStart"/>
-      <w:r>
-        <w:t>:</w:t>
-      </w:r>
-      <w:proofErr w:type="gramEnd"/>
+        <w:t xml:space="preserve"> main menu go to the advanced Settings:</w:t>
+      </w:r>
       <w:r>
         <w:br/>
         <w:t xml:space="preserve">Administration </w:t>
@@ -2445,6 +2438,26 @@
         </w:numPr>
       </w:pPr>
       <w:r>
+        <w:t xml:space="preserve">If you’re using </w:t>
+      </w:r>
+      <w:proofErr w:type="spellStart"/>
+      <w:r>
+        <w:t>Iam</w:t>
+      </w:r>
+      <w:proofErr w:type="spellEnd"/>
+      <w:r>
+        <w:t xml:space="preserve"> Access Keys and Secret Keys:</w:t>
+      </w:r>
+    </w:p>
+    <w:p>
+      <w:pPr>
+        <w:pStyle w:val="ListParagraph"/>
+        <w:numPr>
+          <w:ilvl w:val="2"/>
+          <w:numId w:val="1"/>
+        </w:numPr>
+      </w:pPr>
+      <w:r>
         <w:t xml:space="preserve">On the tree navigate to your newly created provider </w:t>
       </w:r>
       <w:r>
@@ -2463,15 +2476,42 @@
       </w:r>
       <w:proofErr w:type="spellEnd"/>
       <w:r>
-        <w:t>"</w:t>
-      </w:r>
-      <w:proofErr w:type="gramStart"/>
-      <w:r>
-        <w:t>,</w:t>
-      </w:r>
-      <w:proofErr w:type="gramEnd"/>
-      <w:r>
-        <w:t xml:space="preserve"> in the Value field enter your Amazon S3 Access Key.</w:t>
+        <w:t>", in the Value field enter your Amazon S3 Access Key.</w:t>
+      </w:r>
+      <w:r>
+        <w:br/>
+        <w:t>Click Save changes.</w:t>
+      </w:r>
+    </w:p>
+    <w:p>
+      <w:pPr>
+        <w:pStyle w:val="ListParagraph"/>
+        <w:numPr>
+          <w:ilvl w:val="2"/>
+          <w:numId w:val="1"/>
+        </w:numPr>
+      </w:pPr>
+      <w:r>
+        <w:lastRenderedPageBreak/>
+        <w:t xml:space="preserve">On the tree navigate again to your newly created provider </w:t>
+      </w:r>
+      <w:r>
+        <w:sym w:font="Wingdings" w:char="F0E0"/>
+      </w:r>
+      <w:r>
+        <w:t xml:space="preserve"> Parameters and again click Create new.</w:t>
+      </w:r>
+      <w:r>
+        <w:br/>
+        <w:t>In the Key field enter "</w:t>
+      </w:r>
+      <w:proofErr w:type="spellStart"/>
+      <w:r>
+        <w:t>secretKey</w:t>
+      </w:r>
+      <w:proofErr w:type="spellEnd"/>
+      <w:r>
+        <w:t>", in the Value field enter your Amazon S3 Secret Key.</w:t>
       </w:r>
       <w:r>
         <w:br/>
@@ -2487,36 +2527,40 @@
         </w:numPr>
       </w:pPr>
       <w:r>
-        <w:t xml:space="preserve">On the tree navigate again to your newly created provider </w:t>
+        <w:t>If you’re using EC2 Instance Profile Role:</w:t>
+      </w:r>
+    </w:p>
+    <w:p>
+      <w:pPr>
+        <w:pStyle w:val="ListParagraph"/>
+        <w:numPr>
+          <w:ilvl w:val="2"/>
+          <w:numId w:val="1"/>
+        </w:numPr>
+      </w:pPr>
+      <w:r>
+        <w:t>On the tree navigate to your newly created provider</w:t>
+      </w:r>
+      <w:r>
+        <w:t xml:space="preserve"> </w:t>
       </w:r>
       <w:r>
         <w:sym w:font="Wingdings" w:char="F0E0"/>
       </w:r>
       <w:r>
-        <w:t xml:space="preserve"> Parameters and again click Create new.</w:t>
+        <w:t xml:space="preserve"> Parameters and click Create new.</w:t>
       </w:r>
       <w:r>
         <w:br/>
-      </w:r>
-      <w:r>
-        <w:lastRenderedPageBreak/>
-        <w:t>In the Key field enter "</w:t>
+        <w:t>In the Key field enter “</w:t>
       </w:r>
       <w:proofErr w:type="spellStart"/>
       <w:r>
-        <w:t>secretKey</w:t>
+        <w:t>useIamInstanceRole</w:t>
       </w:r>
       <w:proofErr w:type="spellEnd"/>
       <w:r>
-        <w:t>"</w:t>
-      </w:r>
-      <w:proofErr w:type="gramStart"/>
-      <w:r>
-        <w:t>,</w:t>
-      </w:r>
-      <w:proofErr w:type="gramEnd"/>
-      <w:r>
-        <w:t xml:space="preserve"> in the Value field enter your Amazon S3 Secret Key.</w:t>
+        <w:t>”, in the Value field enter “true”</w:t>
       </w:r>
       <w:r>
         <w:br/>
@@ -2550,20 +2594,59 @@
       </w:r>
       <w:proofErr w:type="spellEnd"/>
       <w:r>
-        <w:t>"</w:t>
-      </w:r>
-      <w:proofErr w:type="gramStart"/>
-      <w:r>
-        <w:t>,</w:t>
-      </w:r>
-      <w:proofErr w:type="gramEnd"/>
-      <w:r>
-        <w:t xml:space="preserve"> in the Value field enter the name of the Amazon S3 bucket which you wish to associate with this provider.</w:t>
+        <w:t>", in the Value field enter the name of the Amazon S3 bucket which you wish to associate with this provider.</w:t>
       </w:r>
       <w:r>
         <w:br/>
         <w:t>Click Save changes.</w:t>
       </w:r>
+    </w:p>
+    <w:p>
+      <w:pPr>
+        <w:pStyle w:val="ListParagraph"/>
+        <w:numPr>
+          <w:ilvl w:val="1"/>
+          <w:numId w:val="1"/>
+        </w:numPr>
+      </w:pPr>
+      <w:r>
+        <w:t>If you would like to put your library within a sub folder in the S3 bucket, on the tree navigate again to your newly created provider</w:t>
+      </w:r>
+      <w:r>
+        <w:t xml:space="preserve"> </w:t>
+      </w:r>
+      <w:r>
+        <w:sym w:font="Wingdings" w:char="F0E0"/>
+      </w:r>
+      <w:r>
+        <w:t xml:space="preserve"> Parameters and again click Create new.</w:t>
+      </w:r>
+      <w:r>
+        <w:br/>
+        <w:t>In the Key field enter “</w:t>
+      </w:r>
+      <w:proofErr w:type="spellStart"/>
+      <w:r>
+        <w:t>keyPrefix</w:t>
+      </w:r>
+      <w:proofErr w:type="spellEnd"/>
+      <w:r>
+        <w:t>”, in the Value field enter the path of the folder in S3 in which the library will be stored (e.g. /</w:t>
+      </w:r>
+      <w:proofErr w:type="spellStart"/>
+      <w:r>
+        <w:t>MySitefinityWebsite</w:t>
+      </w:r>
+      <w:proofErr w:type="spellEnd"/>
+      <w:r>
+        <w:t>)</w:t>
+      </w:r>
+      <w:r>
+        <w:br/>
+        <w:t>Click Save changes.</w:t>
+      </w:r>
+      <w:bookmarkStart w:id="5" w:name="_GoBack"/>
+      <w:bookmarkEnd w:id="5"/>
     </w:p>
     <w:p>
       <w:pPr>
@@ -2602,13 +2685,8 @@
       </w:r>
       <w:proofErr w:type="spellEnd"/>
       <w:r>
-        <w:t xml:space="preserve"> main menu go to one of the library modules</w:t>
-      </w:r>
-      <w:proofErr w:type="gramStart"/>
-      <w:r>
-        <w:t>:</w:t>
-      </w:r>
-      <w:proofErr w:type="gramEnd"/>
+        <w:t xml:space="preserve"> main menu go to one of the library modules:</w:t>
+      </w:r>
       <w:r>
         <w:br/>
         <w:t xml:space="preserve">Content </w:t>
@@ -2641,15 +2719,7 @@
         </w:numPr>
       </w:pPr>
       <w:r>
-        <w:t xml:space="preserve">On the Libraries grid, choose the library you wish to associate a library with Amazon S3 Blob storage. Expand the Actions menu and select Move to </w:t>
-      </w:r>
-      <w:proofErr w:type="gramStart"/>
-      <w:r>
-        <w:t>another storage</w:t>
-      </w:r>
-      <w:proofErr w:type="gramEnd"/>
-      <w:r>
-        <w:t>.</w:t>
+        <w:t>On the Libraries grid, choose the library you wish to associate a library with Amazon S3 Blob storage. Expand the Actions menu and select Move to another storage.</w:t>
       </w:r>
       <w:r>
         <w:br/>
@@ -2674,7 +2744,7 @@
                     <pic:cNvPicPr/>
                   </pic:nvPicPr>
                   <pic:blipFill>
-                    <a:blip r:embed="rId12"/>
+                    <a:blip r:embed="rId11"/>
                     <a:stretch>
                       <a:fillRect/>
                     </a:stretch>
@@ -2735,7 +2805,7 @@
                     <pic:cNvPicPr/>
                   </pic:nvPicPr>
                   <pic:blipFill>
-                    <a:blip r:embed="rId13"/>
+                    <a:blip r:embed="rId12"/>
                     <a:stretch>
                       <a:fillRect/>
                     </a:stretch>
@@ -2789,25 +2859,15 @@
         <w:lastRenderedPageBreak/>
         <w:t xml:space="preserve">A Helper JavaScript </w:t>
       </w:r>
-      <w:proofErr w:type="spellStart"/>
       <w:r>
         <w:t>Bookmarklet</w:t>
       </w:r>
       <w:bookmarkEnd w:id="6"/>
-      <w:proofErr w:type="spellEnd"/>
     </w:p>
     <w:p/>
     <w:p>
       <w:r>
-        <w:t xml:space="preserve">The following </w:t>
-      </w:r>
-      <w:proofErr w:type="spellStart"/>
-      <w:r>
-        <w:t>bookmarklet</w:t>
-      </w:r>
-      <w:proofErr w:type="spellEnd"/>
-      <w:r>
-        <w:t xml:space="preserve"> code may help setting up the provider in </w:t>
+        <w:t xml:space="preserve">The following bookmarklet code may help setting up the provider in </w:t>
       </w:r>
       <w:proofErr w:type="spellStart"/>
       <w:r>
@@ -2834,15 +2894,7 @@
     </w:p>
     <w:p>
       <w:r>
-        <w:t xml:space="preserve">The easiest way to use a </w:t>
-      </w:r>
-      <w:proofErr w:type="spellStart"/>
-      <w:r>
-        <w:t>bookmarklet</w:t>
-      </w:r>
-      <w:proofErr w:type="spellEnd"/>
-      <w:r>
-        <w:t xml:space="preserve"> is to create a bookmark and set its URL to contain the script.</w:t>
+        <w:t>The easiest way to use a bookmarklet is to create a bookmark and set its URL to contain the script.</w:t>
       </w:r>
     </w:p>
     <w:p>
@@ -2893,15 +2945,7 @@
         </w:numPr>
       </w:pPr>
       <w:r>
-        <w:t xml:space="preserve">In the Name field enter a title for the </w:t>
-      </w:r>
-      <w:proofErr w:type="spellStart"/>
-      <w:r>
-        <w:t>bookmarklet</w:t>
-      </w:r>
-      <w:proofErr w:type="spellEnd"/>
-      <w:r>
-        <w:t>. E.g. "</w:t>
+        <w:t>In the Name field enter a title for the bookmarklet. E.g. "</w:t>
       </w:r>
       <w:r>
         <w:t>Create AmazonS3 Blob Storage Provider</w:t>
@@ -2943,15 +2987,7 @@
         </w:numPr>
       </w:pPr>
       <w:r>
-        <w:t xml:space="preserve">To use the </w:t>
-      </w:r>
-      <w:proofErr w:type="spellStart"/>
-      <w:r>
-        <w:t>bookmarklet</w:t>
-      </w:r>
-      <w:proofErr w:type="spellEnd"/>
-      <w:r>
-        <w:t>, simply click it.</w:t>
+        <w:t>To use the bookmarklet, simply click it.</w:t>
       </w:r>
     </w:p>
     <w:p>
@@ -3002,15 +3038,7 @@
         </w:numPr>
       </w:pPr>
       <w:r>
-        <w:t xml:space="preserve">In the Name field enter a title for the </w:t>
-      </w:r>
-      <w:proofErr w:type="spellStart"/>
-      <w:r>
-        <w:t>bookmarklet</w:t>
-      </w:r>
-      <w:proofErr w:type="spellEnd"/>
-      <w:r>
-        <w:t>. E.g. "</w:t>
+        <w:t>In the Name field enter a title for the bookmarklet. E.g. "</w:t>
       </w:r>
       <w:r>
         <w:t>Create AmazonS3 Blob Storage Provider</w:t>
@@ -3052,34 +3080,13 @@
         </w:numPr>
       </w:pPr>
       <w:r>
-        <w:t xml:space="preserve">To use the </w:t>
-      </w:r>
-      <w:proofErr w:type="spellStart"/>
-      <w:r>
-        <w:t>bookmarklet</w:t>
-      </w:r>
-      <w:proofErr w:type="spellEnd"/>
-      <w:r>
-        <w:t>, simply click it.</w:t>
+        <w:t>To use the bookmarklet, simply click it.</w:t>
       </w:r>
     </w:p>
     <w:p>
       <w:r>
-        <w:t xml:space="preserve">Once you have the </w:t>
-      </w:r>
-      <w:proofErr w:type="spellStart"/>
-      <w:r>
-        <w:t>bookmarklet</w:t>
-      </w:r>
-      <w:proofErr w:type="spellEnd"/>
-      <w:r>
-        <w:t xml:space="preserve"> in place, click it anytime to get further instructions. </w:t>
-      </w:r>
-      <w:proofErr w:type="gramStart"/>
-      <w:r>
-        <w:t>After every step (creating the provider, navigating to the parameters, creating each parameter) you can click it again and you'll be prompted what to do next.</w:t>
-      </w:r>
-      <w:proofErr w:type="gramEnd"/>
+        <w:t>Once you have the bookmarklet in place, click it anytime to get further instructions. After every step (creating the provider, navigating to the parameters, creating each parameter) you can click it again and you'll be prompted what to do next.</w:t>
+      </w:r>
     </w:p>
     <w:p>
       <w:pPr>
@@ -3088,15 +3095,7 @@
       <w:bookmarkStart w:id="8" w:name="_Toc345932554"/>
       <w:r>
         <w:lastRenderedPageBreak/>
-        <w:t xml:space="preserve">What this </w:t>
-      </w:r>
-      <w:proofErr w:type="spellStart"/>
-      <w:r>
-        <w:t>bookmarklet</w:t>
-      </w:r>
-      <w:proofErr w:type="spellEnd"/>
-      <w:r>
-        <w:t xml:space="preserve"> can do for you when you click it:</w:t>
+        <w:t>What this bookmarklet can do for you when you click it:</w:t>
       </w:r>
       <w:bookmarkEnd w:id="8"/>
     </w:p>
@@ -3134,7 +3133,7 @@
                     <pic:cNvPicPr/>
                   </pic:nvPicPr>
                   <pic:blipFill>
-                    <a:blip r:embed="rId14"/>
+                    <a:blip r:embed="rId13"/>
                     <a:stretch>
                       <a:fillRect/>
                     </a:stretch>
@@ -3194,7 +3193,7 @@
                     <pic:cNvPicPr/>
                   </pic:nvPicPr>
                   <pic:blipFill>
-                    <a:blip r:embed="rId15"/>
+                    <a:blip r:embed="rId14"/>
                     <a:stretch>
                       <a:fillRect/>
                     </a:stretch>
@@ -3255,7 +3254,7 @@
                     <pic:cNvPicPr/>
                   </pic:nvPicPr>
                   <pic:blipFill>
-                    <a:blip r:embed="rId16"/>
+                    <a:blip r:embed="rId15"/>
                     <a:stretch>
                       <a:fillRect/>
                     </a:stretch>
@@ -3315,7 +3314,7 @@
                     <pic:cNvPicPr/>
                   </pic:nvPicPr>
                   <pic:blipFill>
-                    <a:blip r:embed="rId17"/>
+                    <a:blip r:embed="rId16"/>
                     <a:stretch>
                       <a:fillRect/>
                     </a:stretch>
@@ -3376,7 +3375,7 @@
                     <pic:cNvPicPr/>
                   </pic:nvPicPr>
                   <pic:blipFill>
-                    <a:blip r:embed="rId18"/>
+                    <a:blip r:embed="rId17"/>
                     <a:stretch>
                       <a:fillRect/>
                     </a:stretch>
@@ -3436,7 +3435,7 @@
                     <pic:cNvPicPr/>
                   </pic:nvPicPr>
                   <pic:blipFill>
-                    <a:blip r:embed="rId19"/>
+                    <a:blip r:embed="rId18"/>
                     <a:stretch>
                       <a:fillRect/>
                     </a:stretch>
@@ -3497,7 +3496,7 @@
                     <pic:cNvPicPr/>
                   </pic:nvPicPr>
                   <pic:blipFill>
-                    <a:blip r:embed="rId20"/>
+                    <a:blip r:embed="rId19"/>
                     <a:stretch>
                       <a:fillRect/>
                     </a:stretch>
@@ -11356,7 +11355,7 @@
     <w:p/>
     <w:p/>
     <w:sectPr>
-      <w:footerReference w:type="default" r:id="rId21"/>
+      <w:footerReference w:type="default" r:id="rId20"/>
       <w:pgSz w:w="12240" w:h="15840"/>
       <w:pgMar w:top="1440" w:right="1440" w:bottom="1440" w:left="1440" w:header="720" w:footer="720" w:gutter="0"/>
       <w:cols w:space="720"/>
@@ -11367,7 +11366,7 @@
 </file>
 
 <file path=word/endnotes.xml><?xml version="1.0" encoding="utf-8"?>
-<w:endnotes xmlns:wpc="http://schemas.microsoft.com/office/word/2010/wordprocessingCanvas" xmlns:mc="http://schemas.openxmlformats.org/markup-compatibility/2006" xmlns:o="urn:schemas-microsoft-com:office:office" xmlns:r="http://schemas.openxmlformats.org/officeDocument/2006/relationships" xmlns:m="http://schemas.openxmlformats.org/officeDocument/2006/math" xmlns:v="urn:schemas-microsoft-com:vml" xmlns:wp14="http://schemas.microsoft.com/office/word/2010/wordprocessingDrawing" xmlns:wp="http://schemas.openxmlformats.org/drawingml/2006/wordprocessingDrawing" xmlns:w10="urn:schemas-microsoft-com:office:word" xmlns:w="http://schemas.openxmlformats.org/wordprocessingml/2006/main" xmlns:w14="http://schemas.microsoft.com/office/word/2010/wordml" xmlns:wpg="http://schemas.microsoft.com/office/word/2010/wordprocessingGroup" xmlns:wpi="http://schemas.microsoft.com/office/word/2010/wordprocessingInk" xmlns:wne="http://schemas.microsoft.com/office/word/2006/wordml" xmlns:wps="http://schemas.microsoft.com/office/word/2010/wordprocessingShape" mc:Ignorable="w14 wp14">
+<w:endnotes xmlns:wpc="http://schemas.microsoft.com/office/word/2010/wordprocessingCanvas" xmlns:cx="http://schemas.microsoft.com/office/drawing/2014/chartex" xmlns:cx1="http://schemas.microsoft.com/office/drawing/2015/9/8/chartex" xmlns:cx2="http://schemas.microsoft.com/office/drawing/2015/10/21/chartex" xmlns:cx3="http://schemas.microsoft.com/office/drawing/2016/5/9/chartex" xmlns:cx4="http://schemas.microsoft.com/office/drawing/2016/5/10/chartex" xmlns:cx5="http://schemas.microsoft.com/office/drawing/2016/5/11/chartex" xmlns:cx6="http://schemas.microsoft.com/office/drawing/2016/5/12/chartex" xmlns:cx7="http://schemas.microsoft.com/office/drawing/2016/5/13/chartex" xmlns:cx8="http://schemas.microsoft.com/office/drawing/2016/5/14/chartex" xmlns:mc="http://schemas.openxmlformats.org/markup-compatibility/2006" xmlns:aink="http://schemas.microsoft.com/office/drawing/2016/ink" xmlns:am3d="http://schemas.microsoft.com/office/drawing/2017/model3d" xmlns:o="urn:schemas-microsoft-com:office:office" xmlns:r="http://schemas.openxmlformats.org/officeDocument/2006/relationships" xmlns:m="http://schemas.openxmlformats.org/officeDocument/2006/math" xmlns:v="urn:schemas-microsoft-com:vml" xmlns:wp14="http://schemas.microsoft.com/office/word/2010/wordprocessingDrawing" xmlns:wp="http://schemas.openxmlformats.org/drawingml/2006/wordprocessingDrawing" xmlns:w10="urn:schemas-microsoft-com:office:word" xmlns:w="http://schemas.openxmlformats.org/wordprocessingml/2006/main" xmlns:w14="http://schemas.microsoft.com/office/word/2010/wordml" xmlns:w15="http://schemas.microsoft.com/office/word/2012/wordml" xmlns:w16cid="http://schemas.microsoft.com/office/word/2016/wordml/cid" xmlns:w16se="http://schemas.microsoft.com/office/word/2015/wordml/symex" xmlns:wpg="http://schemas.microsoft.com/office/word/2010/wordprocessingGroup" xmlns:wpi="http://schemas.microsoft.com/office/word/2010/wordprocessingInk" xmlns:wne="http://schemas.microsoft.com/office/word/2006/wordml" xmlns:wps="http://schemas.microsoft.com/office/word/2010/wordprocessingShape" mc:Ignorable="w14 w15 w16se w16cid wp14">
   <w:endnote w:type="separator" w:id="-1">
     <w:p>
       <w:pPr>
@@ -11392,7 +11391,7 @@
 </file>
 
 <file path=word/footer1.xml><?xml version="1.0" encoding="utf-8"?>
-<w:ftr xmlns:wpc="http://schemas.microsoft.com/office/word/2010/wordprocessingCanvas" xmlns:mc="http://schemas.openxmlformats.org/markup-compatibility/2006" xmlns:o="urn:schemas-microsoft-com:office:office" xmlns:r="http://schemas.openxmlformats.org/officeDocument/2006/relationships" xmlns:m="http://schemas.openxmlformats.org/officeDocument/2006/math" xmlns:v="urn:schemas-microsoft-com:vml" xmlns:wp14="http://schemas.microsoft.com/office/word/2010/wordprocessingDrawing" xmlns:wp="http://schemas.openxmlformats.org/drawingml/2006/wordprocessingDrawing" xmlns:w10="urn:schemas-microsoft-com:office:word" xmlns:w="http://schemas.openxmlformats.org/wordprocessingml/2006/main" xmlns:w14="http://schemas.microsoft.com/office/word/2010/wordml" xmlns:wpg="http://schemas.microsoft.com/office/word/2010/wordprocessingGroup" xmlns:wpi="http://schemas.microsoft.com/office/word/2010/wordprocessingInk" xmlns:wne="http://schemas.microsoft.com/office/word/2006/wordml" xmlns:wps="http://schemas.microsoft.com/office/word/2010/wordprocessingShape" mc:Ignorable="w14 wp14">
+<w:ftr xmlns:wpc="http://schemas.microsoft.com/office/word/2010/wordprocessingCanvas" xmlns:cx="http://schemas.microsoft.com/office/drawing/2014/chartex" xmlns:cx1="http://schemas.microsoft.com/office/drawing/2015/9/8/chartex" xmlns:cx2="http://schemas.microsoft.com/office/drawing/2015/10/21/chartex" xmlns:cx3="http://schemas.microsoft.com/office/drawing/2016/5/9/chartex" xmlns:cx4="http://schemas.microsoft.com/office/drawing/2016/5/10/chartex" xmlns:cx5="http://schemas.microsoft.com/office/drawing/2016/5/11/chartex" xmlns:cx6="http://schemas.microsoft.com/office/drawing/2016/5/12/chartex" xmlns:cx7="http://schemas.microsoft.com/office/drawing/2016/5/13/chartex" xmlns:cx8="http://schemas.microsoft.com/office/drawing/2016/5/14/chartex" xmlns:mc="http://schemas.openxmlformats.org/markup-compatibility/2006" xmlns:aink="http://schemas.microsoft.com/office/drawing/2016/ink" xmlns:am3d="http://schemas.microsoft.com/office/drawing/2017/model3d" xmlns:o="urn:schemas-microsoft-com:office:office" xmlns:r="http://schemas.openxmlformats.org/officeDocument/2006/relationships" xmlns:m="http://schemas.openxmlformats.org/officeDocument/2006/math" xmlns:v="urn:schemas-microsoft-com:vml" xmlns:wp14="http://schemas.microsoft.com/office/word/2010/wordprocessingDrawing" xmlns:wp="http://schemas.openxmlformats.org/drawingml/2006/wordprocessingDrawing" xmlns:w10="urn:schemas-microsoft-com:office:word" xmlns:w="http://schemas.openxmlformats.org/wordprocessingml/2006/main" xmlns:w14="http://schemas.microsoft.com/office/word/2010/wordml" xmlns:w15="http://schemas.microsoft.com/office/word/2012/wordml" xmlns:w16cid="http://schemas.microsoft.com/office/word/2016/wordml/cid" xmlns:w16se="http://schemas.microsoft.com/office/word/2015/wordml/symex" xmlns:wpg="http://schemas.microsoft.com/office/word/2010/wordprocessingGroup" xmlns:wpi="http://schemas.microsoft.com/office/word/2010/wordprocessingInk" xmlns:wne="http://schemas.microsoft.com/office/word/2006/wordml" xmlns:wps="http://schemas.microsoft.com/office/word/2010/wordprocessingShape" mc:Ignorable="w14 w15 w16se w16cid wp14">
   <w:p>
     <w:pPr>
       <w:pStyle w:val="Footer"/>
@@ -11438,7 +11437,21 @@
       <w:rPr>
         <w:rFonts w:asciiTheme="majorHAnsi" w:eastAsiaTheme="majorEastAsia" w:hAnsiTheme="majorHAnsi" w:cstheme="majorBidi"/>
       </w:rPr>
-      <w:t xml:space="preserve">Alon Rotem, </w:t>
+      <w:t xml:space="preserve">Alon </w:t>
+    </w:r>
+    <w:proofErr w:type="spellStart"/>
+    <w:r>
+      <w:rPr>
+        <w:rFonts w:asciiTheme="majorHAnsi" w:eastAsiaTheme="majorEastAsia" w:hAnsiTheme="majorHAnsi" w:cstheme="majorBidi"/>
+      </w:rPr>
+      <w:t>Rotem</w:t>
+    </w:r>
+    <w:proofErr w:type="spellEnd"/>
+    <w:r>
+      <w:rPr>
+        <w:rFonts w:asciiTheme="majorHAnsi" w:eastAsiaTheme="majorEastAsia" w:hAnsiTheme="majorHAnsi" w:cstheme="majorBidi"/>
+      </w:rPr>
+      <w:t xml:space="preserve">, </w:t>
     </w:r>
     <w:proofErr w:type="spellStart"/>
     <w:r>
@@ -11486,7 +11499,7 @@
         <w:rFonts w:asciiTheme="majorHAnsi" w:eastAsiaTheme="majorEastAsia" w:hAnsiTheme="majorHAnsi" w:cstheme="majorBidi"/>
         <w:noProof/>
       </w:rPr>
-      <w:t>3</w:t>
+      <w:t>5</w:t>
     </w:r>
     <w:r>
       <w:rPr>
@@ -11505,7 +11518,7 @@
 </file>
 
 <file path=word/footnotes.xml><?xml version="1.0" encoding="utf-8"?>
-<w:footnotes xmlns:wpc="http://schemas.microsoft.com/office/word/2010/wordprocessingCanvas" xmlns:mc="http://schemas.openxmlformats.org/markup-compatibility/2006" xmlns:o="urn:schemas-microsoft-com:office:office" xmlns:r="http://schemas.openxmlformats.org/officeDocument/2006/relationships" xmlns:m="http://schemas.openxmlformats.org/officeDocument/2006/math" xmlns:v="urn:schemas-microsoft-com:vml" xmlns:wp14="http://schemas.microsoft.com/office/word/2010/wordprocessingDrawing" xmlns:wp="http://schemas.openxmlformats.org/drawingml/2006/wordprocessingDrawing" xmlns:w10="urn:schemas-microsoft-com:office:word" xmlns:w="http://schemas.openxmlformats.org/wordprocessingml/2006/main" xmlns:w14="http://schemas.microsoft.com/office/word/2010/wordml" xmlns:wpg="http://schemas.microsoft.com/office/word/2010/wordprocessingGroup" xmlns:wpi="http://schemas.microsoft.com/office/word/2010/wordprocessingInk" xmlns:wne="http://schemas.microsoft.com/office/word/2006/wordml" xmlns:wps="http://schemas.microsoft.com/office/word/2010/wordprocessingShape" mc:Ignorable="w14 wp14">
+<w:footnotes xmlns:wpc="http://schemas.microsoft.com/office/word/2010/wordprocessingCanvas" xmlns:cx="http://schemas.microsoft.com/office/drawing/2014/chartex" xmlns:cx1="http://schemas.microsoft.com/office/drawing/2015/9/8/chartex" xmlns:cx2="http://schemas.microsoft.com/office/drawing/2015/10/21/chartex" xmlns:cx3="http://schemas.microsoft.com/office/drawing/2016/5/9/chartex" xmlns:cx4="http://schemas.microsoft.com/office/drawing/2016/5/10/chartex" xmlns:cx5="http://schemas.microsoft.com/office/drawing/2016/5/11/chartex" xmlns:cx6="http://schemas.microsoft.com/office/drawing/2016/5/12/chartex" xmlns:cx7="http://schemas.microsoft.com/office/drawing/2016/5/13/chartex" xmlns:cx8="http://schemas.microsoft.com/office/drawing/2016/5/14/chartex" xmlns:mc="http://schemas.openxmlformats.org/markup-compatibility/2006" xmlns:aink="http://schemas.microsoft.com/office/drawing/2016/ink" xmlns:am3d="http://schemas.microsoft.com/office/drawing/2017/model3d" xmlns:o="urn:schemas-microsoft-com:office:office" xmlns:r="http://schemas.openxmlformats.org/officeDocument/2006/relationships" xmlns:m="http://schemas.openxmlformats.org/officeDocument/2006/math" xmlns:v="urn:schemas-microsoft-com:vml" xmlns:wp14="http://schemas.microsoft.com/office/word/2010/wordprocessingDrawing" xmlns:wp="http://schemas.openxmlformats.org/drawingml/2006/wordprocessingDrawing" xmlns:w10="urn:schemas-microsoft-com:office:word" xmlns:w="http://schemas.openxmlformats.org/wordprocessingml/2006/main" xmlns:w14="http://schemas.microsoft.com/office/word/2010/wordml" xmlns:w15="http://schemas.microsoft.com/office/word/2012/wordml" xmlns:w16cid="http://schemas.microsoft.com/office/word/2016/wordml/cid" xmlns:w16se="http://schemas.microsoft.com/office/word/2015/wordml/symex" xmlns:wpg="http://schemas.microsoft.com/office/word/2010/wordprocessingGroup" xmlns:wpi="http://schemas.microsoft.com/office/word/2010/wordprocessingInk" xmlns:wne="http://schemas.microsoft.com/office/word/2006/wordml" xmlns:wps="http://schemas.microsoft.com/office/word/2010/wordprocessingShape" mc:Ignorable="w14 w15 w16se w16cid wp14">
   <w:footnote w:type="separator" w:id="-1">
     <w:p>
       <w:pPr>
@@ -11530,8 +11543,8 @@
 </file>
 
 <file path=word/numbering.xml><?xml version="1.0" encoding="utf-8"?>
-<w:numbering xmlns:wpc="http://schemas.microsoft.com/office/word/2010/wordprocessingCanvas" xmlns:mc="http://schemas.openxmlformats.org/markup-compatibility/2006" xmlns:o="urn:schemas-microsoft-com:office:office" xmlns:r="http://schemas.openxmlformats.org/officeDocument/2006/relationships" xmlns:m="http://schemas.openxmlformats.org/officeDocument/2006/math" xmlns:v="urn:schemas-microsoft-com:vml" xmlns:wp14="http://schemas.microsoft.com/office/word/2010/wordprocessingDrawing" xmlns:wp="http://schemas.openxmlformats.org/drawingml/2006/wordprocessingDrawing" xmlns:w10="urn:schemas-microsoft-com:office:word" xmlns:w="http://schemas.openxmlformats.org/wordprocessingml/2006/main" xmlns:w14="http://schemas.microsoft.com/office/word/2010/wordml" xmlns:wpg="http://schemas.microsoft.com/office/word/2010/wordprocessingGroup" xmlns:wpi="http://schemas.microsoft.com/office/word/2010/wordprocessingInk" xmlns:wne="http://schemas.microsoft.com/office/word/2006/wordml" xmlns:wps="http://schemas.microsoft.com/office/word/2010/wordprocessingShape" mc:Ignorable="w14 wp14">
-  <w:abstractNum w:abstractNumId="0">
+<w:numbering xmlns:wpc="http://schemas.microsoft.com/office/word/2010/wordprocessingCanvas" xmlns:cx="http://schemas.microsoft.com/office/drawing/2014/chartex" xmlns:cx1="http://schemas.microsoft.com/office/drawing/2015/9/8/chartex" xmlns:cx2="http://schemas.microsoft.com/office/drawing/2015/10/21/chartex" xmlns:cx3="http://schemas.microsoft.com/office/drawing/2016/5/9/chartex" xmlns:cx4="http://schemas.microsoft.com/office/drawing/2016/5/10/chartex" xmlns:cx5="http://schemas.microsoft.com/office/drawing/2016/5/11/chartex" xmlns:cx6="http://schemas.microsoft.com/office/drawing/2016/5/12/chartex" xmlns:cx7="http://schemas.microsoft.com/office/drawing/2016/5/13/chartex" xmlns:cx8="http://schemas.microsoft.com/office/drawing/2016/5/14/chartex" xmlns:mc="http://schemas.openxmlformats.org/markup-compatibility/2006" xmlns:aink="http://schemas.microsoft.com/office/drawing/2016/ink" xmlns:am3d="http://schemas.microsoft.com/office/drawing/2017/model3d" xmlns:o="urn:schemas-microsoft-com:office:office" xmlns:r="http://schemas.openxmlformats.org/officeDocument/2006/relationships" xmlns:m="http://schemas.openxmlformats.org/officeDocument/2006/math" xmlns:v="urn:schemas-microsoft-com:vml" xmlns:wp14="http://schemas.microsoft.com/office/word/2010/wordprocessingDrawing" xmlns:wp="http://schemas.openxmlformats.org/drawingml/2006/wordprocessingDrawing" xmlns:w10="urn:schemas-microsoft-com:office:word" xmlns:w="http://schemas.openxmlformats.org/wordprocessingml/2006/main" xmlns:w14="http://schemas.microsoft.com/office/word/2010/wordml" xmlns:w15="http://schemas.microsoft.com/office/word/2012/wordml" xmlns:w16cid="http://schemas.microsoft.com/office/word/2016/wordml/cid" xmlns:w16se="http://schemas.microsoft.com/office/word/2015/wordml/symex" xmlns:wpg="http://schemas.microsoft.com/office/word/2010/wordprocessingGroup" xmlns:wpi="http://schemas.microsoft.com/office/word/2010/wordprocessingInk" xmlns:wne="http://schemas.microsoft.com/office/word/2006/wordml" xmlns:wps="http://schemas.microsoft.com/office/word/2010/wordprocessingShape" mc:Ignorable="w14 w15 w16se w16cid wp14">
+  <w:abstractNum w:abstractNumId="0" w15:restartNumberingAfterBreak="0">
     <w:nsid w:val="09466955"/>
     <w:multiLevelType w:val="hybridMultilevel"/>
     <w:tmpl w:val="79FEA980"/>
@@ -11553,7 +11566,7 @@
         <w:ind w:left="1440" w:hanging="360"/>
       </w:pPr>
     </w:lvl>
-    <w:lvl w:ilvl="2" w:tplc="0409001B" w:tentative="1">
+    <w:lvl w:ilvl="2" w:tplc="0409001B">
       <w:start w:val="1"/>
       <w:numFmt w:val="lowerRoman"/>
       <w:lvlText w:val="%3."/>
@@ -11617,7 +11630,7 @@
       </w:pPr>
     </w:lvl>
   </w:abstractNum>
-  <w:abstractNum w:abstractNumId="1">
+  <w:abstractNum w:abstractNumId="1" w15:restartNumberingAfterBreak="0">
     <w:nsid w:val="2AFD762E"/>
     <w:multiLevelType w:val="hybridMultilevel"/>
     <w:tmpl w:val="3836FA38"/>
@@ -11730,7 +11743,7 @@
       </w:rPr>
     </w:lvl>
   </w:abstractNum>
-  <w:abstractNum w:abstractNumId="2">
+  <w:abstractNum w:abstractNumId="2" w15:restartNumberingAfterBreak="0">
     <w:nsid w:val="2EF35B31"/>
     <w:multiLevelType w:val="hybridMultilevel"/>
     <w:tmpl w:val="5B845F08"/>
@@ -11843,7 +11856,7 @@
       </w:rPr>
     </w:lvl>
   </w:abstractNum>
-  <w:abstractNum w:abstractNumId="3">
+  <w:abstractNum w:abstractNumId="3" w15:restartNumberingAfterBreak="0">
     <w:nsid w:val="31A7234F"/>
     <w:multiLevelType w:val="hybridMultilevel"/>
     <w:tmpl w:val="AF0C169C"/>
@@ -11956,7 +11969,7 @@
       </w:rPr>
     </w:lvl>
   </w:abstractNum>
-  <w:abstractNum w:abstractNumId="4">
+  <w:abstractNum w:abstractNumId="4" w15:restartNumberingAfterBreak="0">
     <w:nsid w:val="3D9D75CC"/>
     <w:multiLevelType w:val="hybridMultilevel"/>
     <w:tmpl w:val="A686CB78"/>
@@ -12069,7 +12082,7 @@
       </w:rPr>
     </w:lvl>
   </w:abstractNum>
-  <w:abstractNum w:abstractNumId="5">
+  <w:abstractNum w:abstractNumId="5" w15:restartNumberingAfterBreak="0">
     <w:nsid w:val="503B1D11"/>
     <w:multiLevelType w:val="hybridMultilevel"/>
     <w:tmpl w:val="75187634"/>
@@ -12155,7 +12168,7 @@
       </w:pPr>
     </w:lvl>
   </w:abstractNum>
-  <w:abstractNum w:abstractNumId="6">
+  <w:abstractNum w:abstractNumId="6" w15:restartNumberingAfterBreak="0">
     <w:nsid w:val="752A27F2"/>
     <w:multiLevelType w:val="hybridMultilevel"/>
     <w:tmpl w:val="75187634"/>
@@ -12266,7 +12279,7 @@
 </file>
 
 <file path=word/styles.xml><?xml version="1.0" encoding="utf-8"?>
-<w:styles xmlns:mc="http://schemas.openxmlformats.org/markup-compatibility/2006" xmlns:r="http://schemas.openxmlformats.org/officeDocument/2006/relationships" xmlns:w="http://schemas.openxmlformats.org/wordprocessingml/2006/main" xmlns:w14="http://schemas.microsoft.com/office/word/2010/wordml" mc:Ignorable="w14">
+<w:styles xmlns:mc="http://schemas.openxmlformats.org/markup-compatibility/2006" xmlns:r="http://schemas.openxmlformats.org/officeDocument/2006/relationships" xmlns:w="http://schemas.openxmlformats.org/wordprocessingml/2006/main" xmlns:w14="http://schemas.microsoft.com/office/word/2010/wordml" xmlns:w15="http://schemas.microsoft.com/office/word/2012/wordml" xmlns:w16cid="http://schemas.microsoft.com/office/word/2016/wordml/cid" xmlns:w16se="http://schemas.microsoft.com/office/word/2015/wordml/symex" mc:Ignorable="w14 w15 w16se w16cid">
   <w:docDefaults>
     <w:rPrDefault>
       <w:rPr>
@@ -12282,144 +12295,382 @@
       </w:pPr>
     </w:pPrDefault>
   </w:docDefaults>
-  <w:latentStyles w:defLockedState="0" w:defUIPriority="99" w:defSemiHidden="1" w:defUnhideWhenUsed="1" w:defQFormat="0" w:count="267">
-    <w:lsdException w:name="Normal" w:semiHidden="0" w:uiPriority="0" w:unhideWhenUsed="0" w:qFormat="1"/>
-    <w:lsdException w:name="heading 1" w:semiHidden="0" w:uiPriority="9" w:unhideWhenUsed="0" w:qFormat="1"/>
-    <w:lsdException w:name="heading 2" w:uiPriority="9" w:qFormat="1"/>
-    <w:lsdException w:name="heading 3" w:uiPriority="9" w:qFormat="1"/>
-    <w:lsdException w:name="heading 4" w:uiPriority="9" w:qFormat="1"/>
-    <w:lsdException w:name="heading 5" w:uiPriority="9" w:qFormat="1"/>
-    <w:lsdException w:name="heading 6" w:uiPriority="9" w:qFormat="1"/>
-    <w:lsdException w:name="heading 7" w:uiPriority="9" w:qFormat="1"/>
-    <w:lsdException w:name="heading 8" w:uiPriority="9" w:qFormat="1"/>
-    <w:lsdException w:name="heading 9" w:uiPriority="9" w:qFormat="1"/>
-    <w:lsdException w:name="toc 1" w:uiPriority="39"/>
-    <w:lsdException w:name="toc 2" w:uiPriority="39"/>
-    <w:lsdException w:name="toc 3" w:uiPriority="39"/>
-    <w:lsdException w:name="toc 4" w:uiPriority="39"/>
-    <w:lsdException w:name="toc 5" w:uiPriority="39"/>
-    <w:lsdException w:name="toc 6" w:uiPriority="39"/>
-    <w:lsdException w:name="toc 7" w:uiPriority="39"/>
-    <w:lsdException w:name="toc 8" w:uiPriority="39"/>
-    <w:lsdException w:name="toc 9" w:uiPriority="39"/>
-    <w:lsdException w:name="caption" w:uiPriority="35" w:qFormat="1"/>
-    <w:lsdException w:name="Title" w:semiHidden="0" w:uiPriority="10" w:unhideWhenUsed="0" w:qFormat="1"/>
-    <w:lsdException w:name="Default Paragraph Font" w:uiPriority="1"/>
-    <w:lsdException w:name="Subtitle" w:semiHidden="0" w:uiPriority="11" w:unhideWhenUsed="0" w:qFormat="1"/>
-    <w:lsdException w:name="Strong" w:semiHidden="0" w:uiPriority="22" w:unhideWhenUsed="0" w:qFormat="1"/>
-    <w:lsdException w:name="Emphasis" w:semiHidden="0" w:uiPriority="20" w:unhideWhenUsed="0" w:qFormat="1"/>
-    <w:lsdException w:name="Table Grid" w:semiHidden="0" w:uiPriority="59" w:unhideWhenUsed="0"/>
-    <w:lsdException w:name="Placeholder Text" w:unhideWhenUsed="0"/>
-    <w:lsdException w:name="No Spacing" w:semiHidden="0" w:uiPriority="1" w:unhideWhenUsed="0" w:qFormat="1"/>
-    <w:lsdException w:name="Light Shading" w:semiHidden="0" w:uiPriority="60" w:unhideWhenUsed="0"/>
-    <w:lsdException w:name="Light List" w:semiHidden="0" w:uiPriority="61" w:unhideWhenUsed="0"/>
-    <w:lsdException w:name="Light Grid" w:semiHidden="0" w:uiPriority="62" w:unhideWhenUsed="0"/>
-    <w:lsdException w:name="Medium Shading 1" w:semiHidden="0" w:uiPriority="63" w:unhideWhenUsed="0"/>
-    <w:lsdException w:name="Medium Shading 2" w:semiHidden="0" w:uiPriority="64" w:unhideWhenUsed="0"/>
-    <w:lsdException w:name="Medium List 1" w:semiHidden="0" w:uiPriority="65" w:unhideWhenUsed="0"/>
-    <w:lsdException w:name="Medium List 2" w:semiHidden="0" w:uiPriority="66" w:unhideWhenUsed="0"/>
-    <w:lsdException w:name="Medium Grid 1" w:semiHidden="0" w:uiPriority="67" w:unhideWhenUsed="0"/>
-    <w:lsdException w:name="Medium Grid 2" w:semiHidden="0" w:uiPriority="68" w:unhideWhenUsed="0"/>
-    <w:lsdException w:name="Medium Grid 3" w:semiHidden="0" w:uiPriority="69" w:unhideWhenUsed="0"/>
-    <w:lsdException w:name="Dark List" w:semiHidden="0" w:uiPriority="70" w:unhideWhenUsed="0"/>
-    <w:lsdException w:name="Colorful Shading" w:semiHidden="0" w:uiPriority="71" w:unhideWhenUsed="0"/>
-    <w:lsdException w:name="Colorful List" w:semiHidden="0" w:uiPriority="72" w:unhideWhenUsed="0"/>
-    <w:lsdException w:name="Colorful Grid" w:semiHidden="0" w:uiPriority="73" w:unhideWhenUsed="0"/>
-    <w:lsdException w:name="Light Shading Accent 1" w:semiHidden="0" w:uiPriority="60" w:unhideWhenUsed="0"/>
-    <w:lsdException w:name="Light List Accent 1" w:semiHidden="0" w:uiPriority="61" w:unhideWhenUsed="0"/>
-    <w:lsdException w:name="Light Grid Accent 1" w:semiHidden="0" w:uiPriority="62" w:unhideWhenUsed="0"/>
-    <w:lsdException w:name="Medium Shading 1 Accent 1" w:semiHidden="0" w:uiPriority="63" w:unhideWhenUsed="0"/>
-    <w:lsdException w:name="Medium Shading 2 Accent 1" w:semiHidden="0" w:uiPriority="64" w:unhideWhenUsed="0"/>
-    <w:lsdException w:name="Medium List 1 Accent 1" w:semiHidden="0" w:uiPriority="65" w:unhideWhenUsed="0"/>
-    <w:lsdException w:name="Revision" w:unhideWhenUsed="0"/>
-    <w:lsdException w:name="List Paragraph" w:semiHidden="0" w:uiPriority="34" w:unhideWhenUsed="0" w:qFormat="1"/>
-    <w:lsdException w:name="Quote" w:semiHidden="0" w:uiPriority="29" w:unhideWhenUsed="0" w:qFormat="1"/>
-    <w:lsdException w:name="Intense Quote" w:semiHidden="0" w:uiPriority="30" w:unhideWhenUsed="0" w:qFormat="1"/>
-    <w:lsdException w:name="Medium List 2 Accent 1" w:semiHidden="0" w:uiPriority="66" w:unhideWhenUsed="0"/>
-    <w:lsdException w:name="Medium Grid 1 Accent 1" w:semiHidden="0" w:uiPriority="67" w:unhideWhenUsed="0"/>
-    <w:lsdException w:name="Medium Grid 2 Accent 1" w:semiHidden="0" w:uiPriority="68" w:unhideWhenUsed="0"/>
-    <w:lsdException w:name="Medium Grid 3 Accent 1" w:semiHidden="0" w:uiPriority="69" w:unhideWhenUsed="0"/>
-    <w:lsdException w:name="Dark List Accent 1" w:semiHidden="0" w:uiPriority="70" w:unhideWhenUsed="0"/>
-    <w:lsdException w:name="Colorful Shading Accent 1" w:semiHidden="0" w:uiPriority="71" w:unhideWhenUsed="0"/>
-    <w:lsdException w:name="Colorful List Accent 1" w:semiHidden="0" w:uiPriority="72" w:unhideWhenUsed="0"/>
-    <w:lsdException w:name="Colorful Grid Accent 1" w:semiHidden="0" w:uiPriority="73" w:unhideWhenUsed="0"/>
-    <w:lsdException w:name="Light Shading Accent 2" w:semiHidden="0" w:uiPriority="60" w:unhideWhenUsed="0"/>
-    <w:lsdException w:name="Light List Accent 2" w:semiHidden="0" w:uiPriority="61" w:unhideWhenUsed="0"/>
-    <w:lsdException w:name="Light Grid Accent 2" w:semiHidden="0" w:uiPriority="62" w:unhideWhenUsed="0"/>
-    <w:lsdException w:name="Medium Shading 1 Accent 2" w:semiHidden="0" w:uiPriority="63" w:unhideWhenUsed="0"/>
-    <w:lsdException w:name="Medium Shading 2 Accent 2" w:semiHidden="0" w:uiPriority="64" w:unhideWhenUsed="0"/>
-    <w:lsdException w:name="Medium List 1 Accent 2" w:semiHidden="0" w:uiPriority="65" w:unhideWhenUsed="0"/>
-    <w:lsdException w:name="Medium List 2 Accent 2" w:semiHidden="0" w:uiPriority="66" w:unhideWhenUsed="0"/>
-    <w:lsdException w:name="Medium Grid 1 Accent 2" w:semiHidden="0" w:uiPriority="67" w:unhideWhenUsed="0"/>
-    <w:lsdException w:name="Medium Grid 2 Accent 2" w:semiHidden="0" w:uiPriority="68" w:unhideWhenUsed="0"/>
-    <w:lsdException w:name="Medium Grid 3 Accent 2" w:semiHidden="0" w:uiPriority="69" w:unhideWhenUsed="0"/>
-    <w:lsdException w:name="Dark List Accent 2" w:semiHidden="0" w:uiPriority="70" w:unhideWhenUsed="0"/>
-    <w:lsdException w:name="Colorful Shading Accent 2" w:semiHidden="0" w:uiPriority="71" w:unhideWhenUsed="0"/>
-    <w:lsdException w:name="Colorful List Accent 2" w:semiHidden="0" w:uiPriority="72" w:unhideWhenUsed="0"/>
-    <w:lsdException w:name="Colorful Grid Accent 2" w:semiHidden="0" w:uiPriority="73" w:unhideWhenUsed="0"/>
-    <w:lsdException w:name="Light Shading Accent 3" w:semiHidden="0" w:uiPriority="60" w:unhideWhenUsed="0"/>
-    <w:lsdException w:name="Light List Accent 3" w:semiHidden="0" w:uiPriority="61" w:unhideWhenUsed="0"/>
-    <w:lsdException w:name="Light Grid Accent 3" w:semiHidden="0" w:uiPriority="62" w:unhideWhenUsed="0"/>
-    <w:lsdException w:name="Medium Shading 1 Accent 3" w:semiHidden="0" w:uiPriority="63" w:unhideWhenUsed="0"/>
-    <w:lsdException w:name="Medium Shading 2 Accent 3" w:semiHidden="0" w:uiPriority="64" w:unhideWhenUsed="0"/>
-    <w:lsdException w:name="Medium List 1 Accent 3" w:semiHidden="0" w:uiPriority="65" w:unhideWhenUsed="0"/>
-    <w:lsdException w:name="Medium List 2 Accent 3" w:semiHidden="0" w:uiPriority="66" w:unhideWhenUsed="0"/>
-    <w:lsdException w:name="Medium Grid 1 Accent 3" w:semiHidden="0" w:uiPriority="67" w:unhideWhenUsed="0"/>
-    <w:lsdException w:name="Medium Grid 2 Accent 3" w:semiHidden="0" w:uiPriority="68" w:unhideWhenUsed="0"/>
-    <w:lsdException w:name="Medium Grid 3 Accent 3" w:semiHidden="0" w:uiPriority="69" w:unhideWhenUsed="0"/>
-    <w:lsdException w:name="Dark List Accent 3" w:semiHidden="0" w:uiPriority="70" w:unhideWhenUsed="0"/>
-    <w:lsdException w:name="Colorful Shading Accent 3" w:semiHidden="0" w:uiPriority="71" w:unhideWhenUsed="0"/>
-    <w:lsdException w:name="Colorful List Accent 3" w:semiHidden="0" w:uiPriority="72" w:unhideWhenUsed="0"/>
-    <w:lsdException w:name="Colorful Grid Accent 3" w:semiHidden="0" w:uiPriority="73" w:unhideWhenUsed="0"/>
-    <w:lsdException w:name="Light Shading Accent 4" w:semiHidden="0" w:uiPriority="60" w:unhideWhenUsed="0"/>
-    <w:lsdException w:name="Light List Accent 4" w:semiHidden="0" w:uiPriority="61" w:unhideWhenUsed="0"/>
-    <w:lsdException w:name="Light Grid Accent 4" w:semiHidden="0" w:uiPriority="62" w:unhideWhenUsed="0"/>
-    <w:lsdException w:name="Medium Shading 1 Accent 4" w:semiHidden="0" w:uiPriority="63" w:unhideWhenUsed="0"/>
-    <w:lsdException w:name="Medium Shading 2 Accent 4" w:semiHidden="0" w:uiPriority="64" w:unhideWhenUsed="0"/>
-    <w:lsdException w:name="Medium List 1 Accent 4" w:semiHidden="0" w:uiPriority="65" w:unhideWhenUsed="0"/>
-    <w:lsdException w:name="Medium List 2 Accent 4" w:semiHidden="0" w:uiPriority="66" w:unhideWhenUsed="0"/>
-    <w:lsdException w:name="Medium Grid 1 Accent 4" w:semiHidden="0" w:uiPriority="67" w:unhideWhenUsed="0"/>
-    <w:lsdException w:name="Medium Grid 2 Accent 4" w:semiHidden="0" w:uiPriority="68" w:unhideWhenUsed="0"/>
-    <w:lsdException w:name="Medium Grid 3 Accent 4" w:semiHidden="0" w:uiPriority="69" w:unhideWhenUsed="0"/>
-    <w:lsdException w:name="Dark List Accent 4" w:semiHidden="0" w:uiPriority="70" w:unhideWhenUsed="0"/>
-    <w:lsdException w:name="Colorful Shading Accent 4" w:semiHidden="0" w:uiPriority="71" w:unhideWhenUsed="0"/>
-    <w:lsdException w:name="Colorful List Accent 4" w:semiHidden="0" w:uiPriority="72" w:unhideWhenUsed="0"/>
-    <w:lsdException w:name="Colorful Grid Accent 4" w:semiHidden="0" w:uiPriority="73" w:unhideWhenUsed="0"/>
-    <w:lsdException w:name="Light Shading Accent 5" w:semiHidden="0" w:uiPriority="60" w:unhideWhenUsed="0"/>
-    <w:lsdException w:name="Light List Accent 5" w:semiHidden="0" w:uiPriority="61" w:unhideWhenUsed="0"/>
-    <w:lsdException w:name="Light Grid Accent 5" w:semiHidden="0" w:uiPriority="62" w:unhideWhenUsed="0"/>
-    <w:lsdException w:name="Medium Shading 1 Accent 5" w:semiHidden="0" w:uiPriority="63" w:unhideWhenUsed="0"/>
-    <w:lsdException w:name="Medium Shading 2 Accent 5" w:semiHidden="0" w:uiPriority="64" w:unhideWhenUsed="0"/>
-    <w:lsdException w:name="Medium List 1 Accent 5" w:semiHidden="0" w:uiPriority="65" w:unhideWhenUsed="0"/>
-    <w:lsdException w:name="Medium List 2 Accent 5" w:semiHidden="0" w:uiPriority="66" w:unhideWhenUsed="0"/>
-    <w:lsdException w:name="Medium Grid 1 Accent 5" w:semiHidden="0" w:uiPriority="67" w:unhideWhenUsed="0"/>
-    <w:lsdException w:name="Medium Grid 2 Accent 5" w:semiHidden="0" w:uiPriority="68" w:unhideWhenUsed="0"/>
-    <w:lsdException w:name="Medium Grid 3 Accent 5" w:semiHidden="0" w:uiPriority="69" w:unhideWhenUsed="0"/>
-    <w:lsdException w:name="Dark List Accent 5" w:semiHidden="0" w:uiPriority="70" w:unhideWhenUsed="0"/>
-    <w:lsdException w:name="Colorful Shading Accent 5" w:semiHidden="0" w:uiPriority="71" w:unhideWhenUsed="0"/>
-    <w:lsdException w:name="Colorful List Accent 5" w:semiHidden="0" w:uiPriority="72" w:unhideWhenUsed="0"/>
-    <w:lsdException w:name="Colorful Grid Accent 5" w:semiHidden="0" w:uiPriority="73" w:unhideWhenUsed="0"/>
-    <w:lsdException w:name="Light Shading Accent 6" w:semiHidden="0" w:uiPriority="60" w:unhideWhenUsed="0"/>
-    <w:lsdException w:name="Light List Accent 6" w:semiHidden="0" w:uiPriority="61" w:unhideWhenUsed="0"/>
-    <w:lsdException w:name="Light Grid Accent 6" w:semiHidden="0" w:uiPriority="62" w:unhideWhenUsed="0"/>
-    <w:lsdException w:name="Medium Shading 1 Accent 6" w:semiHidden="0" w:uiPriority="63" w:unhideWhenUsed="0"/>
-    <w:lsdException w:name="Medium Shading 2 Accent 6" w:semiHidden="0" w:uiPriority="64" w:unhideWhenUsed="0"/>
-    <w:lsdException w:name="Medium List 1 Accent 6" w:semiHidden="0" w:uiPriority="65" w:unhideWhenUsed="0"/>
-    <w:lsdException w:name="Medium List 2 Accent 6" w:semiHidden="0" w:uiPriority="66" w:unhideWhenUsed="0"/>
-    <w:lsdException w:name="Medium Grid 1 Accent 6" w:semiHidden="0" w:uiPriority="67" w:unhideWhenUsed="0"/>
-    <w:lsdException w:name="Medium Grid 2 Accent 6" w:semiHidden="0" w:uiPriority="68" w:unhideWhenUsed="0"/>
-    <w:lsdException w:name="Medium Grid 3 Accent 6" w:semiHidden="0" w:uiPriority="69" w:unhideWhenUsed="0"/>
-    <w:lsdException w:name="Dark List Accent 6" w:semiHidden="0" w:uiPriority="70" w:unhideWhenUsed="0"/>
-    <w:lsdException w:name="Colorful Shading Accent 6" w:semiHidden="0" w:uiPriority="71" w:unhideWhenUsed="0"/>
-    <w:lsdException w:name="Colorful List Accent 6" w:semiHidden="0" w:uiPriority="72" w:unhideWhenUsed="0"/>
-    <w:lsdException w:name="Colorful Grid Accent 6" w:semiHidden="0" w:uiPriority="73" w:unhideWhenUsed="0"/>
-    <w:lsdException w:name="Subtle Emphasis" w:semiHidden="0" w:uiPriority="19" w:unhideWhenUsed="0" w:qFormat="1"/>
-    <w:lsdException w:name="Intense Emphasis" w:semiHidden="0" w:uiPriority="21" w:unhideWhenUsed="0" w:qFormat="1"/>
-    <w:lsdException w:name="Subtle Reference" w:semiHidden="0" w:uiPriority="31" w:unhideWhenUsed="0" w:qFormat="1"/>
-    <w:lsdException w:name="Intense Reference" w:semiHidden="0" w:uiPriority="32" w:unhideWhenUsed="0" w:qFormat="1"/>
-    <w:lsdException w:name="Book Title" w:semiHidden="0" w:uiPriority="33" w:unhideWhenUsed="0" w:qFormat="1"/>
-    <w:lsdException w:name="Bibliography" w:uiPriority="37"/>
-    <w:lsdException w:name="TOC Heading" w:uiPriority="39" w:qFormat="1"/>
+  <w:latentStyles w:defLockedState="0" w:defUIPriority="99" w:defSemiHidden="0" w:defUnhideWhenUsed="0" w:defQFormat="0" w:count="375">
+    <w:lsdException w:name="Normal" w:uiPriority="0" w:qFormat="1"/>
+    <w:lsdException w:name="heading 1" w:uiPriority="9" w:qFormat="1"/>
+    <w:lsdException w:name="heading 2" w:semiHidden="1" w:uiPriority="9" w:unhideWhenUsed="1" w:qFormat="1"/>
+    <w:lsdException w:name="heading 3" w:semiHidden="1" w:uiPriority="9" w:unhideWhenUsed="1" w:qFormat="1"/>
+    <w:lsdException w:name="heading 4" w:semiHidden="1" w:uiPriority="9" w:unhideWhenUsed="1" w:qFormat="1"/>
+    <w:lsdException w:name="heading 5" w:semiHidden="1" w:uiPriority="9" w:unhideWhenUsed="1" w:qFormat="1"/>
+    <w:lsdException w:name="heading 6" w:semiHidden="1" w:uiPriority="9" w:unhideWhenUsed="1" w:qFormat="1"/>
+    <w:lsdException w:name="heading 7" w:semiHidden="1" w:uiPriority="9" w:unhideWhenUsed="1" w:qFormat="1"/>
+    <w:lsdException w:name="heading 8" w:semiHidden="1" w:uiPriority="9" w:unhideWhenUsed="1" w:qFormat="1"/>
+    <w:lsdException w:name="heading 9" w:semiHidden="1" w:uiPriority="9" w:unhideWhenUsed="1" w:qFormat="1"/>
+    <w:lsdException w:name="index 1" w:semiHidden="1" w:unhideWhenUsed="1"/>
+    <w:lsdException w:name="index 2" w:semiHidden="1" w:unhideWhenUsed="1"/>
+    <w:lsdException w:name="index 3" w:semiHidden="1" w:unhideWhenUsed="1"/>
+    <w:lsdException w:name="index 4" w:semiHidden="1" w:unhideWhenUsed="1"/>
+    <w:lsdException w:name="index 5" w:semiHidden="1" w:unhideWhenUsed="1"/>
+    <w:lsdException w:name="index 6" w:semiHidden="1" w:unhideWhenUsed="1"/>
+    <w:lsdException w:name="index 7" w:semiHidden="1" w:unhideWhenUsed="1"/>
+    <w:lsdException w:name="index 8" w:semiHidden="1" w:unhideWhenUsed="1"/>
+    <w:lsdException w:name="index 9" w:semiHidden="1" w:unhideWhenUsed="1"/>
+    <w:lsdException w:name="toc 1" w:semiHidden="1" w:uiPriority="39" w:unhideWhenUsed="1"/>
+    <w:lsdException w:name="toc 2" w:semiHidden="1" w:uiPriority="39" w:unhideWhenUsed="1"/>
+    <w:lsdException w:name="toc 3" w:semiHidden="1" w:uiPriority="39" w:unhideWhenUsed="1"/>
+    <w:lsdException w:name="toc 4" w:semiHidden="1" w:uiPriority="39" w:unhideWhenUsed="1"/>
+    <w:lsdException w:name="toc 5" w:semiHidden="1" w:uiPriority="39" w:unhideWhenUsed="1"/>
+    <w:lsdException w:name="toc 6" w:semiHidden="1" w:uiPriority="39" w:unhideWhenUsed="1"/>
+    <w:lsdException w:name="toc 7" w:semiHidden="1" w:uiPriority="39" w:unhideWhenUsed="1"/>
+    <w:lsdException w:name="toc 8" w:semiHidden="1" w:uiPriority="39" w:unhideWhenUsed="1"/>
+    <w:lsdException w:name="toc 9" w:semiHidden="1" w:uiPriority="39" w:unhideWhenUsed="1"/>
+    <w:lsdException w:name="Normal Indent" w:semiHidden="1" w:unhideWhenUsed="1"/>
+    <w:lsdException w:name="footnote text" w:semiHidden="1" w:unhideWhenUsed="1"/>
+    <w:lsdException w:name="annotation text" w:semiHidden="1" w:unhideWhenUsed="1"/>
+    <w:lsdException w:name="header" w:semiHidden="1" w:unhideWhenUsed="1"/>
+    <w:lsdException w:name="footer" w:semiHidden="1" w:unhideWhenUsed="1"/>
+    <w:lsdException w:name="index heading" w:semiHidden="1" w:unhideWhenUsed="1"/>
+    <w:lsdException w:name="caption" w:semiHidden="1" w:uiPriority="35" w:unhideWhenUsed="1" w:qFormat="1"/>
+    <w:lsdException w:name="table of figures" w:semiHidden="1" w:unhideWhenUsed="1"/>
+    <w:lsdException w:name="envelope address" w:semiHidden="1" w:unhideWhenUsed="1"/>
+    <w:lsdException w:name="envelope return" w:semiHidden="1" w:unhideWhenUsed="1"/>
+    <w:lsdException w:name="footnote reference" w:semiHidden="1" w:unhideWhenUsed="1"/>
+    <w:lsdException w:name="annotation reference" w:semiHidden="1" w:unhideWhenUsed="1"/>
+    <w:lsdException w:name="line number" w:semiHidden="1" w:unhideWhenUsed="1"/>
+    <w:lsdException w:name="page number" w:semiHidden="1" w:unhideWhenUsed="1"/>
+    <w:lsdException w:name="endnote reference" w:semiHidden="1" w:unhideWhenUsed="1"/>
+    <w:lsdException w:name="endnote text" w:semiHidden="1" w:unhideWhenUsed="1"/>
+    <w:lsdException w:name="table of authorities" w:semiHidden="1" w:unhideWhenUsed="1"/>
+    <w:lsdException w:name="macro" w:semiHidden="1" w:unhideWhenUsed="1"/>
+    <w:lsdException w:name="toa heading" w:semiHidden="1" w:unhideWhenUsed="1"/>
+    <w:lsdException w:name="List" w:semiHidden="1" w:unhideWhenUsed="1"/>
+    <w:lsdException w:name="List Bullet" w:semiHidden="1" w:unhideWhenUsed="1"/>
+    <w:lsdException w:name="List Number" w:semiHidden="1" w:unhideWhenUsed="1"/>
+    <w:lsdException w:name="List 2" w:semiHidden="1" w:unhideWhenUsed="1"/>
+    <w:lsdException w:name="List 3" w:semiHidden="1" w:unhideWhenUsed="1"/>
+    <w:lsdException w:name="List 4" w:semiHidden="1" w:unhideWhenUsed="1"/>
+    <w:lsdException w:name="List 5" w:semiHidden="1" w:unhideWhenUsed="1"/>
+    <w:lsdException w:name="List Bullet 2" w:semiHidden="1" w:unhideWhenUsed="1"/>
+    <w:lsdException w:name="List Bullet 3" w:semiHidden="1" w:unhideWhenUsed="1"/>
+    <w:lsdException w:name="List Bullet 4" w:semiHidden="1" w:unhideWhenUsed="1"/>
+    <w:lsdException w:name="List Bullet 5" w:semiHidden="1" w:unhideWhenUsed="1"/>
+    <w:lsdException w:name="List Number 2" w:semiHidden="1" w:unhideWhenUsed="1"/>
+    <w:lsdException w:name="List Number 3" w:semiHidden="1" w:unhideWhenUsed="1"/>
+    <w:lsdException w:name="List Number 4" w:semiHidden="1" w:unhideWhenUsed="1"/>
+    <w:lsdException w:name="List Number 5" w:semiHidden="1" w:unhideWhenUsed="1"/>
+    <w:lsdException w:name="Title" w:uiPriority="10" w:qFormat="1"/>
+    <w:lsdException w:name="Closing" w:semiHidden="1" w:unhideWhenUsed="1"/>
+    <w:lsdException w:name="Signature" w:semiHidden="1" w:unhideWhenUsed="1"/>
+    <w:lsdException w:name="Default Paragraph Font" w:semiHidden="1" w:uiPriority="1" w:unhideWhenUsed="1"/>
+    <w:lsdException w:name="Body Text" w:semiHidden="1" w:unhideWhenUsed="1"/>
+    <w:lsdException w:name="Body Text Indent" w:semiHidden="1" w:unhideWhenUsed="1"/>
+    <w:lsdException w:name="List Continue" w:semiHidden="1" w:unhideWhenUsed="1"/>
+    <w:lsdException w:name="List Continue 2" w:semiHidden="1" w:unhideWhenUsed="1"/>
+    <w:lsdException w:name="List Continue 3" w:semiHidden="1" w:unhideWhenUsed="1"/>
+    <w:lsdException w:name="List Continue 4" w:semiHidden="1" w:unhideWhenUsed="1"/>
+    <w:lsdException w:name="List Continue 5" w:semiHidden="1" w:unhideWhenUsed="1"/>
+    <w:lsdException w:name="Message Header" w:semiHidden="1" w:unhideWhenUsed="1"/>
+    <w:lsdException w:name="Subtitle" w:uiPriority="11" w:qFormat="1"/>
+    <w:lsdException w:name="Salutation" w:semiHidden="1" w:unhideWhenUsed="1"/>
+    <w:lsdException w:name="Date" w:semiHidden="1" w:unhideWhenUsed="1"/>
+    <w:lsdException w:name="Body Text First Indent" w:semiHidden="1" w:unhideWhenUsed="1"/>
+    <w:lsdException w:name="Body Text First Indent 2" w:semiHidden="1" w:unhideWhenUsed="1"/>
+    <w:lsdException w:name="Note Heading" w:semiHidden="1" w:unhideWhenUsed="1"/>
+    <w:lsdException w:name="Body Text 2" w:semiHidden="1" w:unhideWhenUsed="1"/>
+    <w:lsdException w:name="Body Text 3" w:semiHidden="1" w:unhideWhenUsed="1"/>
+    <w:lsdException w:name="Body Text Indent 2" w:semiHidden="1" w:unhideWhenUsed="1"/>
+    <w:lsdException w:name="Body Text Indent 3" w:semiHidden="1" w:unhideWhenUsed="1"/>
+    <w:lsdException w:name="Block Text" w:semiHidden="1" w:unhideWhenUsed="1"/>
+    <w:lsdException w:name="Hyperlink" w:semiHidden="1" w:unhideWhenUsed="1"/>
+    <w:lsdException w:name="FollowedHyperlink" w:semiHidden="1" w:unhideWhenUsed="1"/>
+    <w:lsdException w:name="Strong" w:uiPriority="22" w:qFormat="1"/>
+    <w:lsdException w:name="Emphasis" w:uiPriority="20" w:qFormat="1"/>
+    <w:lsdException w:name="Document Map" w:semiHidden="1" w:unhideWhenUsed="1"/>
+    <w:lsdException w:name="Plain Text" w:semiHidden="1" w:unhideWhenUsed="1"/>
+    <w:lsdException w:name="E-mail Signature" w:semiHidden="1" w:unhideWhenUsed="1"/>
+    <w:lsdException w:name="HTML Top of Form" w:semiHidden="1" w:unhideWhenUsed="1"/>
+    <w:lsdException w:name="HTML Bottom of Form" w:semiHidden="1" w:unhideWhenUsed="1"/>
+    <w:lsdException w:name="Normal (Web)" w:semiHidden="1" w:unhideWhenUsed="1"/>
+    <w:lsdException w:name="HTML Acronym" w:semiHidden="1" w:unhideWhenUsed="1"/>
+    <w:lsdException w:name="HTML Address" w:semiHidden="1" w:unhideWhenUsed="1"/>
+    <w:lsdException w:name="HTML Cite" w:semiHidden="1" w:unhideWhenUsed="1"/>
+    <w:lsdException w:name="HTML Code" w:semiHidden="1" w:unhideWhenUsed="1"/>
+    <w:lsdException w:name="HTML Definition" w:semiHidden="1" w:unhideWhenUsed="1"/>
+    <w:lsdException w:name="HTML Keyboard" w:semiHidden="1" w:unhideWhenUsed="1"/>
+    <w:lsdException w:name="HTML Preformatted" w:semiHidden="1" w:unhideWhenUsed="1"/>
+    <w:lsdException w:name="HTML Sample" w:semiHidden="1" w:unhideWhenUsed="1"/>
+    <w:lsdException w:name="HTML Typewriter" w:semiHidden="1" w:unhideWhenUsed="1"/>
+    <w:lsdException w:name="HTML Variable" w:semiHidden="1" w:unhideWhenUsed="1"/>
+    <w:lsdException w:name="Normal Table" w:semiHidden="1" w:unhideWhenUsed="1"/>
+    <w:lsdException w:name="annotation subject" w:semiHidden="1" w:unhideWhenUsed="1"/>
+    <w:lsdException w:name="No List" w:semiHidden="1" w:unhideWhenUsed="1"/>
+    <w:lsdException w:name="Outline List 1" w:semiHidden="1" w:unhideWhenUsed="1"/>
+    <w:lsdException w:name="Outline List 2" w:semiHidden="1" w:unhideWhenUsed="1"/>
+    <w:lsdException w:name="Outline List 3" w:semiHidden="1" w:unhideWhenUsed="1"/>
+    <w:lsdException w:name="Table Simple 1" w:semiHidden="1" w:unhideWhenUsed="1"/>
+    <w:lsdException w:name="Table Simple 2" w:semiHidden="1" w:unhideWhenUsed="1"/>
+    <w:lsdException w:name="Table Simple 3" w:semiHidden="1" w:unhideWhenUsed="1"/>
+    <w:lsdException w:name="Table Classic 1" w:semiHidden="1" w:unhideWhenUsed="1"/>
+    <w:lsdException w:name="Table Classic 2" w:semiHidden="1" w:unhideWhenUsed="1"/>
+    <w:lsdException w:name="Table Classic 3" w:semiHidden="1" w:unhideWhenUsed="1"/>
+    <w:lsdException w:name="Table Classic 4" w:semiHidden="1" w:unhideWhenUsed="1"/>
+    <w:lsdException w:name="Table Colorful 1" w:semiHidden="1" w:unhideWhenUsed="1"/>
+    <w:lsdException w:name="Table Colorful 2" w:semiHidden="1" w:unhideWhenUsed="1"/>
+    <w:lsdException w:name="Table Colorful 3" w:semiHidden="1" w:unhideWhenUsed="1"/>
+    <w:lsdException w:name="Table Columns 1" w:semiHidden="1" w:unhideWhenUsed="1"/>
+    <w:lsdException w:name="Table Columns 2" w:semiHidden="1" w:unhideWhenUsed="1"/>
+    <w:lsdException w:name="Table Columns 3" w:semiHidden="1" w:unhideWhenUsed="1"/>
+    <w:lsdException w:name="Table Columns 4" w:semiHidden="1" w:unhideWhenUsed="1"/>
+    <w:lsdException w:name="Table Columns 5" w:semiHidden="1" w:unhideWhenUsed="1"/>
+    <w:lsdException w:name="Table Grid 1" w:semiHidden="1" w:unhideWhenUsed="1"/>
+    <w:lsdException w:name="Table Grid 2" w:semiHidden="1" w:unhideWhenUsed="1"/>
+    <w:lsdException w:name="Table Grid 3" w:semiHidden="1" w:unhideWhenUsed="1"/>
+    <w:lsdException w:name="Table Grid 4" w:semiHidden="1" w:unhideWhenUsed="1"/>
+    <w:lsdException w:name="Table Grid 5" w:semiHidden="1" w:unhideWhenUsed="1"/>
+    <w:lsdException w:name="Table Grid 6" w:semiHidden="1" w:unhideWhenUsed="1"/>
+    <w:lsdException w:name="Table Grid 7" w:semiHidden="1" w:unhideWhenUsed="1"/>
+    <w:lsdException w:name="Table Grid 8" w:semiHidden="1" w:unhideWhenUsed="1"/>
+    <w:lsdException w:name="Table List 1" w:semiHidden="1" w:unhideWhenUsed="1"/>
+    <w:lsdException w:name="Table List 2" w:semiHidden="1" w:unhideWhenUsed="1"/>
+    <w:lsdException w:name="Table List 3" w:semiHidden="1" w:unhideWhenUsed="1"/>
+    <w:lsdException w:name="Table List 4" w:semiHidden="1" w:unhideWhenUsed="1"/>
+    <w:lsdException w:name="Table List 5" w:semiHidden="1" w:unhideWhenUsed="1"/>
+    <w:lsdException w:name="Table List 6" w:semiHidden="1" w:unhideWhenUsed="1"/>
+    <w:lsdException w:name="Table List 7" w:semiHidden="1" w:unhideWhenUsed="1"/>
+    <w:lsdException w:name="Table List 8" w:semiHidden="1" w:unhideWhenUsed="1"/>
+    <w:lsdException w:name="Table 3D effects 1" w:semiHidden="1" w:unhideWhenUsed="1"/>
+    <w:lsdException w:name="Table 3D effects 2" w:semiHidden="1" w:unhideWhenUsed="1"/>
+    <w:lsdException w:name="Table 3D effects 3" w:semiHidden="1" w:unhideWhenUsed="1"/>
+    <w:lsdException w:name="Table Contemporary" w:semiHidden="1" w:unhideWhenUsed="1"/>
+    <w:lsdException w:name="Table Elegant" w:semiHidden="1" w:unhideWhenUsed="1"/>
+    <w:lsdException w:name="Table Professional" w:semiHidden="1" w:unhideWhenUsed="1"/>
+    <w:lsdException w:name="Table Subtle 1" w:semiHidden="1" w:unhideWhenUsed="1"/>
+    <w:lsdException w:name="Table Subtle 2" w:semiHidden="1" w:unhideWhenUsed="1"/>
+    <w:lsdException w:name="Table Web 1" w:semiHidden="1" w:unhideWhenUsed="1"/>
+    <w:lsdException w:name="Table Web 2" w:semiHidden="1" w:unhideWhenUsed="1"/>
+    <w:lsdException w:name="Table Web 3" w:semiHidden="1" w:unhideWhenUsed="1"/>
+    <w:lsdException w:name="Balloon Text" w:semiHidden="1" w:unhideWhenUsed="1"/>
+    <w:lsdException w:name="Table Grid" w:semiHidden="1" w:uiPriority="59" w:unhideWhenUsed="1"/>
+    <w:lsdException w:name="Table Theme" w:semiHidden="1" w:unhideWhenUsed="1"/>
+    <w:lsdException w:name="Placeholder Text" w:semiHidden="1"/>
+    <w:lsdException w:name="No Spacing" w:uiPriority="1" w:qFormat="1"/>
+    <w:lsdException w:name="Light Shading" w:uiPriority="60"/>
+    <w:lsdException w:name="Light List" w:uiPriority="61"/>
+    <w:lsdException w:name="Light Grid" w:uiPriority="62"/>
+    <w:lsdException w:name="Medium Shading 1" w:uiPriority="63"/>
+    <w:lsdException w:name="Medium Shading 2" w:uiPriority="64"/>
+    <w:lsdException w:name="Medium List 1" w:uiPriority="65"/>
+    <w:lsdException w:name="Medium List 2" w:uiPriority="66"/>
+    <w:lsdException w:name="Medium Grid 1" w:uiPriority="67"/>
+    <w:lsdException w:name="Medium Grid 2" w:uiPriority="68"/>
+    <w:lsdException w:name="Medium Grid 3" w:uiPriority="69"/>
+    <w:lsdException w:name="Dark List" w:uiPriority="70"/>
+    <w:lsdException w:name="Colorful Shading" w:uiPriority="71"/>
+    <w:lsdException w:name="Colorful List" w:uiPriority="72"/>
+    <w:lsdException w:name="Colorful Grid" w:uiPriority="73"/>
+    <w:lsdException w:name="Light Shading Accent 1" w:uiPriority="60"/>
+    <w:lsdException w:name="Light List Accent 1" w:uiPriority="61"/>
+    <w:lsdException w:name="Light Grid Accent 1" w:uiPriority="62"/>
+    <w:lsdException w:name="Medium Shading 1 Accent 1" w:uiPriority="63"/>
+    <w:lsdException w:name="Medium Shading 2 Accent 1" w:uiPriority="64"/>
+    <w:lsdException w:name="Medium List 1 Accent 1" w:uiPriority="65"/>
+    <w:lsdException w:name="Revision" w:semiHidden="1"/>
+    <w:lsdException w:name="List Paragraph" w:uiPriority="34" w:qFormat="1"/>
+    <w:lsdException w:name="Quote" w:uiPriority="29" w:qFormat="1"/>
+    <w:lsdException w:name="Intense Quote" w:uiPriority="30" w:qFormat="1"/>
+    <w:lsdException w:name="Medium List 2 Accent 1" w:uiPriority="66"/>
+    <w:lsdException w:name="Medium Grid 1 Accent 1" w:uiPriority="67"/>
+    <w:lsdException w:name="Medium Grid 2 Accent 1" w:uiPriority="68"/>
+    <w:lsdException w:name="Medium Grid 3 Accent 1" w:uiPriority="69"/>
+    <w:lsdException w:name="Dark List Accent 1" w:uiPriority="70"/>
+    <w:lsdException w:name="Colorful Shading Accent 1" w:uiPriority="71"/>
+    <w:lsdException w:name="Colorful List Accent 1" w:uiPriority="72"/>
+    <w:lsdException w:name="Colorful Grid Accent 1" w:uiPriority="73"/>
+    <w:lsdException w:name="Light Shading Accent 2" w:uiPriority="60"/>
+    <w:lsdException w:name="Light List Accent 2" w:uiPriority="61"/>
+    <w:lsdException w:name="Light Grid Accent 2" w:uiPriority="62"/>
+    <w:lsdException w:name="Medium Shading 1 Accent 2" w:uiPriority="63"/>
+    <w:lsdException w:name="Medium Shading 2 Accent 2" w:uiPriority="64"/>
+    <w:lsdException w:name="Medium List 1 Accent 2" w:uiPriority="65"/>
+    <w:lsdException w:name="Medium List 2 Accent 2" w:uiPriority="66"/>
+    <w:lsdException w:name="Medium Grid 1 Accent 2" w:uiPriority="67"/>
+    <w:lsdException w:name="Medium Grid 2 Accent 2" w:uiPriority="68"/>
+    <w:lsdException w:name="Medium Grid 3 Accent 2" w:uiPriority="69"/>
+    <w:lsdException w:name="Dark List Accent 2" w:uiPriority="70"/>
+    <w:lsdException w:name="Colorful Shading Accent 2" w:uiPriority="71"/>
+    <w:lsdException w:name="Colorful List Accent 2" w:uiPriority="72"/>
+    <w:lsdException w:name="Colorful Grid Accent 2" w:uiPriority="73"/>
+    <w:lsdException w:name="Light Shading Accent 3" w:uiPriority="60"/>
+    <w:lsdException w:name="Light List Accent 3" w:uiPriority="61"/>
+    <w:lsdException w:name="Light Grid Accent 3" w:uiPriority="62"/>
+    <w:lsdException w:name="Medium Shading 1 Accent 3" w:uiPriority="63"/>
+    <w:lsdException w:name="Medium Shading 2 Accent 3" w:uiPriority="64"/>
+    <w:lsdException w:name="Medium List 1 Accent 3" w:uiPriority="65"/>
+    <w:lsdException w:name="Medium List 2 Accent 3" w:uiPriority="66"/>
+    <w:lsdException w:name="Medium Grid 1 Accent 3" w:uiPriority="67"/>
+    <w:lsdException w:name="Medium Grid 2 Accent 3" w:uiPriority="68"/>
+    <w:lsdException w:name="Medium Grid 3 Accent 3" w:uiPriority="69"/>
+    <w:lsdException w:name="Dark List Accent 3" w:uiPriority="70"/>
+    <w:lsdException w:name="Colorful Shading Accent 3" w:uiPriority="71"/>
+    <w:lsdException w:name="Colorful List Accent 3" w:uiPriority="72"/>
+    <w:lsdException w:name="Colorful Grid Accent 3" w:uiPriority="73"/>
+    <w:lsdException w:name="Light Shading Accent 4" w:uiPriority="60"/>
+    <w:lsdException w:name="Light List Accent 4" w:uiPriority="61"/>
+    <w:lsdException w:name="Light Grid Accent 4" w:uiPriority="62"/>
+    <w:lsdException w:name="Medium Shading 1 Accent 4" w:uiPriority="63"/>
+    <w:lsdException w:name="Medium Shading 2 Accent 4" w:uiPriority="64"/>
+    <w:lsdException w:name="Medium List 1 Accent 4" w:uiPriority="65"/>
+    <w:lsdException w:name="Medium List 2 Accent 4" w:uiPriority="66"/>
+    <w:lsdException w:name="Medium Grid 1 Accent 4" w:uiPriority="67"/>
+    <w:lsdException w:name="Medium Grid 2 Accent 4" w:uiPriority="68"/>
+    <w:lsdException w:name="Medium Grid 3 Accent 4" w:uiPriority="69"/>
+    <w:lsdException w:name="Dark List Accent 4" w:uiPriority="70"/>
+    <w:lsdException w:name="Colorful Shading Accent 4" w:uiPriority="71"/>
+    <w:lsdException w:name="Colorful List Accent 4" w:uiPriority="72"/>
+    <w:lsdException w:name="Colorful Grid Accent 4" w:uiPriority="73"/>
+    <w:lsdException w:name="Light Shading Accent 5" w:uiPriority="60"/>
+    <w:lsdException w:name="Light List Accent 5" w:uiPriority="61"/>
+    <w:lsdException w:name="Light Grid Accent 5" w:uiPriority="62"/>
+    <w:lsdException w:name="Medium Shading 1 Accent 5" w:uiPriority="63"/>
+    <w:lsdException w:name="Medium Shading 2 Accent 5" w:uiPriority="64"/>
+    <w:lsdException w:name="Medium List 1 Accent 5" w:uiPriority="65"/>
+    <w:lsdException w:name="Medium List 2 Accent 5" w:uiPriority="66"/>
+    <w:lsdException w:name="Medium Grid 1 Accent 5" w:uiPriority="67"/>
+    <w:lsdException w:name="Medium Grid 2 Accent 5" w:uiPriority="68"/>
+    <w:lsdException w:name="Medium Grid 3 Accent 5" w:uiPriority="69"/>
+    <w:lsdException w:name="Dark List Accent 5" w:uiPriority="70"/>
+    <w:lsdException w:name="Colorful Shading Accent 5" w:uiPriority="71"/>
+    <w:lsdException w:name="Colorful List Accent 5" w:uiPriority="72"/>
+    <w:lsdException w:name="Colorful Grid Accent 5" w:uiPriority="73"/>
+    <w:lsdException w:name="Light Shading Accent 6" w:uiPriority="60"/>
+    <w:lsdException w:name="Light List Accent 6" w:uiPriority="61"/>
+    <w:lsdException w:name="Light Grid Accent 6" w:uiPriority="62"/>
+    <w:lsdException w:name="Medium Shading 1 Accent 6" w:uiPriority="63"/>
+    <w:lsdException w:name="Medium Shading 2 Accent 6" w:uiPriority="64"/>
+    <w:lsdException w:name="Medium List 1 Accent 6" w:uiPriority="65"/>
+    <w:lsdException w:name="Medium List 2 Accent 6" w:uiPriority="66"/>
+    <w:lsdException w:name="Medium Grid 1 Accent 6" w:uiPriority="67"/>
+    <w:lsdException w:name="Medium Grid 2 Accent 6" w:uiPriority="68"/>
+    <w:lsdException w:name="Medium Grid 3 Accent 6" w:uiPriority="69"/>
+    <w:lsdException w:name="Dark List Accent 6" w:uiPriority="70"/>
+    <w:lsdException w:name="Colorful Shading Accent 6" w:uiPriority="71"/>
+    <w:lsdException w:name="Colorful List Accent 6" w:uiPriority="72"/>
+    <w:lsdException w:name="Colorful Grid Accent 6" w:uiPriority="73"/>
+    <w:lsdException w:name="Subtle Emphasis" w:uiPriority="19" w:qFormat="1"/>
+    <w:lsdException w:name="Intense Emphasis" w:uiPriority="21" w:qFormat="1"/>
+    <w:lsdException w:name="Subtle Reference" w:uiPriority="31" w:qFormat="1"/>
+    <w:lsdException w:name="Intense Reference" w:uiPriority="32" w:qFormat="1"/>
+    <w:lsdException w:name="Book Title" w:uiPriority="33" w:qFormat="1"/>
+    <w:lsdException w:name="Bibliography" w:semiHidden="1" w:uiPriority="37" w:unhideWhenUsed="1"/>
+    <w:lsdException w:name="TOC Heading" w:semiHidden="1" w:uiPriority="39" w:unhideWhenUsed="1" w:qFormat="1"/>
+    <w:lsdException w:name="Plain Table 1" w:uiPriority="41"/>
+    <w:lsdException w:name="Plain Table 2" w:uiPriority="42"/>
+    <w:lsdException w:name="Plain Table 3" w:uiPriority="43"/>
+    <w:lsdException w:name="Plain Table 4" w:uiPriority="44"/>
+    <w:lsdException w:name="Plain Table 5" w:uiPriority="45"/>
+    <w:lsdException w:name="Grid Table Light" w:uiPriority="40"/>
+    <w:lsdException w:name="Grid Table 1 Light" w:uiPriority="46"/>
+    <w:lsdException w:name="Grid Table 2" w:uiPriority="47"/>
+    <w:lsdException w:name="Grid Table 3" w:uiPriority="48"/>
+    <w:lsdException w:name="Grid Table 4" w:uiPriority="49"/>
+    <w:lsdException w:name="Grid Table 5 Dark" w:uiPriority="50"/>
+    <w:lsdException w:name="Grid Table 6 Colorful" w:uiPriority="51"/>
+    <w:lsdException w:name="Grid Table 7 Colorful" w:uiPriority="52"/>
+    <w:lsdException w:name="Grid Table 1 Light Accent 1" w:uiPriority="46"/>
+    <w:lsdException w:name="Grid Table 2 Accent 1" w:uiPriority="47"/>
+    <w:lsdException w:name="Grid Table 3 Accent 1" w:uiPriority="48"/>
+    <w:lsdException w:name="Grid Table 4 Accent 1" w:uiPriority="49"/>
+    <w:lsdException w:name="Grid Table 5 Dark Accent 1" w:uiPriority="50"/>
+    <w:lsdException w:name="Grid Table 6 Colorful Accent 1" w:uiPriority="51"/>
+    <w:lsdException w:name="Grid Table 7 Colorful Accent 1" w:uiPriority="52"/>
+    <w:lsdException w:name="Grid Table 1 Light Accent 2" w:uiPriority="46"/>
+    <w:lsdException w:name="Grid Table 2 Accent 2" w:uiPriority="47"/>
+    <w:lsdException w:name="Grid Table 3 Accent 2" w:uiPriority="48"/>
+    <w:lsdException w:name="Grid Table 4 Accent 2" w:uiPriority="49"/>
+    <w:lsdException w:name="Grid Table 5 Dark Accent 2" w:uiPriority="50"/>
+    <w:lsdException w:name="Grid Table 6 Colorful Accent 2" w:uiPriority="51"/>
+    <w:lsdException w:name="Grid Table 7 Colorful Accent 2" w:uiPriority="52"/>
+    <w:lsdException w:name="Grid Table 1 Light Accent 3" w:uiPriority="46"/>
+    <w:lsdException w:name="Grid Table 2 Accent 3" w:uiPriority="47"/>
+    <w:lsdException w:name="Grid Table 3 Accent 3" w:uiPriority="48"/>
+    <w:lsdException w:name="Grid Table 4 Accent 3" w:uiPriority="49"/>
+    <w:lsdException w:name="Grid Table 5 Dark Accent 3" w:uiPriority="50"/>
+    <w:lsdException w:name="Grid Table 6 Colorful Accent 3" w:uiPriority="51"/>
+    <w:lsdException w:name="Grid Table 7 Colorful Accent 3" w:uiPriority="52"/>
+    <w:lsdException w:name="Grid Table 1 Light Accent 4" w:uiPriority="46"/>
+    <w:lsdException w:name="Grid Table 2 Accent 4" w:uiPriority="47"/>
+    <w:lsdException w:name="Grid Table 3 Accent 4" w:uiPriority="48"/>
+    <w:lsdException w:name="Grid Table 4 Accent 4" w:uiPriority="49"/>
+    <w:lsdException w:name="Grid Table 5 Dark Accent 4" w:uiPriority="50"/>
+    <w:lsdException w:name="Grid Table 6 Colorful Accent 4" w:uiPriority="51"/>
+    <w:lsdException w:name="Grid Table 7 Colorful Accent 4" w:uiPriority="52"/>
+    <w:lsdException w:name="Grid Table 1 Light Accent 5" w:uiPriority="46"/>
+    <w:lsdException w:name="Grid Table 2 Accent 5" w:uiPriority="47"/>
+    <w:lsdException w:name="Grid Table 3 Accent 5" w:uiPriority="48"/>
+    <w:lsdException w:name="Grid Table 4 Accent 5" w:uiPriority="49"/>
+    <w:lsdException w:name="Grid Table 5 Dark Accent 5" w:uiPriority="50"/>
+    <w:lsdException w:name="Grid Table 6 Colorful Accent 5" w:uiPriority="51"/>
+    <w:lsdException w:name="Grid Table 7 Colorful Accent 5" w:uiPriority="52"/>
+    <w:lsdException w:name="Grid Table 1 Light Accent 6" w:uiPriority="46"/>
+    <w:lsdException w:name="Grid Table 2 Accent 6" w:uiPriority="47"/>
+    <w:lsdException w:name="Grid Table 3 Accent 6" w:uiPriority="48"/>
+    <w:lsdException w:name="Grid Table 4 Accent 6" w:uiPriority="49"/>
+    <w:lsdException w:name="Grid Table 5 Dark Accent 6" w:uiPriority="50"/>
+    <w:lsdException w:name="Grid Table 6 Colorful Accent 6" w:uiPriority="51"/>
+    <w:lsdException w:name="Grid Table 7 Colorful Accent 6" w:uiPriority="52"/>
+    <w:lsdException w:name="List Table 1 Light" w:uiPriority="46"/>
+    <w:lsdException w:name="List Table 2" w:uiPriority="47"/>
+    <w:lsdException w:name="List Table 3" w:uiPriority="48"/>
+    <w:lsdException w:name="List Table 4" w:uiPriority="49"/>
+    <w:lsdException w:name="List Table 5 Dark" w:uiPriority="50"/>
+    <w:lsdException w:name="List Table 6 Colorful" w:uiPriority="51"/>
+    <w:lsdException w:name="List Table 7 Colorful" w:uiPriority="52"/>
+    <w:lsdException w:name="List Table 1 Light Accent 1" w:uiPriority="46"/>
+    <w:lsdException w:name="List Table 2 Accent 1" w:uiPriority="47"/>
+    <w:lsdException w:name="List Table 3 Accent 1" w:uiPriority="48"/>
+    <w:lsdException w:name="List Table 4 Accent 1" w:uiPriority="49"/>
+    <w:lsdException w:name="List Table 5 Dark Accent 1" w:uiPriority="50"/>
+    <w:lsdException w:name="List Table 6 Colorful Accent 1" w:uiPriority="51"/>
+    <w:lsdException w:name="List Table 7 Colorful Accent 1" w:uiPriority="52"/>
+    <w:lsdException w:name="List Table 1 Light Accent 2" w:uiPriority="46"/>
+    <w:lsdException w:name="List Table 2 Accent 2" w:uiPriority="47"/>
+    <w:lsdException w:name="List Table 3 Accent 2" w:uiPriority="48"/>
+    <w:lsdException w:name="List Table 4 Accent 2" w:uiPriority="49"/>
+    <w:lsdException w:name="List Table 5 Dark Accent 2" w:uiPriority="50"/>
+    <w:lsdException w:name="List Table 6 Colorful Accent 2" w:uiPriority="51"/>
+    <w:lsdException w:name="List Table 7 Colorful Accent 2" w:uiPriority="52"/>
+    <w:lsdException w:name="List Table 1 Light Accent 3" w:uiPriority="46"/>
+    <w:lsdException w:name="List Table 2 Accent 3" w:uiPriority="47"/>
+    <w:lsdException w:name="List Table 3 Accent 3" w:uiPriority="48"/>
+    <w:lsdException w:name="List Table 4 Accent 3" w:uiPriority="49"/>
+    <w:lsdException w:name="List Table 5 Dark Accent 3" w:uiPriority="50"/>
+    <w:lsdException w:name="List Table 6 Colorful Accent 3" w:uiPriority="51"/>
+    <w:lsdException w:name="List Table 7 Colorful Accent 3" w:uiPriority="52"/>
+    <w:lsdException w:name="List Table 1 Light Accent 4" w:uiPriority="46"/>
+    <w:lsdException w:name="List Table 2 Accent 4" w:uiPriority="47"/>
+    <w:lsdException w:name="List Table 3 Accent 4" w:uiPriority="48"/>
+    <w:lsdException w:name="List Table 4 Accent 4" w:uiPriority="49"/>
+    <w:lsdException w:name="List Table 5 Dark Accent 4" w:uiPriority="50"/>
+    <w:lsdException w:name="List Table 6 Colorful Accent 4" w:uiPriority="51"/>
+    <w:lsdException w:name="List Table 7 Colorful Accent 4" w:uiPriority="52"/>
+    <w:lsdException w:name="List Table 1 Light Accent 5" w:uiPriority="46"/>
+    <w:lsdException w:name="List Table 2 Accent 5" w:uiPriority="47"/>
+    <w:lsdException w:name="List Table 3 Accent 5" w:uiPriority="48"/>
+    <w:lsdException w:name="List Table 4 Accent 5" w:uiPriority="49"/>
+    <w:lsdException w:name="List Table 5 Dark Accent 5" w:uiPriority="50"/>
+    <w:lsdException w:name="List Table 6 Colorful Accent 5" w:uiPriority="51"/>
+    <w:lsdException w:name="List Table 7 Colorful Accent 5" w:uiPriority="52"/>
+    <w:lsdException w:name="List Table 1 Light Accent 6" w:uiPriority="46"/>
+    <w:lsdException w:name="List Table 2 Accent 6" w:uiPriority="47"/>
+    <w:lsdException w:name="List Table 3 Accent 6" w:uiPriority="48"/>
+    <w:lsdException w:name="List Table 4 Accent 6" w:uiPriority="49"/>
+    <w:lsdException w:name="List Table 5 Dark Accent 6" w:uiPriority="50"/>
+    <w:lsdException w:name="List Table 6 Colorful Accent 6" w:uiPriority="51"/>
+    <w:lsdException w:name="List Table 7 Colorful Accent 6" w:uiPriority="52"/>
+    <w:lsdException w:name="Mention" w:semiHidden="1" w:unhideWhenUsed="1"/>
+    <w:lsdException w:name="Smart Hyperlink" w:semiHidden="1" w:unhideWhenUsed="1"/>
+    <w:lsdException w:name="Hashtag" w:semiHidden="1" w:unhideWhenUsed="1"/>
+    <w:lsdException w:name="Unresolved Mention" w:semiHidden="1" w:unhideWhenUsed="1"/>
   </w:latentStyles>
   <w:style w:type="paragraph" w:default="1" w:styleId="Normal">
     <w:name w:val="Normal"/>
@@ -12560,7 +12811,6 @@
       <w:spacing w:after="0" w:line="240" w:lineRule="auto"/>
     </w:pPr>
     <w:tblPr>
-      <w:tblInd w:w="0" w:type="dxa"/>
       <w:tblBorders>
         <w:top w:val="single" w:sz="4" w:space="0" w:color="auto"/>
         <w:left w:val="single" w:sz="4" w:space="0" w:color="auto"/>
@@ -12569,465 +12819,6 @@
         <w:insideH w:val="single" w:sz="4" w:space="0" w:color="auto"/>
         <w:insideV w:val="single" w:sz="4" w:space="0" w:color="auto"/>
       </w:tblBorders>
-      <w:tblCellMar>
-        <w:top w:w="0" w:type="dxa"/>
-        <w:left w:w="108" w:type="dxa"/>
-        <w:bottom w:w="0" w:type="dxa"/>
-        <w:right w:w="108" w:type="dxa"/>
-      </w:tblCellMar>
-    </w:tblPr>
-  </w:style>
-  <w:style w:type="paragraph" w:styleId="Title">
-    <w:name w:val="Title"/>
-    <w:basedOn w:val="Normal"/>
-    <w:next w:val="Normal"/>
-    <w:link w:val="TitleChar"/>
-    <w:uiPriority w:val="10"/>
-    <w:qFormat/>
-    <w:rsid w:val="004354AE"/>
-    <w:pPr>
-      <w:pBdr>
-        <w:bottom w:val="single" w:sz="8" w:space="4" w:color="4F81BD" w:themeColor="accent1"/>
-      </w:pBdr>
-      <w:spacing w:after="300" w:line="240" w:lineRule="auto"/>
-      <w:contextualSpacing/>
-    </w:pPr>
-    <w:rPr>
-      <w:rFonts w:asciiTheme="majorHAnsi" w:eastAsiaTheme="majorEastAsia" w:hAnsiTheme="majorHAnsi" w:cstheme="majorBidi"/>
-      <w:color w:val="17365D" w:themeColor="text2" w:themeShade="BF"/>
-      <w:spacing w:val="5"/>
-      <w:kern w:val="28"/>
-      <w:sz w:val="52"/>
-      <w:szCs w:val="52"/>
-    </w:rPr>
-  </w:style>
-  <w:style w:type="character" w:customStyle="1" w:styleId="TitleChar">
-    <w:name w:val="Title Char"/>
-    <w:basedOn w:val="DefaultParagraphFont"/>
-    <w:link w:val="Title"/>
-    <w:uiPriority w:val="10"/>
-    <w:rsid w:val="004354AE"/>
-    <w:rPr>
-      <w:rFonts w:asciiTheme="majorHAnsi" w:eastAsiaTheme="majorEastAsia" w:hAnsiTheme="majorHAnsi" w:cstheme="majorBidi"/>
-      <w:color w:val="17365D" w:themeColor="text2" w:themeShade="BF"/>
-      <w:spacing w:val="5"/>
-      <w:kern w:val="28"/>
-      <w:sz w:val="52"/>
-      <w:szCs w:val="52"/>
-    </w:rPr>
-  </w:style>
-  <w:style w:type="character" w:customStyle="1" w:styleId="Heading1Char">
-    <w:name w:val="Heading 1 Char"/>
-    <w:basedOn w:val="DefaultParagraphFont"/>
-    <w:link w:val="Heading1"/>
-    <w:uiPriority w:val="9"/>
-    <w:rsid w:val="004354AE"/>
-    <w:rPr>
-      <w:rFonts w:asciiTheme="majorHAnsi" w:eastAsiaTheme="majorEastAsia" w:hAnsiTheme="majorHAnsi" w:cstheme="majorBidi"/>
-      <w:b/>
-      <w:bCs/>
-      <w:color w:val="365F91" w:themeColor="accent1" w:themeShade="BF"/>
-      <w:sz w:val="28"/>
-      <w:szCs w:val="28"/>
-    </w:rPr>
-  </w:style>
-  <w:style w:type="character" w:customStyle="1" w:styleId="Heading2Char">
-    <w:name w:val="Heading 2 Char"/>
-    <w:basedOn w:val="DefaultParagraphFont"/>
-    <w:link w:val="Heading2"/>
-    <w:uiPriority w:val="9"/>
-    <w:rsid w:val="004354AE"/>
-    <w:rPr>
-      <w:rFonts w:asciiTheme="majorHAnsi" w:eastAsiaTheme="majorEastAsia" w:hAnsiTheme="majorHAnsi" w:cstheme="majorBidi"/>
-      <w:b/>
-      <w:bCs/>
-      <w:color w:val="4F81BD" w:themeColor="accent1"/>
-      <w:sz w:val="26"/>
-      <w:szCs w:val="26"/>
-    </w:rPr>
-  </w:style>
-  <w:style w:type="paragraph" w:styleId="TOC1">
-    <w:name w:val="toc 1"/>
-    <w:basedOn w:val="Normal"/>
-    <w:next w:val="Normal"/>
-    <w:autoRedefine/>
-    <w:uiPriority w:val="39"/>
-    <w:unhideWhenUsed/>
-    <w:rsid w:val="00751A55"/>
-    <w:pPr>
-      <w:spacing w:after="100"/>
-    </w:pPr>
-  </w:style>
-  <w:style w:type="paragraph" w:styleId="TOC2">
-    <w:name w:val="toc 2"/>
-    <w:basedOn w:val="Normal"/>
-    <w:next w:val="Normal"/>
-    <w:autoRedefine/>
-    <w:uiPriority w:val="39"/>
-    <w:unhideWhenUsed/>
-    <w:rsid w:val="00751A55"/>
-    <w:pPr>
-      <w:spacing w:after="100"/>
-      <w:ind w:left="220"/>
-    </w:pPr>
-  </w:style>
-  <w:style w:type="paragraph" w:styleId="Header">
-    <w:name w:val="header"/>
-    <w:basedOn w:val="Normal"/>
-    <w:link w:val="HeaderChar"/>
-    <w:uiPriority w:val="99"/>
-    <w:unhideWhenUsed/>
-    <w:rsid w:val="00751A55"/>
-    <w:pPr>
-      <w:tabs>
-        <w:tab w:val="center" w:pos="4680"/>
-        <w:tab w:val="right" w:pos="9360"/>
-      </w:tabs>
-      <w:spacing w:after="0" w:line="240" w:lineRule="auto"/>
-    </w:pPr>
-  </w:style>
-  <w:style w:type="character" w:customStyle="1" w:styleId="HeaderChar">
-    <w:name w:val="Header Char"/>
-    <w:basedOn w:val="DefaultParagraphFont"/>
-    <w:link w:val="Header"/>
-    <w:uiPriority w:val="99"/>
-    <w:rsid w:val="00751A55"/>
-  </w:style>
-  <w:style w:type="paragraph" w:styleId="Footer">
-    <w:name w:val="footer"/>
-    <w:basedOn w:val="Normal"/>
-    <w:link w:val="FooterChar"/>
-    <w:uiPriority w:val="99"/>
-    <w:unhideWhenUsed/>
-    <w:rsid w:val="00751A55"/>
-    <w:pPr>
-      <w:tabs>
-        <w:tab w:val="center" w:pos="4680"/>
-        <w:tab w:val="right" w:pos="9360"/>
-      </w:tabs>
-      <w:spacing w:after="0" w:line="240" w:lineRule="auto"/>
-    </w:pPr>
-  </w:style>
-  <w:style w:type="character" w:customStyle="1" w:styleId="FooterChar">
-    <w:name w:val="Footer Char"/>
-    <w:basedOn w:val="DefaultParagraphFont"/>
-    <w:link w:val="Footer"/>
-    <w:uiPriority w:val="99"/>
-    <w:rsid w:val="00751A55"/>
-  </w:style>
-</w:styles>
-</file>
-
-<file path=word/stylesWithEffects.xml><?xml version="1.0" encoding="utf-8"?>
-<w:styles xmlns:wpc="http://schemas.microsoft.com/office/word/2010/wordprocessingCanvas" xmlns:mc="http://schemas.openxmlformats.org/markup-compatibility/2006" xmlns:o="urn:schemas-microsoft-com:office:office" xmlns:r="http://schemas.openxmlformats.org/officeDocument/2006/relationships" xmlns:m="http://schemas.openxmlformats.org/officeDocument/2006/math" xmlns:v="urn:schemas-microsoft-com:vml" xmlns:wp14="http://schemas.microsoft.com/office/word/2010/wordprocessingDrawing" xmlns:wp="http://schemas.openxmlformats.org/drawingml/2006/wordprocessingDrawing" xmlns:w10="urn:schemas-microsoft-com:office:word" xmlns:w="http://schemas.openxmlformats.org/wordprocessingml/2006/main" xmlns:w14="http://schemas.microsoft.com/office/word/2010/wordml" xmlns:wpg="http://schemas.microsoft.com/office/word/2010/wordprocessingGroup" xmlns:wpi="http://schemas.microsoft.com/office/word/2010/wordprocessingInk" xmlns:wne="http://schemas.microsoft.com/office/word/2006/wordml" xmlns:wps="http://schemas.microsoft.com/office/word/2010/wordprocessingShape" mc:Ignorable="w14 wp14">
-  <w:docDefaults>
-    <w:rPrDefault>
-      <w:rPr>
-        <w:rFonts w:asciiTheme="minorHAnsi" w:eastAsiaTheme="minorHAnsi" w:hAnsiTheme="minorHAnsi" w:cstheme="minorBidi"/>
-        <w:sz w:val="22"/>
-        <w:szCs w:val="22"/>
-        <w:lang w:val="en-US" w:eastAsia="en-US" w:bidi="he-IL"/>
-      </w:rPr>
-    </w:rPrDefault>
-    <w:pPrDefault>
-      <w:pPr>
-        <w:spacing w:after="200" w:line="276" w:lineRule="auto"/>
-      </w:pPr>
-    </w:pPrDefault>
-  </w:docDefaults>
-  <w:latentStyles w:defLockedState="0" w:defUIPriority="99" w:defSemiHidden="1" w:defUnhideWhenUsed="1" w:defQFormat="0" w:count="267">
-    <w:lsdException w:name="Normal" w:semiHidden="0" w:uiPriority="0" w:unhideWhenUsed="0" w:qFormat="1"/>
-    <w:lsdException w:name="heading 1" w:semiHidden="0" w:uiPriority="9" w:unhideWhenUsed="0" w:qFormat="1"/>
-    <w:lsdException w:name="heading 2" w:uiPriority="9" w:qFormat="1"/>
-    <w:lsdException w:name="heading 3" w:uiPriority="9" w:qFormat="1"/>
-    <w:lsdException w:name="heading 4" w:uiPriority="9" w:qFormat="1"/>
-    <w:lsdException w:name="heading 5" w:uiPriority="9" w:qFormat="1"/>
-    <w:lsdException w:name="heading 6" w:uiPriority="9" w:qFormat="1"/>
-    <w:lsdException w:name="heading 7" w:uiPriority="9" w:qFormat="1"/>
-    <w:lsdException w:name="heading 8" w:uiPriority="9" w:qFormat="1"/>
-    <w:lsdException w:name="heading 9" w:uiPriority="9" w:qFormat="1"/>
-    <w:lsdException w:name="toc 1" w:uiPriority="39"/>
-    <w:lsdException w:name="toc 2" w:uiPriority="39"/>
-    <w:lsdException w:name="toc 3" w:uiPriority="39"/>
-    <w:lsdException w:name="toc 4" w:uiPriority="39"/>
-    <w:lsdException w:name="toc 5" w:uiPriority="39"/>
-    <w:lsdException w:name="toc 6" w:uiPriority="39"/>
-    <w:lsdException w:name="toc 7" w:uiPriority="39"/>
-    <w:lsdException w:name="toc 8" w:uiPriority="39"/>
-    <w:lsdException w:name="toc 9" w:uiPriority="39"/>
-    <w:lsdException w:name="caption" w:uiPriority="35" w:qFormat="1"/>
-    <w:lsdException w:name="Title" w:semiHidden="0" w:uiPriority="10" w:unhideWhenUsed="0" w:qFormat="1"/>
-    <w:lsdException w:name="Default Paragraph Font" w:uiPriority="1"/>
-    <w:lsdException w:name="Subtitle" w:semiHidden="0" w:uiPriority="11" w:unhideWhenUsed="0" w:qFormat="1"/>
-    <w:lsdException w:name="Strong" w:semiHidden="0" w:uiPriority="22" w:unhideWhenUsed="0" w:qFormat="1"/>
-    <w:lsdException w:name="Emphasis" w:semiHidden="0" w:uiPriority="20" w:unhideWhenUsed="0" w:qFormat="1"/>
-    <w:lsdException w:name="Table Grid" w:semiHidden="0" w:uiPriority="59" w:unhideWhenUsed="0"/>
-    <w:lsdException w:name="Placeholder Text" w:unhideWhenUsed="0"/>
-    <w:lsdException w:name="No Spacing" w:semiHidden="0" w:uiPriority="1" w:unhideWhenUsed="0" w:qFormat="1"/>
-    <w:lsdException w:name="Light Shading" w:semiHidden="0" w:uiPriority="60" w:unhideWhenUsed="0"/>
-    <w:lsdException w:name="Light List" w:semiHidden="0" w:uiPriority="61" w:unhideWhenUsed="0"/>
-    <w:lsdException w:name="Light Grid" w:semiHidden="0" w:uiPriority="62" w:unhideWhenUsed="0"/>
-    <w:lsdException w:name="Medium Shading 1" w:semiHidden="0" w:uiPriority="63" w:unhideWhenUsed="0"/>
-    <w:lsdException w:name="Medium Shading 2" w:semiHidden="0" w:uiPriority="64" w:unhideWhenUsed="0"/>
-    <w:lsdException w:name="Medium List 1" w:semiHidden="0" w:uiPriority="65" w:unhideWhenUsed="0"/>
-    <w:lsdException w:name="Medium List 2" w:semiHidden="0" w:uiPriority="66" w:unhideWhenUsed="0"/>
-    <w:lsdException w:name="Medium Grid 1" w:semiHidden="0" w:uiPriority="67" w:unhideWhenUsed="0"/>
-    <w:lsdException w:name="Medium Grid 2" w:semiHidden="0" w:uiPriority="68" w:unhideWhenUsed="0"/>
-    <w:lsdException w:name="Medium Grid 3" w:semiHidden="0" w:uiPriority="69" w:unhideWhenUsed="0"/>
-    <w:lsdException w:name="Dark List" w:semiHidden="0" w:uiPriority="70" w:unhideWhenUsed="0"/>
-    <w:lsdException w:name="Colorful Shading" w:semiHidden="0" w:uiPriority="71" w:unhideWhenUsed="0"/>
-    <w:lsdException w:name="Colorful List" w:semiHidden="0" w:uiPriority="72" w:unhideWhenUsed="0"/>
-    <w:lsdException w:name="Colorful Grid" w:semiHidden="0" w:uiPriority="73" w:unhideWhenUsed="0"/>
-    <w:lsdException w:name="Light Shading Accent 1" w:semiHidden="0" w:uiPriority="60" w:unhideWhenUsed="0"/>
-    <w:lsdException w:name="Light List Accent 1" w:semiHidden="0" w:uiPriority="61" w:unhideWhenUsed="0"/>
-    <w:lsdException w:name="Light Grid Accent 1" w:semiHidden="0" w:uiPriority="62" w:unhideWhenUsed="0"/>
-    <w:lsdException w:name="Medium Shading 1 Accent 1" w:semiHidden="0" w:uiPriority="63" w:unhideWhenUsed="0"/>
-    <w:lsdException w:name="Medium Shading 2 Accent 1" w:semiHidden="0" w:uiPriority="64" w:unhideWhenUsed="0"/>
-    <w:lsdException w:name="Medium List 1 Accent 1" w:semiHidden="0" w:uiPriority="65" w:unhideWhenUsed="0"/>
-    <w:lsdException w:name="Revision" w:unhideWhenUsed="0"/>
-    <w:lsdException w:name="List Paragraph" w:semiHidden="0" w:uiPriority="34" w:unhideWhenUsed="0" w:qFormat="1"/>
-    <w:lsdException w:name="Quote" w:semiHidden="0" w:uiPriority="29" w:unhideWhenUsed="0" w:qFormat="1"/>
-    <w:lsdException w:name="Intense Quote" w:semiHidden="0" w:uiPriority="30" w:unhideWhenUsed="0" w:qFormat="1"/>
-    <w:lsdException w:name="Medium List 2 Accent 1" w:semiHidden="0" w:uiPriority="66" w:unhideWhenUsed="0"/>
-    <w:lsdException w:name="Medium Grid 1 Accent 1" w:semiHidden="0" w:uiPriority="67" w:unhideWhenUsed="0"/>
-    <w:lsdException w:name="Medium Grid 2 Accent 1" w:semiHidden="0" w:uiPriority="68" w:unhideWhenUsed="0"/>
-    <w:lsdException w:name="Medium Grid 3 Accent 1" w:semiHidden="0" w:uiPriority="69" w:unhideWhenUsed="0"/>
-    <w:lsdException w:name="Dark List Accent 1" w:semiHidden="0" w:uiPriority="70" w:unhideWhenUsed="0"/>
-    <w:lsdException w:name="Colorful Shading Accent 1" w:semiHidden="0" w:uiPriority="71" w:unhideWhenUsed="0"/>
-    <w:lsdException w:name="Colorful List Accent 1" w:semiHidden="0" w:uiPriority="72" w:unhideWhenUsed="0"/>
-    <w:lsdException w:name="Colorful Grid Accent 1" w:semiHidden="0" w:uiPriority="73" w:unhideWhenUsed="0"/>
-    <w:lsdException w:name="Light Shading Accent 2" w:semiHidden="0" w:uiPriority="60" w:unhideWhenUsed="0"/>
-    <w:lsdException w:name="Light List Accent 2" w:semiHidden="0" w:uiPriority="61" w:unhideWhenUsed="0"/>
-    <w:lsdException w:name="Light Grid Accent 2" w:semiHidden="0" w:uiPriority="62" w:unhideWhenUsed="0"/>
-    <w:lsdException w:name="Medium Shading 1 Accent 2" w:semiHidden="0" w:uiPriority="63" w:unhideWhenUsed="0"/>
-    <w:lsdException w:name="Medium Shading 2 Accent 2" w:semiHidden="0" w:uiPriority="64" w:unhideWhenUsed="0"/>
-    <w:lsdException w:name="Medium List 1 Accent 2" w:semiHidden="0" w:uiPriority="65" w:unhideWhenUsed="0"/>
-    <w:lsdException w:name="Medium List 2 Accent 2" w:semiHidden="0" w:uiPriority="66" w:unhideWhenUsed="0"/>
-    <w:lsdException w:name="Medium Grid 1 Accent 2" w:semiHidden="0" w:uiPriority="67" w:unhideWhenUsed="0"/>
-    <w:lsdException w:name="Medium Grid 2 Accent 2" w:semiHidden="0" w:uiPriority="68" w:unhideWhenUsed="0"/>
-    <w:lsdException w:name="Medium Grid 3 Accent 2" w:semiHidden="0" w:uiPriority="69" w:unhideWhenUsed="0"/>
-    <w:lsdException w:name="Dark List Accent 2" w:semiHidden="0" w:uiPriority="70" w:unhideWhenUsed="0"/>
-    <w:lsdException w:name="Colorful Shading Accent 2" w:semiHidden="0" w:uiPriority="71" w:unhideWhenUsed="0"/>
-    <w:lsdException w:name="Colorful List Accent 2" w:semiHidden="0" w:uiPriority="72" w:unhideWhenUsed="0"/>
-    <w:lsdException w:name="Colorful Grid Accent 2" w:semiHidden="0" w:uiPriority="73" w:unhideWhenUsed="0"/>
-    <w:lsdException w:name="Light Shading Accent 3" w:semiHidden="0" w:uiPriority="60" w:unhideWhenUsed="0"/>
-    <w:lsdException w:name="Light List Accent 3" w:semiHidden="0" w:uiPriority="61" w:unhideWhenUsed="0"/>
-    <w:lsdException w:name="Light Grid Accent 3" w:semiHidden="0" w:uiPriority="62" w:unhideWhenUsed="0"/>
-    <w:lsdException w:name="Medium Shading 1 Accent 3" w:semiHidden="0" w:uiPriority="63" w:unhideWhenUsed="0"/>
-    <w:lsdException w:name="Medium Shading 2 Accent 3" w:semiHidden="0" w:uiPriority="64" w:unhideWhenUsed="0"/>
-    <w:lsdException w:name="Medium List 1 Accent 3" w:semiHidden="0" w:uiPriority="65" w:unhideWhenUsed="0"/>
-    <w:lsdException w:name="Medium List 2 Accent 3" w:semiHidden="0" w:uiPriority="66" w:unhideWhenUsed="0"/>
-    <w:lsdException w:name="Medium Grid 1 Accent 3" w:semiHidden="0" w:uiPriority="67" w:unhideWhenUsed="0"/>
-    <w:lsdException w:name="Medium Grid 2 Accent 3" w:semiHidden="0" w:uiPriority="68" w:unhideWhenUsed="0"/>
-    <w:lsdException w:name="Medium Grid 3 Accent 3" w:semiHidden="0" w:uiPriority="69" w:unhideWhenUsed="0"/>
-    <w:lsdException w:name="Dark List Accent 3" w:semiHidden="0" w:uiPriority="70" w:unhideWhenUsed="0"/>
-    <w:lsdException w:name="Colorful Shading Accent 3" w:semiHidden="0" w:uiPriority="71" w:unhideWhenUsed="0"/>
-    <w:lsdException w:name="Colorful List Accent 3" w:semiHidden="0" w:uiPriority="72" w:unhideWhenUsed="0"/>
-    <w:lsdException w:name="Colorful Grid Accent 3" w:semiHidden="0" w:uiPriority="73" w:unhideWhenUsed="0"/>
-    <w:lsdException w:name="Light Shading Accent 4" w:semiHidden="0" w:uiPriority="60" w:unhideWhenUsed="0"/>
-    <w:lsdException w:name="Light List Accent 4" w:semiHidden="0" w:uiPriority="61" w:unhideWhenUsed="0"/>
-    <w:lsdException w:name="Light Grid Accent 4" w:semiHidden="0" w:uiPriority="62" w:unhideWhenUsed="0"/>
-    <w:lsdException w:name="Medium Shading 1 Accent 4" w:semiHidden="0" w:uiPriority="63" w:unhideWhenUsed="0"/>
-    <w:lsdException w:name="Medium Shading 2 Accent 4" w:semiHidden="0" w:uiPriority="64" w:unhideWhenUsed="0"/>
-    <w:lsdException w:name="Medium List 1 Accent 4" w:semiHidden="0" w:uiPriority="65" w:unhideWhenUsed="0"/>
-    <w:lsdException w:name="Medium List 2 Accent 4" w:semiHidden="0" w:uiPriority="66" w:unhideWhenUsed="0"/>
-    <w:lsdException w:name="Medium Grid 1 Accent 4" w:semiHidden="0" w:uiPriority="67" w:unhideWhenUsed="0"/>
-    <w:lsdException w:name="Medium Grid 2 Accent 4" w:semiHidden="0" w:uiPriority="68" w:unhideWhenUsed="0"/>
-    <w:lsdException w:name="Medium Grid 3 Accent 4" w:semiHidden="0" w:uiPriority="69" w:unhideWhenUsed="0"/>
-    <w:lsdException w:name="Dark List Accent 4" w:semiHidden="0" w:uiPriority="70" w:unhideWhenUsed="0"/>
-    <w:lsdException w:name="Colorful Shading Accent 4" w:semiHidden="0" w:uiPriority="71" w:unhideWhenUsed="0"/>
-    <w:lsdException w:name="Colorful List Accent 4" w:semiHidden="0" w:uiPriority="72" w:unhideWhenUsed="0"/>
-    <w:lsdException w:name="Colorful Grid Accent 4" w:semiHidden="0" w:uiPriority="73" w:unhideWhenUsed="0"/>
-    <w:lsdException w:name="Light Shading Accent 5" w:semiHidden="0" w:uiPriority="60" w:unhideWhenUsed="0"/>
-    <w:lsdException w:name="Light List Accent 5" w:semiHidden="0" w:uiPriority="61" w:unhideWhenUsed="0"/>
-    <w:lsdException w:name="Light Grid Accent 5" w:semiHidden="0" w:uiPriority="62" w:unhideWhenUsed="0"/>
-    <w:lsdException w:name="Medium Shading 1 Accent 5" w:semiHidden="0" w:uiPriority="63" w:unhideWhenUsed="0"/>
-    <w:lsdException w:name="Medium Shading 2 Accent 5" w:semiHidden="0" w:uiPriority="64" w:unhideWhenUsed="0"/>
-    <w:lsdException w:name="Medium List 1 Accent 5" w:semiHidden="0" w:uiPriority="65" w:unhideWhenUsed="0"/>
-    <w:lsdException w:name="Medium List 2 Accent 5" w:semiHidden="0" w:uiPriority="66" w:unhideWhenUsed="0"/>
-    <w:lsdException w:name="Medium Grid 1 Accent 5" w:semiHidden="0" w:uiPriority="67" w:unhideWhenUsed="0"/>
-    <w:lsdException w:name="Medium Grid 2 Accent 5" w:semiHidden="0" w:uiPriority="68" w:unhideWhenUsed="0"/>
-    <w:lsdException w:name="Medium Grid 3 Accent 5" w:semiHidden="0" w:uiPriority="69" w:unhideWhenUsed="0"/>
-    <w:lsdException w:name="Dark List Accent 5" w:semiHidden="0" w:uiPriority="70" w:unhideWhenUsed="0"/>
-    <w:lsdException w:name="Colorful Shading Accent 5" w:semiHidden="0" w:uiPriority="71" w:unhideWhenUsed="0"/>
-    <w:lsdException w:name="Colorful List Accent 5" w:semiHidden="0" w:uiPriority="72" w:unhideWhenUsed="0"/>
-    <w:lsdException w:name="Colorful Grid Accent 5" w:semiHidden="0" w:uiPriority="73" w:unhideWhenUsed="0"/>
-    <w:lsdException w:name="Light Shading Accent 6" w:semiHidden="0" w:uiPriority="60" w:unhideWhenUsed="0"/>
-    <w:lsdException w:name="Light List Accent 6" w:semiHidden="0" w:uiPriority="61" w:unhideWhenUsed="0"/>
-    <w:lsdException w:name="Light Grid Accent 6" w:semiHidden="0" w:uiPriority="62" w:unhideWhenUsed="0"/>
-    <w:lsdException w:name="Medium Shading 1 Accent 6" w:semiHidden="0" w:uiPriority="63" w:unhideWhenUsed="0"/>
-    <w:lsdException w:name="Medium Shading 2 Accent 6" w:semiHidden="0" w:uiPriority="64" w:unhideWhenUsed="0"/>
-    <w:lsdException w:name="Medium List 1 Accent 6" w:semiHidden="0" w:uiPriority="65" w:unhideWhenUsed="0"/>
-    <w:lsdException w:name="Medium List 2 Accent 6" w:semiHidden="0" w:uiPriority="66" w:unhideWhenUsed="0"/>
-    <w:lsdException w:name="Medium Grid 1 Accent 6" w:semiHidden="0" w:uiPriority="67" w:unhideWhenUsed="0"/>
-    <w:lsdException w:name="Medium Grid 2 Accent 6" w:semiHidden="0" w:uiPriority="68" w:unhideWhenUsed="0"/>
-    <w:lsdException w:name="Medium Grid 3 Accent 6" w:semiHidden="0" w:uiPriority="69" w:unhideWhenUsed="0"/>
-    <w:lsdException w:name="Dark List Accent 6" w:semiHidden="0" w:uiPriority="70" w:unhideWhenUsed="0"/>
-    <w:lsdException w:name="Colorful Shading Accent 6" w:semiHidden="0" w:uiPriority="71" w:unhideWhenUsed="0"/>
-    <w:lsdException w:name="Colorful List Accent 6" w:semiHidden="0" w:uiPriority="72" w:unhideWhenUsed="0"/>
-    <w:lsdException w:name="Colorful Grid Accent 6" w:semiHidden="0" w:uiPriority="73" w:unhideWhenUsed="0"/>
-    <w:lsdException w:name="Subtle Emphasis" w:semiHidden="0" w:uiPriority="19" w:unhideWhenUsed="0" w:qFormat="1"/>
-    <w:lsdException w:name="Intense Emphasis" w:semiHidden="0" w:uiPriority="21" w:unhideWhenUsed="0" w:qFormat="1"/>
-    <w:lsdException w:name="Subtle Reference" w:semiHidden="0" w:uiPriority="31" w:unhideWhenUsed="0" w:qFormat="1"/>
-    <w:lsdException w:name="Intense Reference" w:semiHidden="0" w:uiPriority="32" w:unhideWhenUsed="0" w:qFormat="1"/>
-    <w:lsdException w:name="Book Title" w:semiHidden="0" w:uiPriority="33" w:unhideWhenUsed="0" w:qFormat="1"/>
-    <w:lsdException w:name="Bibliography" w:uiPriority="37"/>
-    <w:lsdException w:name="TOC Heading" w:uiPriority="39" w:qFormat="1"/>
-  </w:latentStyles>
-  <w:style w:type="paragraph" w:default="1" w:styleId="Normal">
-    <w:name w:val="Normal"/>
-    <w:qFormat/>
-  </w:style>
-  <w:style w:type="paragraph" w:styleId="Heading1">
-    <w:name w:val="heading 1"/>
-    <w:basedOn w:val="Normal"/>
-    <w:next w:val="Normal"/>
-    <w:link w:val="Heading1Char"/>
-    <w:uiPriority w:val="9"/>
-    <w:qFormat/>
-    <w:rsid w:val="004354AE"/>
-    <w:pPr>
-      <w:keepNext/>
-      <w:keepLines/>
-      <w:spacing w:before="480" w:after="0"/>
-      <w:outlineLvl w:val="0"/>
-    </w:pPr>
-    <w:rPr>
-      <w:rFonts w:asciiTheme="majorHAnsi" w:eastAsiaTheme="majorEastAsia" w:hAnsiTheme="majorHAnsi" w:cstheme="majorBidi"/>
-      <w:b/>
-      <w:bCs/>
-      <w:color w:val="365F91" w:themeColor="accent1" w:themeShade="BF"/>
-      <w:sz w:val="28"/>
-      <w:szCs w:val="28"/>
-    </w:rPr>
-  </w:style>
-  <w:style w:type="paragraph" w:styleId="Heading2">
-    <w:name w:val="heading 2"/>
-    <w:basedOn w:val="Normal"/>
-    <w:next w:val="Normal"/>
-    <w:link w:val="Heading2Char"/>
-    <w:uiPriority w:val="9"/>
-    <w:unhideWhenUsed/>
-    <w:qFormat/>
-    <w:rsid w:val="004354AE"/>
-    <w:pPr>
-      <w:keepNext/>
-      <w:keepLines/>
-      <w:spacing w:before="200" w:after="0"/>
-      <w:outlineLvl w:val="1"/>
-    </w:pPr>
-    <w:rPr>
-      <w:rFonts w:asciiTheme="majorHAnsi" w:eastAsiaTheme="majorEastAsia" w:hAnsiTheme="majorHAnsi" w:cstheme="majorBidi"/>
-      <w:b/>
-      <w:bCs/>
-      <w:color w:val="4F81BD" w:themeColor="accent1"/>
-      <w:sz w:val="26"/>
-      <w:szCs w:val="26"/>
-    </w:rPr>
-  </w:style>
-  <w:style w:type="character" w:default="1" w:styleId="DefaultParagraphFont">
-    <w:name w:val="Default Paragraph Font"/>
-    <w:uiPriority w:val="1"/>
-    <w:semiHidden/>
-    <w:unhideWhenUsed/>
-  </w:style>
-  <w:style w:type="table" w:default="1" w:styleId="TableNormal">
-    <w:name w:val="Normal Table"/>
-    <w:uiPriority w:val="99"/>
-    <w:semiHidden/>
-    <w:unhideWhenUsed/>
-    <w:tblPr>
-      <w:tblInd w:w="0" w:type="dxa"/>
-      <w:tblCellMar>
-        <w:top w:w="0" w:type="dxa"/>
-        <w:left w:w="108" w:type="dxa"/>
-        <w:bottom w:w="0" w:type="dxa"/>
-        <w:right w:w="108" w:type="dxa"/>
-      </w:tblCellMar>
-    </w:tblPr>
-  </w:style>
-  <w:style w:type="numbering" w:default="1" w:styleId="NoList">
-    <w:name w:val="No List"/>
-    <w:uiPriority w:val="99"/>
-    <w:semiHidden/>
-    <w:unhideWhenUsed/>
-  </w:style>
-  <w:style w:type="character" w:styleId="Hyperlink">
-    <w:name w:val="Hyperlink"/>
-    <w:basedOn w:val="DefaultParagraphFont"/>
-    <w:uiPriority w:val="99"/>
-    <w:unhideWhenUsed/>
-    <w:rsid w:val="00FC206D"/>
-    <w:rPr>
-      <w:color w:val="0000FF" w:themeColor="hyperlink"/>
-      <w:u w:val="single"/>
-    </w:rPr>
-  </w:style>
-  <w:style w:type="paragraph" w:styleId="ListParagraph">
-    <w:name w:val="List Paragraph"/>
-    <w:basedOn w:val="Normal"/>
-    <w:uiPriority w:val="34"/>
-    <w:qFormat/>
-    <w:rsid w:val="00FC206D"/>
-    <w:pPr>
-      <w:ind w:left="720"/>
-      <w:contextualSpacing/>
-    </w:pPr>
-  </w:style>
-  <w:style w:type="paragraph" w:styleId="BalloonText">
-    <w:name w:val="Balloon Text"/>
-    <w:basedOn w:val="Normal"/>
-    <w:link w:val="BalloonTextChar"/>
-    <w:uiPriority w:val="99"/>
-    <w:semiHidden/>
-    <w:unhideWhenUsed/>
-    <w:rsid w:val="00C10C4E"/>
-    <w:pPr>
-      <w:spacing w:after="0" w:line="240" w:lineRule="auto"/>
-    </w:pPr>
-    <w:rPr>
-      <w:rFonts w:ascii="Tahoma" w:hAnsi="Tahoma" w:cs="Tahoma"/>
-      <w:sz w:val="16"/>
-      <w:szCs w:val="16"/>
-    </w:rPr>
-  </w:style>
-  <w:style w:type="character" w:customStyle="1" w:styleId="BalloonTextChar">
-    <w:name w:val="Balloon Text Char"/>
-    <w:basedOn w:val="DefaultParagraphFont"/>
-    <w:link w:val="BalloonText"/>
-    <w:uiPriority w:val="99"/>
-    <w:semiHidden/>
-    <w:rsid w:val="00C10C4E"/>
-    <w:rPr>
-      <w:rFonts w:ascii="Tahoma" w:hAnsi="Tahoma" w:cs="Tahoma"/>
-      <w:sz w:val="16"/>
-      <w:szCs w:val="16"/>
-    </w:rPr>
-  </w:style>
-  <w:style w:type="table" w:styleId="TableGrid">
-    <w:name w:val="Table Grid"/>
-    <w:basedOn w:val="TableNormal"/>
-    <w:uiPriority w:val="59"/>
-    <w:rsid w:val="00C3361F"/>
-    <w:pPr>
-      <w:spacing w:after="0" w:line="240" w:lineRule="auto"/>
-    </w:pPr>
-    <w:tblPr>
-      <w:tblInd w:w="0" w:type="dxa"/>
-      <w:tblBorders>
-        <w:top w:val="single" w:sz="4" w:space="0" w:color="auto"/>
-        <w:left w:val="single" w:sz="4" w:space="0" w:color="auto"/>
-        <w:bottom w:val="single" w:sz="4" w:space="0" w:color="auto"/>
-        <w:right w:val="single" w:sz="4" w:space="0" w:color="auto"/>
-        <w:insideH w:val="single" w:sz="4" w:space="0" w:color="auto"/>
-        <w:insideV w:val="single" w:sz="4" w:space="0" w:color="auto"/>
-      </w:tblBorders>
-      <w:tblCellMar>
-        <w:top w:w="0" w:type="dxa"/>
-        <w:left w:w="108" w:type="dxa"/>
-        <w:bottom w:w="0" w:type="dxa"/>
-        <w:right w:w="108" w:type="dxa"/>
-      </w:tblCellMar>
     </w:tblPr>
   </w:style>
   <w:style w:type="paragraph" w:styleId="Title">

</xml_diff>